<commit_message>
Zavrseno uputstvo za SalesView
</commit_message>
<xml_diff>
--- a/korisnickoUputstvo/KorisnickoUputstvoToolViewSalesView.docx
+++ b/korisnickoUputstvo/KorisnickoUputstvoToolViewSalesView.docx
@@ -2611,73 +2611,45 @@
       <w:proofErr w:type="spellEnd"/>
     </w:p>
     <w:p>
-      <w:pPr>
-        <w:rPr>
-          <w:lang w:val="sr-Latn-BA"/>
-        </w:rPr>
-      </w:pPr>
-      <w:r>
-        <w:t xml:space="preserve">U </w:t>
-      </w:r>
-      <w:proofErr w:type="spellStart"/>
-      <w:r>
-        <w:t>prozoru</w:t>
-      </w:r>
-      <w:proofErr w:type="spellEnd"/>
-      <w:r>
-        <w:t xml:space="preserve"> </w:t>
-      </w:r>
-      <w:proofErr w:type="spellStart"/>
-      <w:r>
-        <w:t>za</w:t>
-      </w:r>
-      <w:proofErr w:type="spellEnd"/>
-      <w:r>
-        <w:t xml:space="preserve"> </w:t>
-      </w:r>
-      <w:proofErr w:type="spellStart"/>
-      <w:r>
-        <w:t>evidentiranje</w:t>
-      </w:r>
-      <w:proofErr w:type="spellEnd"/>
-      <w:r>
-        <w:t xml:space="preserve"> </w:t>
-      </w:r>
-      <w:proofErr w:type="spellStart"/>
-      <w:r>
-        <w:t>prodaja</w:t>
-      </w:r>
-      <w:proofErr w:type="spellEnd"/>
-      <w:r>
-        <w:t xml:space="preserve"> I </w:t>
-      </w:r>
-      <w:proofErr w:type="spellStart"/>
-      <w:r>
-        <w:t>kupovina</w:t>
-      </w:r>
-      <w:proofErr w:type="spellEnd"/>
-      <w:r>
-        <w:t xml:space="preserve"> mo</w:t>
-      </w:r>
-      <w:r>
-        <w:rPr>
-          <w:lang w:val="sr-Latn-BA"/>
-        </w:rPr>
-        <w:t xml:space="preserve">žete dodati novu kupovinu, pregledati sve kupovine i prodaje, </w:t>
-      </w:r>
-      <w:proofErr w:type="gramStart"/>
-      <w:r>
-        <w:rPr>
-          <w:lang w:val="sr-Latn-BA"/>
-        </w:rPr>
-        <w:t>te</w:t>
-      </w:r>
-      <w:proofErr w:type="gramEnd"/>
-      <w:r>
-        <w:rPr>
-          <w:lang w:val="sr-Latn-BA"/>
-        </w:rPr>
-        <w:t xml:space="preserve"> označiti ih kao isplaćene.</w:t>
+      <w:r>
+        <w:rPr>
+          <w:noProof/>
+        </w:rPr>
+        <w:drawing>
+          <wp:inline distT="0" distB="0" distL="0" distR="0">
+            <wp:extent cx="4624512" cy="3755526"/>
+            <wp:effectExtent l="19050" t="0" r="4638" b="0"/>
+            <wp:docPr id="7" name="Picture 6" descr="SalesView.png"/>
+            <wp:cNvGraphicFramePr>
+              <a:graphicFrameLocks xmlns:a="http://schemas.openxmlformats.org/drawingml/2006/main" noChangeAspect="1"/>
+            </wp:cNvGraphicFramePr>
+            <a:graphic xmlns:a="http://schemas.openxmlformats.org/drawingml/2006/main">
+              <a:graphicData uri="http://schemas.openxmlformats.org/drawingml/2006/picture">
+                <pic:pic xmlns:pic="http://schemas.openxmlformats.org/drawingml/2006/picture">
+                  <pic:nvPicPr>
+                    <pic:cNvPr id="0" name="SalesView.png"/>
+                    <pic:cNvPicPr/>
+                  </pic:nvPicPr>
+                  <pic:blipFill>
+                    <a:blip r:embed="rId6"/>
+                    <a:stretch>
+                      <a:fillRect/>
+                    </a:stretch>
+                  </pic:blipFill>
+                  <pic:spPr>
+                    <a:xfrm>
+                      <a:off x="0" y="0"/>
+                      <a:ext cx="4629820" cy="3759836"/>
+                    </a:xfrm>
+                    <a:prstGeom prst="rect">
+                      <a:avLst/>
+                    </a:prstGeom>
+                  </pic:spPr>
+                </pic:pic>
+              </a:graphicData>
+            </a:graphic>
+          </wp:inline>
+        </w:drawing>
       </w:r>
     </w:p>
     <w:p>
@@ -2687,10 +2659,78 @@
         </w:rPr>
       </w:pPr>
       <w:r>
-        <w:rPr>
-          <w:lang w:val="sr-Latn-BA"/>
-        </w:rPr>
-        <w:t>Pregled prodaja se nalazi u tabeli 1. Pretraživanje prodaja je moguće odabirom mjeseca i godine (polja) i klikom na dugme (pretrazi) .  U tabeli 1. dobijate sve prodaje čiji datum se podudara sa odabranim mjesecom i godinom. Pregled biljaka koje su vezane za neku prodaju dobijate u tabeli 2 kao rezultat odabira neke prodaje u tabeli 1. Ako želite da označite prodaju kao isplaćenu, potrebno je da označite prodaju u tabeli 1. I u tabeli 2. Ćete dobiti spisak svh biljaka koje su vezane za odabranu prodaju.</w:t>
+        <w:t xml:space="preserve">U </w:t>
+      </w:r>
+      <w:proofErr w:type="spellStart"/>
+      <w:r>
+        <w:t>pr</w:t>
+      </w:r>
+      <w:r>
+        <w:t>ozoru</w:t>
+      </w:r>
+      <w:proofErr w:type="spellEnd"/>
+      <w:r>
+        <w:t xml:space="preserve"> </w:t>
+      </w:r>
+      <w:proofErr w:type="spellStart"/>
+      <w:r>
+        <w:t>za</w:t>
+      </w:r>
+      <w:proofErr w:type="spellEnd"/>
+      <w:r>
+        <w:t xml:space="preserve"> </w:t>
+      </w:r>
+      <w:proofErr w:type="spellStart"/>
+      <w:r>
+        <w:t>evidentiranje</w:t>
+      </w:r>
+      <w:proofErr w:type="spellEnd"/>
+      <w:r>
+        <w:t xml:space="preserve"> </w:t>
+      </w:r>
+      <w:proofErr w:type="spellStart"/>
+      <w:r>
+        <w:t>prodaja</w:t>
+      </w:r>
+      <w:proofErr w:type="spellEnd"/>
+      <w:r>
+        <w:t xml:space="preserve"> </w:t>
+      </w:r>
+      <w:proofErr w:type="spellStart"/>
+      <w:r>
+        <w:t>i</w:t>
+      </w:r>
+      <w:proofErr w:type="spellEnd"/>
+      <w:r>
+        <w:t xml:space="preserve"> </w:t>
+      </w:r>
+      <w:proofErr w:type="spellStart"/>
+      <w:r>
+        <w:t>kupovina</w:t>
+      </w:r>
+      <w:proofErr w:type="spellEnd"/>
+      <w:r>
+        <w:t xml:space="preserve"> mo</w:t>
+      </w:r>
+      <w:r>
+        <w:rPr>
+          <w:lang w:val="sr-Latn-BA"/>
+        </w:rPr>
+        <w:t xml:space="preserve">žete dodati novu kupovinu, pregledati sve kupovine i prodaje, </w:t>
+      </w:r>
+      <w:proofErr w:type="gramStart"/>
+      <w:r>
+        <w:rPr>
+          <w:lang w:val="sr-Latn-BA"/>
+        </w:rPr>
+        <w:t>te</w:t>
+      </w:r>
+      <w:proofErr w:type="gramEnd"/>
+      <w:r>
+        <w:rPr>
+          <w:lang w:val="sr-Latn-BA"/>
+        </w:rPr>
+        <w:t xml:space="preserve"> označiti ih kao isplaćene.</w:t>
       </w:r>
     </w:p>
     <w:p>
@@ -2703,7 +2743,252 @@
         <w:rPr>
           <w:lang w:val="sr-Latn-BA"/>
         </w:rPr>
-        <w:t>Za dodavanje nove kupovine potrebno je odabrati jednu od dvije opcije( unos novog ili odabir postojećeg dobavljača ). Ako odaberete opciju postojećeg dobavljača, potrebno je odabrati dobavljača iz padajuće liste. Ako odaberete opciju unosa podataka o novom dobavljaču, potrebno je unijeti ime,prezime i adresu dobavljača. Zatim, unesite podatke o kupovini:</w:t>
+        <w:t>Preg</w:t>
+      </w:r>
+      <w:r>
+        <w:rPr>
+          <w:lang w:val="sr-Latn-BA"/>
+        </w:rPr>
+        <w:t xml:space="preserve">led prodaja se nalazi u tabeli </w:t>
+      </w:r>
+      <w:r>
+        <w:rPr>
+          <w:b/>
+          <w:lang w:val="sr-Latn-BA"/>
+        </w:rPr>
+        <w:t>(3)</w:t>
+      </w:r>
+      <w:r>
+        <w:rPr>
+          <w:lang w:val="sr-Latn-BA"/>
+        </w:rPr>
+        <w:t>. Pretra</w:t>
+      </w:r>
+      <w:r>
+        <w:rPr>
+          <w:lang w:val="sr-Latn-BA"/>
+        </w:rPr>
+        <w:t>gu</w:t>
+      </w:r>
+      <w:r>
+        <w:rPr>
+          <w:lang w:val="sr-Latn-BA"/>
+        </w:rPr>
+        <w:t xml:space="preserve"> prodaja je moguće odabirom mjeseca i godine </w:t>
+      </w:r>
+      <w:r>
+        <w:rPr>
+          <w:b/>
+          <w:lang w:val="sr-Latn-BA"/>
+        </w:rPr>
+        <w:t>(</w:t>
+      </w:r>
+      <w:r>
+        <w:rPr>
+          <w:b/>
+          <w:lang w:val="sr-Latn-BA"/>
+        </w:rPr>
+        <w:t>1</w:t>
+      </w:r>
+      <w:r>
+        <w:rPr>
+          <w:b/>
+          <w:lang w:val="sr-Latn-BA"/>
+        </w:rPr>
+        <w:t>)</w:t>
+      </w:r>
+      <w:r>
+        <w:rPr>
+          <w:lang w:val="sr-Latn-BA"/>
+        </w:rPr>
+        <w:t xml:space="preserve"> i klikom na dugme </w:t>
+      </w:r>
+      <w:r>
+        <w:rPr>
+          <w:b/>
+          <w:lang w:val="sr-Latn-BA"/>
+        </w:rPr>
+        <w:t>(</w:t>
+      </w:r>
+      <w:r>
+        <w:rPr>
+          <w:b/>
+          <w:lang w:val="sr-Latn-BA"/>
+        </w:rPr>
+        <w:t>2</w:t>
+      </w:r>
+      <w:r>
+        <w:rPr>
+          <w:b/>
+          <w:lang w:val="sr-Latn-BA"/>
+        </w:rPr>
+        <w:t>)</w:t>
+      </w:r>
+      <w:r>
+        <w:rPr>
+          <w:lang w:val="sr-Latn-BA"/>
+        </w:rPr>
+        <w:t xml:space="preserve"> .  U tabeli </w:t>
+      </w:r>
+      <w:r>
+        <w:rPr>
+          <w:b/>
+          <w:lang w:val="sr-Latn-BA"/>
+        </w:rPr>
+        <w:t>(3)</w:t>
+      </w:r>
+      <w:r>
+        <w:rPr>
+          <w:lang w:val="sr-Latn-BA"/>
+        </w:rPr>
+        <w:t xml:space="preserve"> dobijate sve prodaje čiji datum se podudara sa odabranim mjesecom i godinom. Pregled biljaka koje su vezane za n</w:t>
+      </w:r>
+      <w:r>
+        <w:rPr>
+          <w:lang w:val="sr-Latn-BA"/>
+        </w:rPr>
+        <w:t xml:space="preserve">eku prodaju dobijate u tabeli </w:t>
+      </w:r>
+      <w:r>
+        <w:rPr>
+          <w:b/>
+          <w:lang w:val="sr-Latn-BA"/>
+        </w:rPr>
+        <w:t>(4)</w:t>
+      </w:r>
+      <w:r>
+        <w:rPr>
+          <w:lang w:val="sr-Latn-BA"/>
+        </w:rPr>
+        <w:t xml:space="preserve"> </w:t>
+      </w:r>
+      <w:r>
+        <w:rPr>
+          <w:lang w:val="sr-Latn-BA"/>
+        </w:rPr>
+        <w:t>kao rezultat</w:t>
+      </w:r>
+      <w:r>
+        <w:rPr>
+          <w:lang w:val="sr-Latn-BA"/>
+        </w:rPr>
+        <w:t xml:space="preserve"> odabira neke prodaje u tabeli </w:t>
+      </w:r>
+      <w:r>
+        <w:rPr>
+          <w:b/>
+          <w:lang w:val="sr-Latn-BA"/>
+        </w:rPr>
+        <w:t>(3)</w:t>
+      </w:r>
+      <w:r>
+        <w:rPr>
+          <w:b/>
+          <w:lang w:val="sr-Latn-BA"/>
+        </w:rPr>
+        <w:t xml:space="preserve"> </w:t>
+      </w:r>
+      <w:r>
+        <w:rPr>
+          <w:lang w:val="sr-Latn-BA"/>
+        </w:rPr>
+        <w:t>Ako želite da označite prodaju kao isplaćenu, potrebno j</w:t>
+      </w:r>
+      <w:r>
+        <w:rPr>
+          <w:lang w:val="sr-Latn-BA"/>
+        </w:rPr>
+        <w:t xml:space="preserve">e da označite prodaju u tabeli </w:t>
+      </w:r>
+      <w:r>
+        <w:rPr>
+          <w:b/>
+          <w:lang w:val="sr-Latn-BA"/>
+        </w:rPr>
+        <w:t>(3)</w:t>
+      </w:r>
+      <w:r>
+        <w:rPr>
+          <w:b/>
+          <w:lang w:val="sr-Latn-BA"/>
+        </w:rPr>
+        <w:t xml:space="preserve"> </w:t>
+      </w:r>
+      <w:r>
+        <w:rPr>
+          <w:lang w:val="sr-Latn-BA"/>
+        </w:rPr>
+        <w:t xml:space="preserve">i kliknete na dugme </w:t>
+      </w:r>
+      <w:r>
+        <w:rPr>
+          <w:b/>
+          <w:lang w:val="sr-Latn-BA"/>
+        </w:rPr>
+        <w:t>(7)</w:t>
+      </w:r>
+      <w:r>
+        <w:rPr>
+          <w:lang w:val="sr-Latn-BA"/>
+        </w:rPr>
+        <w:t xml:space="preserve">. </w:t>
+      </w:r>
+    </w:p>
+    <w:p>
+      <w:pPr>
+        <w:rPr>
+          <w:lang w:val="sr-Latn-BA"/>
+        </w:rPr>
+      </w:pPr>
+      <w:r>
+        <w:rPr>
+          <w:lang w:val="sr-Latn-BA"/>
+        </w:rPr>
+        <w:t>Za dodavanje nove kupovine potrebno je odabrati jednu od dvije opcije</w:t>
+      </w:r>
+      <w:r>
+        <w:rPr>
+          <w:lang w:val="sr-Latn-BA"/>
+        </w:rPr>
+        <w:t xml:space="preserve"> </w:t>
+      </w:r>
+      <w:r>
+        <w:rPr>
+          <w:b/>
+          <w:lang w:val="sr-Latn-BA"/>
+        </w:rPr>
+        <w:t>(9)</w:t>
+      </w:r>
+      <w:r>
+        <w:rPr>
+          <w:lang w:val="sr-Latn-BA"/>
+        </w:rPr>
+        <w:t xml:space="preserve"> </w:t>
+      </w:r>
+      <w:r>
+        <w:rPr>
+          <w:lang w:val="sr-Latn-BA"/>
+        </w:rPr>
+        <w:t>( unos novog ili odabir postojećeg dobavljača ). Ako odaberete opciju postojećeg dobavljača, potrebno je odabrati dobavljača iz padajuće liste</w:t>
+      </w:r>
+      <w:r>
+        <w:rPr>
+          <w:lang w:val="sr-Latn-BA"/>
+        </w:rPr>
+        <w:t xml:space="preserve"> </w:t>
+      </w:r>
+      <w:r>
+        <w:rPr>
+          <w:b/>
+          <w:lang w:val="sr-Latn-BA"/>
+        </w:rPr>
+        <w:t>(10)</w:t>
+      </w:r>
+      <w:r>
+        <w:rPr>
+          <w:lang w:val="sr-Latn-BA"/>
+        </w:rPr>
+        <w:t>. Ako odaberete opciju unosa podataka o novom dobavljaču, potrebno je unijeti ime,prezime i adresu dobavljača. Zatim, unesite podatke o kupovini:</w:t>
       </w:r>
     </w:p>
     <w:p>
@@ -2715,15 +3000,13 @@
         </w:numPr>
       </w:pPr>
       <w:r>
-        <w:t xml:space="preserve">Datum – </w:t>
-      </w:r>
-      <w:proofErr w:type="spellStart"/>
-      <w:r>
-        <w:t>polje</w:t>
-      </w:r>
-      <w:proofErr w:type="spellEnd"/>
-      <w:r>
-        <w:t xml:space="preserve"> 1. Datum ne </w:t>
+        <w:rPr>
+          <w:i/>
+        </w:rPr>
+        <w:t>Datum</w:t>
+      </w:r>
+      <w:r>
+        <w:t xml:space="preserve"> ne </w:t>
       </w:r>
       <w:proofErr w:type="spellStart"/>
       <w:r>
@@ -2771,38 +3054,91 @@
       </w:r>
       <w:proofErr w:type="spellEnd"/>
       <w:r>
-        <w:t xml:space="preserve"> Datum ne </w:t>
-      </w:r>
-      <w:proofErr w:type="spellStart"/>
-      <w:r>
+        <w:t xml:space="preserve"> </w:t>
+      </w:r>
+      <w:r>
+        <w:rPr>
+          <w:b/>
+          <w:i/>
+        </w:rPr>
+        <w:t>“</w:t>
+      </w:r>
+      <w:r>
+        <w:rPr>
+          <w:b/>
+          <w:i/>
+        </w:rPr>
+        <w:t xml:space="preserve">Datum ne </w:t>
+      </w:r>
+      <w:proofErr w:type="spellStart"/>
+      <w:r>
+        <w:rPr>
+          <w:b/>
+          <w:i/>
+        </w:rPr>
         <w:t>može</w:t>
       </w:r>
       <w:proofErr w:type="spellEnd"/>
       <w:r>
-        <w:t xml:space="preserve"> </w:t>
-      </w:r>
-      <w:proofErr w:type="spellStart"/>
-      <w:r>
+        <w:rPr>
+          <w:b/>
+          <w:i/>
+        </w:rPr>
+        <w:t xml:space="preserve"> </w:t>
+      </w:r>
+      <w:proofErr w:type="spellStart"/>
+      <w:r>
+        <w:rPr>
+          <w:b/>
+          <w:i/>
+        </w:rPr>
         <w:t>biti</w:t>
       </w:r>
       <w:proofErr w:type="spellEnd"/>
       <w:r>
-        <w:t xml:space="preserve"> </w:t>
-      </w:r>
-      <w:proofErr w:type="spellStart"/>
-      <w:r>
+        <w:rPr>
+          <w:b/>
+          <w:i/>
+        </w:rPr>
+        <w:t xml:space="preserve"> </w:t>
+      </w:r>
+      <w:proofErr w:type="spellStart"/>
+      <w:r>
+        <w:rPr>
+          <w:b/>
+          <w:i/>
+        </w:rPr>
         <w:t>poslije</w:t>
       </w:r>
       <w:proofErr w:type="spellEnd"/>
       <w:r>
-        <w:t xml:space="preserve"> </w:t>
-      </w:r>
-      <w:proofErr w:type="spellStart"/>
-      <w:r>
+        <w:rPr>
+          <w:b/>
+          <w:i/>
+        </w:rPr>
+        <w:t xml:space="preserve"> </w:t>
+      </w:r>
+      <w:proofErr w:type="spellStart"/>
+      <w:r>
+        <w:rPr>
+          <w:b/>
+          <w:i/>
+        </w:rPr>
         <w:t>današnjeg</w:t>
       </w:r>
       <w:proofErr w:type="spellEnd"/>
       <w:r>
+        <w:rPr>
+          <w:b/>
+          <w:i/>
+        </w:rPr>
+        <w:t>”</w:t>
+      </w:r>
+      <w:r>
+        <w:rPr>
+          <w:b/>
+          <w:i/>
+        </w:rPr>
         <w:t>.</w:t>
       </w:r>
     </w:p>
@@ -2816,26 +3152,13 @@
       </w:pPr>
       <w:proofErr w:type="spellStart"/>
       <w:r>
+        <w:rPr>
+          <w:i/>
+        </w:rPr>
         <w:t>Iznos</w:t>
       </w:r>
       <w:proofErr w:type="spellEnd"/>
       <w:r>
-        <w:t xml:space="preserve"> – </w:t>
-      </w:r>
-      <w:proofErr w:type="spellStart"/>
-      <w:r>
-        <w:t>polje</w:t>
-      </w:r>
-      <w:proofErr w:type="spellEnd"/>
-      <w:r>
-        <w:t xml:space="preserve"> 2. </w:t>
-      </w:r>
-      <w:proofErr w:type="spellStart"/>
-      <w:r>
-        <w:t>Iznos</w:t>
-      </w:r>
-      <w:proofErr w:type="spellEnd"/>
-      <w:r>
         <w:t xml:space="preserve"> </w:t>
       </w:r>
       <w:proofErr w:type="spellStart"/>
@@ -2926,37 +3249,89 @@
       <w:r>
         <w:t xml:space="preserve"> </w:t>
       </w:r>
-      <w:proofErr w:type="spellStart"/>
-      <w:r>
+      <w:r>
+        <w:rPr>
+          <w:b/>
+          <w:i/>
+        </w:rPr>
+        <w:t>“</w:t>
+      </w:r>
+      <w:proofErr w:type="spellStart"/>
+      <w:r>
+        <w:rPr>
+          <w:b/>
+          <w:i/>
+        </w:rPr>
         <w:t>Podaci</w:t>
       </w:r>
       <w:proofErr w:type="spellEnd"/>
       <w:r>
-        <w:t xml:space="preserve"> </w:t>
-      </w:r>
-      <w:proofErr w:type="spellStart"/>
-      <w:r>
+        <w:rPr>
+          <w:b/>
+          <w:i/>
+        </w:rPr>
+        <w:t xml:space="preserve"> </w:t>
+      </w:r>
+      <w:proofErr w:type="spellStart"/>
+      <w:r>
+        <w:rPr>
+          <w:b/>
+          <w:i/>
+        </w:rPr>
         <w:t>nisu</w:t>
       </w:r>
       <w:proofErr w:type="spellEnd"/>
       <w:r>
+        <w:rPr>
+          <w:b/>
+          <w:i/>
+        </w:rPr>
         <w:t xml:space="preserve"> u </w:t>
       </w:r>
       <w:proofErr w:type="spellStart"/>
       <w:r>
+        <w:rPr>
+          <w:b/>
+          <w:i/>
+        </w:rPr>
         <w:t>ispravnom</w:t>
       </w:r>
       <w:proofErr w:type="spellEnd"/>
       <w:r>
-        <w:t xml:space="preserve"> </w:t>
-      </w:r>
-      <w:proofErr w:type="spellStart"/>
-      <w:r>
+        <w:rPr>
+          <w:b/>
+          <w:i/>
+        </w:rPr>
+        <w:t xml:space="preserve"> </w:t>
+      </w:r>
+      <w:proofErr w:type="spellStart"/>
+      <w:r>
+        <w:rPr>
+          <w:b/>
+          <w:i/>
+        </w:rPr>
         <w:t>formatu</w:t>
       </w:r>
       <w:proofErr w:type="spellEnd"/>
       <w:r>
+        <w:rPr>
+          <w:b/>
+          <w:i/>
+        </w:rPr>
+        <w:t>”</w:t>
+      </w:r>
+      <w:r>
+        <w:rPr>
+          <w:b/>
+          <w:i/>
+        </w:rPr>
         <w:t>.</w:t>
+      </w:r>
+      <w:r>
+        <w:rPr>
+          <w:noProof/>
+        </w:rPr>
+        <w:t xml:space="preserve"> </w:t>
       </w:r>
     </w:p>
     <w:p>
@@ -2969,19 +3344,14 @@
       </w:pPr>
       <w:proofErr w:type="spellStart"/>
       <w:r>
+        <w:rPr>
+          <w:i/>
+        </w:rPr>
         <w:t>Napomena</w:t>
       </w:r>
       <w:proofErr w:type="spellEnd"/>
       <w:r>
-        <w:t xml:space="preserve"> – </w:t>
-      </w:r>
-      <w:proofErr w:type="spellStart"/>
-      <w:r>
-        <w:t>polje</w:t>
-      </w:r>
-      <w:proofErr w:type="spellEnd"/>
-      <w:r>
-        <w:t xml:space="preserve"> 3. </w:t>
+        <w:t xml:space="preserve">. </w:t>
       </w:r>
       <w:proofErr w:type="spellStart"/>
       <w:r>
@@ -3047,7 +3417,62 @@
         <w:rPr>
           <w:lang w:val="sr-Latn-BA"/>
         </w:rPr>
-        <w:t>Klikom na dugme Dodajte kupovinu, kupovina se dodaje i dobijate poruku o uspješnom dodavanju, te se kupovina dodaje u tabelu 3.</w:t>
+        <w:t xml:space="preserve">Klikom na dugme </w:t>
+      </w:r>
+      <w:r>
+        <w:rPr>
+          <w:b/>
+          <w:i/>
+          <w:lang w:val="sr-Latn-BA"/>
+        </w:rPr>
+        <w:t>Dodaj</w:t>
+      </w:r>
+      <w:r>
+        <w:rPr>
+          <w:b/>
+          <w:i/>
+          <w:lang w:val="sr-Latn-BA"/>
+        </w:rPr>
+        <w:t xml:space="preserve"> kupovinu</w:t>
+      </w:r>
+      <w:r>
+        <w:rPr>
+          <w:lang w:val="sr-Latn-BA"/>
+        </w:rPr>
+        <w:t xml:space="preserve">, kupovina se dodaje i dobijate poruku o uspješnom dodavanju, </w:t>
+      </w:r>
+      <w:r>
+        <w:rPr>
+          <w:lang w:val="sr-Latn-BA"/>
+        </w:rPr>
+        <w:t xml:space="preserve">te se kupovina dodaje u tabelu </w:t>
+      </w:r>
+      <w:r>
+        <w:rPr>
+          <w:b/>
+          <w:lang w:val="sr-Latn-BA"/>
+        </w:rPr>
+        <w:t>(</w:t>
+      </w:r>
+      <w:r>
+        <w:rPr>
+          <w:b/>
+          <w:lang w:val="sr-Latn-BA"/>
+        </w:rPr>
+        <w:t>5</w:t>
+      </w:r>
+      <w:r>
+        <w:rPr>
+          <w:b/>
+          <w:lang w:val="sr-Latn-BA"/>
+        </w:rPr>
+        <w:t>)</w:t>
+      </w:r>
+      <w:r>
+        <w:rPr>
+          <w:lang w:val="sr-Latn-BA"/>
+        </w:rPr>
+        <w:t>.</w:t>
       </w:r>
     </w:p>
     <w:p>
@@ -3060,7 +3485,69 @@
         <w:rPr>
           <w:lang w:val="sr-Latn-BA"/>
         </w:rPr>
-        <w:t>Ako želite pregledati napomenu vezanu za neku kupovinu, potrebno je da označite kupovinu u tabeli 3, te da kliknete na dugme Pregledaj napomenu. U slučaju da želite da označite kupovinu kao isplaćenu, kliknite na dugme Isplati.</w:t>
+        <w:lastRenderedPageBreak/>
+        <w:t>Ako želite pregledati napomenu vezanu za neku kupovinu, potrebno je</w:t>
+      </w:r>
+      <w:r>
+        <w:rPr>
+          <w:lang w:val="sr-Latn-BA"/>
+        </w:rPr>
+        <w:t xml:space="preserve"> da označite kupovinu u tabeli </w:t>
+      </w:r>
+      <w:r>
+        <w:rPr>
+          <w:b/>
+          <w:lang w:val="sr-Latn-BA"/>
+        </w:rPr>
+        <w:t>(5)</w:t>
+      </w:r>
+      <w:r>
+        <w:rPr>
+          <w:lang w:val="sr-Latn-BA"/>
+        </w:rPr>
+        <w:t xml:space="preserve">, te da kliknete na dugme </w:t>
+      </w:r>
+      <w:r>
+        <w:rPr>
+          <w:b/>
+          <w:i/>
+          <w:lang w:val="sr-Latn-BA"/>
+        </w:rPr>
+        <w:t>Pregledaj napomenu</w:t>
+      </w:r>
+      <w:r>
+        <w:rPr>
+          <w:b/>
+          <w:lang w:val="sr-Latn-BA"/>
+        </w:rPr>
+        <w:t>(13)</w:t>
+      </w:r>
+      <w:r>
+        <w:rPr>
+          <w:lang w:val="sr-Latn-BA"/>
+        </w:rPr>
+        <w:t xml:space="preserve">. U slučaju da želite da označite kupovinu kao isplaćenu, kliknite na dugme </w:t>
+      </w:r>
+      <w:r>
+        <w:rPr>
+          <w:b/>
+          <w:i/>
+          <w:lang w:val="sr-Latn-BA"/>
+        </w:rPr>
+        <w:t>Isplati</w:t>
+      </w:r>
+      <w:r>
+        <w:rPr>
+          <w:b/>
+          <w:lang w:val="sr-Latn-BA"/>
+        </w:rPr>
+        <w:t>(12)</w:t>
+      </w:r>
+      <w:r>
+        <w:rPr>
+          <w:lang w:val="sr-Latn-BA"/>
+        </w:rPr>
+        <w:t>.</w:t>
       </w:r>
     </w:p>
     <w:p>
@@ -3073,7 +3560,73 @@
         <w:rPr>
           <w:lang w:val="sr-Latn-BA"/>
         </w:rPr>
-        <w:t>Odabirom mjeseca i godine (polja) i klikom na dugme (pretrazi) u tabeli 3. Dobijate sve kupovine čiji datum se podudara sa odabranim mjesecom i godinom.</w:t>
+        <w:t xml:space="preserve">Odabirom mjeseca i godine </w:t>
+      </w:r>
+      <w:r>
+        <w:rPr>
+          <w:b/>
+          <w:lang w:val="sr-Latn-BA"/>
+        </w:rPr>
+        <w:t>(6</w:t>
+      </w:r>
+      <w:r>
+        <w:rPr>
+          <w:b/>
+          <w:lang w:val="sr-Latn-BA"/>
+        </w:rPr>
+        <w:t>)</w:t>
+      </w:r>
+      <w:r>
+        <w:rPr>
+          <w:lang w:val="sr-Latn-BA"/>
+        </w:rPr>
+        <w:t xml:space="preserve"> i klikom na dugme </w:t>
+      </w:r>
+      <w:r>
+        <w:rPr>
+          <w:b/>
+          <w:lang w:val="sr-Latn-BA"/>
+        </w:rPr>
+        <w:t>(</w:t>
+      </w:r>
+      <w:r>
+        <w:rPr>
+          <w:b/>
+          <w:lang w:val="sr-Latn-BA"/>
+        </w:rPr>
+        <w:t>8</w:t>
+      </w:r>
+      <w:r>
+        <w:rPr>
+          <w:b/>
+          <w:lang w:val="sr-Latn-BA"/>
+        </w:rPr>
+        <w:t>)</w:t>
+      </w:r>
+      <w:r>
+        <w:rPr>
+          <w:lang w:val="sr-Latn-BA"/>
+        </w:rPr>
+        <w:t xml:space="preserve"> u tabeli </w:t>
+      </w:r>
+      <w:r>
+        <w:rPr>
+          <w:b/>
+          <w:lang w:val="sr-Latn-BA"/>
+        </w:rPr>
+        <w:t>(5)</w:t>
+      </w:r>
+      <w:r>
+        <w:rPr>
+          <w:lang w:val="sr-Latn-BA"/>
+        </w:rPr>
+        <w:t xml:space="preserve">  d</w:t>
+      </w:r>
+      <w:r>
+        <w:rPr>
+          <w:lang w:val="sr-Latn-BA"/>
+        </w:rPr>
+        <w:t>obijate sve kupovine čiji datum se podudara sa odabranim mjesecom i godinom.</w:t>
       </w:r>
     </w:p>
     <w:p>
@@ -3574,6 +4127,36 @@
       <w:contextualSpacing/>
     </w:pPr>
   </w:style>
+  <w:style w:type="paragraph" w:styleId="BalloonText">
+    <w:name w:val="Balloon Text"/>
+    <w:basedOn w:val="Normal"/>
+    <w:link w:val="BalloonTextChar"/>
+    <w:uiPriority w:val="99"/>
+    <w:semiHidden/>
+    <w:unhideWhenUsed/>
+    <w:rsid w:val="002722D0"/>
+    <w:pPr>
+      <w:spacing w:after="0" w:line="240" w:lineRule="auto"/>
+    </w:pPr>
+    <w:rPr>
+      <w:rFonts w:ascii="Tahoma" w:hAnsi="Tahoma" w:cs="Tahoma"/>
+      <w:sz w:val="16"/>
+      <w:szCs w:val="16"/>
+    </w:rPr>
+  </w:style>
+  <w:style w:type="character" w:customStyle="1" w:styleId="BalloonTextChar">
+    <w:name w:val="Balloon Text Char"/>
+    <w:basedOn w:val="DefaultParagraphFont"/>
+    <w:link w:val="BalloonText"/>
+    <w:uiPriority w:val="99"/>
+    <w:semiHidden/>
+    <w:rsid w:val="002722D0"/>
+    <w:rPr>
+      <w:rFonts w:ascii="Tahoma" w:hAnsi="Tahoma" w:cs="Tahoma"/>
+      <w:sz w:val="16"/>
+      <w:szCs w:val="16"/>
+    </w:rPr>
+  </w:style>
 </w:styles>
 </file>
 

</xml_diff>

<commit_message>
Zavrseno uputstvo za ToolView
</commit_message>
<xml_diff>
--- a/korisnickoUputstvo/KorisnickoUputstvoToolViewSalesView.docx
+++ b/korisnickoUputstvo/KorisnickoUputstvoToolViewSalesView.docx
@@ -11,229 +11,69 @@
     </w:p>
     <w:p>
       <w:r>
-        <w:t xml:space="preserve">Na </w:t>
-      </w:r>
-      <w:proofErr w:type="spellStart"/>
-      <w:r>
-        <w:t>formi</w:t>
-      </w:r>
-      <w:proofErr w:type="spellEnd"/>
-      <w:r>
-        <w:t xml:space="preserve"> </w:t>
-      </w:r>
-      <w:proofErr w:type="spellStart"/>
-      <w:r>
-        <w:t>za</w:t>
-      </w:r>
-      <w:proofErr w:type="spellEnd"/>
-      <w:r>
-        <w:t xml:space="preserve"> </w:t>
-      </w:r>
-      <w:proofErr w:type="spellStart"/>
-      <w:r>
-        <w:t>evidentiranje</w:t>
-      </w:r>
-      <w:proofErr w:type="spellEnd"/>
-      <w:r>
-        <w:t xml:space="preserve"> </w:t>
-      </w:r>
-      <w:proofErr w:type="spellStart"/>
-      <w:r>
-        <w:t>alata</w:t>
-      </w:r>
-      <w:proofErr w:type="spellEnd"/>
-      <w:r>
-        <w:t xml:space="preserve"> I </w:t>
-      </w:r>
-      <w:proofErr w:type="spellStart"/>
-      <w:r>
-        <w:t>mašina</w:t>
-      </w:r>
-      <w:proofErr w:type="spellEnd"/>
-      <w:r>
-        <w:t xml:space="preserve"> je </w:t>
-      </w:r>
-      <w:proofErr w:type="spellStart"/>
-      <w:r>
-        <w:t>moguće</w:t>
-      </w:r>
-      <w:proofErr w:type="spellEnd"/>
-      <w:r>
-        <w:t xml:space="preserve"> </w:t>
-      </w:r>
-      <w:proofErr w:type="spellStart"/>
-      <w:r>
-        <w:t>unijeti</w:t>
-      </w:r>
-      <w:proofErr w:type="spellEnd"/>
-      <w:r>
-        <w:t xml:space="preserve"> </w:t>
-      </w:r>
-      <w:proofErr w:type="spellStart"/>
-      <w:proofErr w:type="gramStart"/>
-      <w:r>
-        <w:t>novi</w:t>
-      </w:r>
-      <w:proofErr w:type="spellEnd"/>
-      <w:proofErr w:type="gramEnd"/>
-      <w:r>
-        <w:t xml:space="preserve"> tip </w:t>
-      </w:r>
-      <w:proofErr w:type="spellStart"/>
-      <w:r>
-        <w:t>ala</w:t>
-      </w:r>
-      <w:r>
-        <w:t>ta</w:t>
-      </w:r>
-      <w:proofErr w:type="spellEnd"/>
-      <w:r>
-        <w:t xml:space="preserve"> </w:t>
-      </w:r>
-      <w:proofErr w:type="spellStart"/>
-      <w:r>
-        <w:t>ili</w:t>
-      </w:r>
-      <w:proofErr w:type="spellEnd"/>
-      <w:r>
-        <w:t xml:space="preserve"> </w:t>
-      </w:r>
-      <w:proofErr w:type="spellStart"/>
-      <w:r>
-        <w:t>mašine</w:t>
-      </w:r>
-      <w:proofErr w:type="spellEnd"/>
-      <w:r>
-        <w:t xml:space="preserve">, </w:t>
-      </w:r>
-      <w:proofErr w:type="spellStart"/>
-      <w:r>
-        <w:t>dodati</w:t>
-      </w:r>
-      <w:proofErr w:type="spellEnd"/>
-      <w:r>
-        <w:t xml:space="preserve"> </w:t>
-      </w:r>
-      <w:proofErr w:type="spellStart"/>
-      <w:r>
-        <w:t>novi</w:t>
-      </w:r>
-      <w:proofErr w:type="spellEnd"/>
-      <w:r>
-        <w:t xml:space="preserve"> </w:t>
-      </w:r>
-      <w:proofErr w:type="spellStart"/>
-      <w:r>
-        <w:t>alat</w:t>
-      </w:r>
-      <w:proofErr w:type="spellEnd"/>
-      <w:r>
-        <w:t>/</w:t>
-      </w:r>
-      <w:proofErr w:type="spellStart"/>
-      <w:r>
-        <w:t>mašinu</w:t>
-      </w:r>
-      <w:proofErr w:type="spellEnd"/>
-      <w:r>
-        <w:t xml:space="preserve">, </w:t>
-      </w:r>
-      <w:proofErr w:type="spellStart"/>
-      <w:r>
-        <w:t>te</w:t>
-      </w:r>
-      <w:proofErr w:type="spellEnd"/>
-      <w:r>
-        <w:t xml:space="preserve"> </w:t>
-      </w:r>
-      <w:proofErr w:type="spellStart"/>
-      <w:r>
-        <w:t>dodati</w:t>
-      </w:r>
-      <w:proofErr w:type="spellEnd"/>
-      <w:r>
-        <w:t xml:space="preserve"> </w:t>
-      </w:r>
-      <w:proofErr w:type="spellStart"/>
-      <w:r>
-        <w:t>aktivn</w:t>
-      </w:r>
-      <w:r>
-        <w:t>ost</w:t>
-      </w:r>
-      <w:proofErr w:type="spellEnd"/>
-      <w:r>
-        <w:t xml:space="preserve"> </w:t>
-      </w:r>
-      <w:proofErr w:type="spellStart"/>
-      <w:r>
-        <w:t>održavanja</w:t>
-      </w:r>
-      <w:proofErr w:type="spellEnd"/>
-      <w:r>
-        <w:t xml:space="preserve"> </w:t>
-      </w:r>
-      <w:proofErr w:type="spellStart"/>
-      <w:r>
-        <w:t>za</w:t>
-      </w:r>
-      <w:proofErr w:type="spellEnd"/>
-      <w:r>
-        <w:t xml:space="preserve"> </w:t>
-      </w:r>
-      <w:proofErr w:type="spellStart"/>
-      <w:r>
-        <w:t>odabrani</w:t>
-      </w:r>
-      <w:proofErr w:type="spellEnd"/>
-      <w:r>
-        <w:t xml:space="preserve"> </w:t>
-      </w:r>
-      <w:proofErr w:type="spellStart"/>
-      <w:r>
-        <w:t>alat</w:t>
-      </w:r>
-      <w:proofErr w:type="spellEnd"/>
-      <w:r>
-        <w:t>/</w:t>
-      </w:r>
-      <w:proofErr w:type="spellStart"/>
-      <w:r>
-        <w:t>mašinu</w:t>
-      </w:r>
-      <w:proofErr w:type="spellEnd"/>
-      <w:r>
-        <w:t xml:space="preserve">. </w:t>
+        <w:rPr>
+          <w:noProof/>
+        </w:rPr>
+        <w:drawing>
+          <wp:inline distT="0" distB="0" distL="0" distR="0">
+            <wp:extent cx="3757014" cy="3625795"/>
+            <wp:effectExtent l="19050" t="0" r="0" b="0"/>
+            <wp:docPr id="2" name="Picture 1" descr="ToolView.png"/>
+            <wp:cNvGraphicFramePr>
+              <a:graphicFrameLocks xmlns:a="http://schemas.openxmlformats.org/drawingml/2006/main" noChangeAspect="1"/>
+            </wp:cNvGraphicFramePr>
+            <a:graphic xmlns:a="http://schemas.openxmlformats.org/drawingml/2006/main">
+              <a:graphicData uri="http://schemas.openxmlformats.org/drawingml/2006/picture">
+                <pic:pic xmlns:pic="http://schemas.openxmlformats.org/drawingml/2006/picture">
+                  <pic:nvPicPr>
+                    <pic:cNvPr id="0" name="ToolView.png"/>
+                    <pic:cNvPicPr/>
+                  </pic:nvPicPr>
+                  <pic:blipFill>
+                    <a:blip r:embed="rId6"/>
+                    <a:stretch>
+                      <a:fillRect/>
+                    </a:stretch>
+                  </pic:blipFill>
+                  <pic:spPr>
+                    <a:xfrm>
+                      <a:off x="0" y="0"/>
+                      <a:ext cx="3759542" cy="3628235"/>
+                    </a:xfrm>
+                    <a:prstGeom prst="rect">
+                      <a:avLst/>
+                    </a:prstGeom>
+                  </pic:spPr>
+                </pic:pic>
+              </a:graphicData>
+            </a:graphic>
+          </wp:inline>
+        </w:drawing>
       </w:r>
     </w:p>
     <w:p>
-      <w:proofErr w:type="spellStart"/>
-      <w:r>
-        <w:t>Za</w:t>
-      </w:r>
-      <w:proofErr w:type="spellEnd"/>
-      <w:r>
-        <w:t xml:space="preserve"> </w:t>
-      </w:r>
-      <w:proofErr w:type="spellStart"/>
-      <w:r>
-        <w:t>unos</w:t>
-      </w:r>
-      <w:proofErr w:type="spellEnd"/>
-      <w:r>
-        <w:t xml:space="preserve"> </w:t>
-      </w:r>
-      <w:proofErr w:type="spellStart"/>
-      <w:r>
-        <w:t>novog</w:t>
-      </w:r>
-      <w:proofErr w:type="spellEnd"/>
-      <w:r>
-        <w:t xml:space="preserve"> </w:t>
-      </w:r>
-      <w:proofErr w:type="spellStart"/>
-      <w:r>
-        <w:t>tipa</w:t>
+      <w:r>
+        <w:t xml:space="preserve">Na </w:t>
+      </w:r>
+      <w:proofErr w:type="spellStart"/>
+      <w:r>
+        <w:t>formi</w:t>
+      </w:r>
+      <w:proofErr w:type="spellEnd"/>
+      <w:r>
+        <w:t xml:space="preserve"> </w:t>
+      </w:r>
+      <w:proofErr w:type="spellStart"/>
+      <w:r>
+        <w:t>za</w:t>
+      </w:r>
+      <w:proofErr w:type="spellEnd"/>
+      <w:r>
+        <w:t xml:space="preserve"> </w:t>
+      </w:r>
+      <w:proofErr w:type="spellStart"/>
+      <w:r>
+        <w:t>evidentiranje</w:t>
       </w:r>
       <w:proofErr w:type="spellEnd"/>
       <w:r>
@@ -249,6 +89,54 @@
       </w:r>
       <w:proofErr w:type="spellStart"/>
       <w:r>
+        <w:t>i</w:t>
+      </w:r>
+      <w:r>
+        <w:t>mašina</w:t>
+      </w:r>
+      <w:proofErr w:type="spellEnd"/>
+      <w:r>
+        <w:t xml:space="preserve"> je </w:t>
+      </w:r>
+      <w:proofErr w:type="spellStart"/>
+      <w:r>
+        <w:t>moguće</w:t>
+      </w:r>
+      <w:proofErr w:type="spellEnd"/>
+      <w:r>
+        <w:t xml:space="preserve"> </w:t>
+      </w:r>
+      <w:proofErr w:type="spellStart"/>
+      <w:r>
+        <w:t>unijeti</w:t>
+      </w:r>
+      <w:proofErr w:type="spellEnd"/>
+      <w:r>
+        <w:t xml:space="preserve"> </w:t>
+      </w:r>
+      <w:proofErr w:type="spellStart"/>
+      <w:proofErr w:type="gramStart"/>
+      <w:r>
+        <w:t>novi</w:t>
+      </w:r>
+      <w:proofErr w:type="spellEnd"/>
+      <w:proofErr w:type="gramEnd"/>
+      <w:r>
+        <w:t xml:space="preserve"> tip </w:t>
+      </w:r>
+      <w:proofErr w:type="spellStart"/>
+      <w:r>
+        <w:t>ala</w:t>
+      </w:r>
+      <w:r>
+        <w:t>ta</w:t>
+      </w:r>
+      <w:proofErr w:type="spellEnd"/>
+      <w:r>
+        <w:t xml:space="preserve"> </w:t>
+      </w:r>
+      <w:proofErr w:type="spellStart"/>
+      <w:r>
         <w:t>ili</w:t>
       </w:r>
       <w:proofErr w:type="spellEnd"/>
@@ -261,43 +149,19 @@
       </w:r>
       <w:proofErr w:type="spellEnd"/>
       <w:r>
-        <w:t xml:space="preserve"> </w:t>
-      </w:r>
-      <w:proofErr w:type="spellStart"/>
-      <w:r>
-        <w:t>potrebno</w:t>
-      </w:r>
-      <w:proofErr w:type="spellEnd"/>
-      <w:r>
-        <w:t xml:space="preserve"> je </w:t>
-      </w:r>
-      <w:proofErr w:type="spellStart"/>
-      <w:r>
-        <w:t>odabrati</w:t>
-      </w:r>
-      <w:proofErr w:type="spellEnd"/>
-      <w:r>
-        <w:t xml:space="preserve"> </w:t>
-      </w:r>
-      <w:proofErr w:type="spellStart"/>
-      <w:r>
-        <w:t>opciju</w:t>
-      </w:r>
-      <w:proofErr w:type="spellEnd"/>
-      <w:r>
-        <w:t xml:space="preserve"> </w:t>
-      </w:r>
-      <w:proofErr w:type="spellStart"/>
-      <w:r>
-        <w:t>mašina</w:t>
-      </w:r>
-      <w:proofErr w:type="spellEnd"/>
-      <w:r>
-        <w:t xml:space="preserve"> </w:t>
-      </w:r>
-      <w:proofErr w:type="spellStart"/>
-      <w:r>
-        <w:t>ili</w:t>
+        <w:t xml:space="preserve">, </w:t>
+      </w:r>
+      <w:proofErr w:type="spellStart"/>
+      <w:r>
+        <w:t>dodati</w:t>
+      </w:r>
+      <w:proofErr w:type="spellEnd"/>
+      <w:r>
+        <w:t xml:space="preserve"> </w:t>
+      </w:r>
+      <w:proofErr w:type="spellStart"/>
+      <w:r>
+        <w:t>novi</w:t>
       </w:r>
       <w:proofErr w:type="spellEnd"/>
       <w:r>
@@ -309,23 +173,15 @@
       </w:r>
       <w:proofErr w:type="spellEnd"/>
       <w:r>
-        <w:t xml:space="preserve"> </w:t>
-      </w:r>
-      <w:proofErr w:type="gramStart"/>
-      <w:r>
-        <w:t>( radio</w:t>
-      </w:r>
-      <w:proofErr w:type="gramEnd"/>
-      <w:r>
-        <w:t xml:space="preserve"> button-</w:t>
-      </w:r>
-      <w:proofErr w:type="spellStart"/>
-      <w:r>
-        <w:t>i</w:t>
-      </w:r>
-      <w:proofErr w:type="spellEnd"/>
-      <w:r>
-        <w:t xml:space="preserve">), </w:t>
+        <w:t>/</w:t>
+      </w:r>
+      <w:proofErr w:type="spellStart"/>
+      <w:r>
+        <w:t>mašinu</w:t>
+      </w:r>
+      <w:proofErr w:type="spellEnd"/>
+      <w:r>
+        <w:t xml:space="preserve">, </w:t>
       </w:r>
       <w:proofErr w:type="spellStart"/>
       <w:r>
@@ -337,73 +193,26 @@
       </w:r>
       <w:proofErr w:type="spellStart"/>
       <w:r>
-        <w:t>unijeti</w:t>
-      </w:r>
-      <w:proofErr w:type="spellEnd"/>
-      <w:r>
-        <w:t xml:space="preserve"> </w:t>
-      </w:r>
-      <w:proofErr w:type="spellStart"/>
-      <w:r>
-        <w:t>naziv</w:t>
-      </w:r>
-      <w:proofErr w:type="spellEnd"/>
-      <w:r>
-        <w:t xml:space="preserve"> </w:t>
-      </w:r>
-      <w:proofErr w:type="spellStart"/>
-      <w:r>
-        <w:t>tipa</w:t>
-      </w:r>
-      <w:proofErr w:type="spellEnd"/>
-      <w:r>
-        <w:t xml:space="preserve">. Tada </w:t>
-      </w:r>
-      <w:proofErr w:type="spellStart"/>
-      <w:proofErr w:type="gramStart"/>
-      <w:r>
-        <w:t>će</w:t>
-      </w:r>
-      <w:proofErr w:type="spellEnd"/>
-      <w:proofErr w:type="gramEnd"/>
-      <w:r>
-        <w:t xml:space="preserve"> </w:t>
-      </w:r>
-      <w:proofErr w:type="spellStart"/>
-      <w:r>
-        <w:t>biti</w:t>
-      </w:r>
-      <w:proofErr w:type="spellEnd"/>
-      <w:r>
-        <w:t xml:space="preserve"> </w:t>
-      </w:r>
-      <w:proofErr w:type="spellStart"/>
-      <w:r>
-        <w:t>moguće</w:t>
-      </w:r>
-      <w:proofErr w:type="spellEnd"/>
-      <w:r>
-        <w:t xml:space="preserve"> </w:t>
-      </w:r>
-      <w:proofErr w:type="spellStart"/>
-      <w:r>
-        <w:t>kliknuti</w:t>
-      </w:r>
-      <w:proofErr w:type="spellEnd"/>
-      <w:r>
-        <w:t xml:space="preserve"> </w:t>
-      </w:r>
-      <w:proofErr w:type="spellStart"/>
-      <w:r>
-        <w:t>na</w:t>
-      </w:r>
-      <w:proofErr w:type="spellEnd"/>
-      <w:r>
-        <w:t xml:space="preserve"> </w:t>
-      </w:r>
-      <w:proofErr w:type="spellStart"/>
-      <w:r>
-        <w:t>dugme</w:t>
+        <w:t>dodati</w:t>
+      </w:r>
+      <w:proofErr w:type="spellEnd"/>
+      <w:r>
+        <w:t xml:space="preserve"> </w:t>
+      </w:r>
+      <w:proofErr w:type="spellStart"/>
+      <w:r>
+        <w:t>aktivn</w:t>
+      </w:r>
+      <w:r>
+        <w:t>ost</w:t>
+      </w:r>
+      <w:proofErr w:type="spellEnd"/>
+      <w:r>
+        <w:t xml:space="preserve"> </w:t>
+      </w:r>
+      <w:proofErr w:type="spellStart"/>
+      <w:r>
+        <w:t>održavanja</w:t>
       </w:r>
       <w:proofErr w:type="spellEnd"/>
       <w:r>
@@ -419,99 +228,41 @@
       </w:r>
       <w:proofErr w:type="spellStart"/>
       <w:r>
-        <w:t>dodavanje</w:t>
-      </w:r>
-      <w:proofErr w:type="spellEnd"/>
-      <w:r>
-        <w:t xml:space="preserve"> (</w:t>
-      </w:r>
-      <w:proofErr w:type="spellStart"/>
-      <w:r>
-        <w:t>dugme</w:t>
-      </w:r>
-      <w:proofErr w:type="spellEnd"/>
-      <w:r>
-        <w:t xml:space="preserve"> +). </w:t>
-      </w:r>
-      <w:proofErr w:type="spellStart"/>
-      <w:r>
-        <w:t>Nakon</w:t>
-      </w:r>
-      <w:proofErr w:type="spellEnd"/>
-      <w:r>
-        <w:t xml:space="preserve"> </w:t>
-      </w:r>
-      <w:proofErr w:type="spellStart"/>
-      <w:r>
-        <w:t>uspješnog</w:t>
-      </w:r>
-      <w:proofErr w:type="spellEnd"/>
-      <w:r>
-        <w:t xml:space="preserve"> </w:t>
-      </w:r>
-      <w:proofErr w:type="spellStart"/>
-      <w:r>
-        <w:t>dodavanja</w:t>
-      </w:r>
-      <w:proofErr w:type="spellEnd"/>
-      <w:r>
-        <w:t xml:space="preserve"> </w:t>
-      </w:r>
-      <w:proofErr w:type="spellStart"/>
-      <w:r>
-        <w:t>možemo</w:t>
-      </w:r>
-      <w:proofErr w:type="spellEnd"/>
-      <w:r>
-        <w:t xml:space="preserve"> </w:t>
-      </w:r>
-      <w:proofErr w:type="spellStart"/>
-      <w:r>
-        <w:t>vidjeti</w:t>
-      </w:r>
-      <w:proofErr w:type="spellEnd"/>
-      <w:r>
-        <w:t xml:space="preserve"> </w:t>
-      </w:r>
-      <w:proofErr w:type="spellStart"/>
-      <w:r>
-        <w:t>da</w:t>
-      </w:r>
-      <w:proofErr w:type="spellEnd"/>
-      <w:r>
-        <w:t xml:space="preserve"> se </w:t>
-      </w:r>
-      <w:proofErr w:type="spellStart"/>
-      <w:proofErr w:type="gramStart"/>
-      <w:r>
-        <w:t>novi</w:t>
-      </w:r>
-      <w:proofErr w:type="spellEnd"/>
-      <w:proofErr w:type="gramEnd"/>
-      <w:r>
-        <w:t xml:space="preserve"> tip </w:t>
-      </w:r>
-      <w:proofErr w:type="spellStart"/>
-      <w:r>
-        <w:t>pojavio</w:t>
-      </w:r>
-      <w:proofErr w:type="spellEnd"/>
-      <w:r>
-        <w:t xml:space="preserve"> u (combo </w:t>
-      </w:r>
-      <w:proofErr w:type="spellStart"/>
-      <w:r>
-        <w:t>boxu</w:t>
-      </w:r>
-      <w:proofErr w:type="spellEnd"/>
-      <w:r>
-        <w:t xml:space="preserve">). </w:t>
+        <w:t>odabrani</w:t>
+      </w:r>
+      <w:proofErr w:type="spellEnd"/>
+      <w:r>
+        <w:t xml:space="preserve"> </w:t>
+      </w:r>
+      <w:proofErr w:type="spellStart"/>
+      <w:r>
+        <w:t>alat</w:t>
+      </w:r>
+      <w:proofErr w:type="spellEnd"/>
+      <w:r>
+        <w:t>/</w:t>
+      </w:r>
+      <w:proofErr w:type="spellStart"/>
+      <w:r>
+        <w:t>mašinu</w:t>
+      </w:r>
+      <w:proofErr w:type="spellEnd"/>
+      <w:r>
+        <w:t xml:space="preserve">. </w:t>
       </w:r>
     </w:p>
     <w:p>
       <w:proofErr w:type="spellStart"/>
       <w:r>
-        <w:t>Dodavanje</w:t>
+        <w:t>Za</w:t>
+      </w:r>
+      <w:proofErr w:type="spellEnd"/>
+      <w:r>
+        <w:t xml:space="preserve"> </w:t>
+      </w:r>
+      <w:proofErr w:type="spellStart"/>
+      <w:r>
+        <w:t>unos</w:t>
       </w:r>
       <w:proofErr w:type="spellEnd"/>
       <w:r>
@@ -527,18 +278,41 @@
       </w:r>
       <w:proofErr w:type="spellStart"/>
       <w:r>
+        <w:t>tipa</w:t>
+      </w:r>
+      <w:proofErr w:type="spellEnd"/>
+      <w:r>
+        <w:t xml:space="preserve"> </w:t>
+      </w:r>
+      <w:proofErr w:type="spellStart"/>
+      <w:r>
         <w:t>alata</w:t>
       </w:r>
       <w:proofErr w:type="spellEnd"/>
       <w:r>
-        <w:t>/</w:t>
-      </w:r>
-      <w:proofErr w:type="spellStart"/>
-      <w:r>
-        <w:t>mašin</w:t>
-      </w:r>
-      <w:r>
-        <w:t>e</w:t>
+        <w:t xml:space="preserve"> </w:t>
+      </w:r>
+      <w:proofErr w:type="spellStart"/>
+      <w:proofErr w:type="gramStart"/>
+      <w:r>
+        <w:t>ili</w:t>
+      </w:r>
+      <w:proofErr w:type="spellEnd"/>
+      <w:proofErr w:type="gramEnd"/>
+      <w:r>
+        <w:t xml:space="preserve"> </w:t>
+      </w:r>
+      <w:proofErr w:type="spellStart"/>
+      <w:r>
+        <w:t>mašine</w:t>
+      </w:r>
+      <w:proofErr w:type="spellEnd"/>
+      <w:r>
+        <w:t xml:space="preserve"> </w:t>
+      </w:r>
+      <w:proofErr w:type="spellStart"/>
+      <w:r>
+        <w:t>potrebno</w:t>
       </w:r>
       <w:proofErr w:type="spellEnd"/>
       <w:r>
@@ -546,6 +320,111 @@
       </w:r>
       <w:proofErr w:type="spellStart"/>
       <w:r>
+        <w:t>odabrati</w:t>
+      </w:r>
+      <w:proofErr w:type="spellEnd"/>
+      <w:r>
+        <w:t xml:space="preserve"> </w:t>
+      </w:r>
+      <w:proofErr w:type="spellStart"/>
+      <w:r>
+        <w:t>opciju</w:t>
+      </w:r>
+      <w:proofErr w:type="spellEnd"/>
+      <w:r>
+        <w:t xml:space="preserve"> </w:t>
+      </w:r>
+      <w:proofErr w:type="spellStart"/>
+      <w:r>
+        <w:t>mašina</w:t>
+      </w:r>
+      <w:proofErr w:type="spellEnd"/>
+      <w:r>
+        <w:t xml:space="preserve"> </w:t>
+      </w:r>
+      <w:proofErr w:type="spellStart"/>
+      <w:r>
+        <w:t>ili</w:t>
+      </w:r>
+      <w:proofErr w:type="spellEnd"/>
+      <w:r>
+        <w:t xml:space="preserve"> </w:t>
+      </w:r>
+      <w:proofErr w:type="spellStart"/>
+      <w:r>
+        <w:t>alat</w:t>
+      </w:r>
+      <w:proofErr w:type="spellEnd"/>
+      <w:r>
+        <w:t xml:space="preserve"> </w:t>
+      </w:r>
+      <w:r>
+        <w:rPr>
+          <w:b/>
+        </w:rPr>
+        <w:t>(4</w:t>
+      </w:r>
+      <w:r>
+        <w:rPr>
+          <w:b/>
+        </w:rPr>
+        <w:t>)</w:t>
+      </w:r>
+      <w:r>
+        <w:t xml:space="preserve">, </w:t>
+      </w:r>
+      <w:proofErr w:type="spellStart"/>
+      <w:r>
+        <w:t>te</w:t>
+      </w:r>
+      <w:proofErr w:type="spellEnd"/>
+      <w:r>
+        <w:t xml:space="preserve"> </w:t>
+      </w:r>
+      <w:proofErr w:type="spellStart"/>
+      <w:r>
+        <w:t>unijeti</w:t>
+      </w:r>
+      <w:proofErr w:type="spellEnd"/>
+      <w:r>
+        <w:t xml:space="preserve"> </w:t>
+      </w:r>
+      <w:proofErr w:type="spellStart"/>
+      <w:r>
+        <w:t>naziv</w:t>
+      </w:r>
+      <w:proofErr w:type="spellEnd"/>
+      <w:r>
+        <w:t xml:space="preserve"> </w:t>
+      </w:r>
+      <w:proofErr w:type="spellStart"/>
+      <w:r>
+        <w:t>tipa</w:t>
+      </w:r>
+      <w:proofErr w:type="spellEnd"/>
+      <w:r>
+        <w:t xml:space="preserve">. Tada </w:t>
+      </w:r>
+      <w:proofErr w:type="spellStart"/>
+      <w:proofErr w:type="gramStart"/>
+      <w:r>
+        <w:t>će</w:t>
+      </w:r>
+      <w:proofErr w:type="spellEnd"/>
+      <w:proofErr w:type="gramEnd"/>
+      <w:r>
+        <w:t xml:space="preserve"> </w:t>
+      </w:r>
+      <w:proofErr w:type="spellStart"/>
+      <w:r>
+        <w:t>biti</w:t>
+      </w:r>
+      <w:proofErr w:type="spellEnd"/>
+      <w:r>
+        <w:t xml:space="preserve"> </w:t>
+      </w:r>
+      <w:proofErr w:type="spellStart"/>
+      <w:r>
         <w:t>moguće</w:t>
       </w:r>
       <w:proofErr w:type="spellEnd"/>
@@ -554,170 +433,167 @@
       </w:r>
       <w:proofErr w:type="spellStart"/>
       <w:r>
-        <w:t>odabirom</w:t>
-      </w:r>
-      <w:proofErr w:type="spellEnd"/>
-      <w:r>
-        <w:t xml:space="preserve"> </w:t>
-      </w:r>
-      <w:proofErr w:type="spellStart"/>
-      <w:r>
-        <w:t>tipa</w:t>
-      </w:r>
-      <w:proofErr w:type="spellEnd"/>
-      <w:r>
-        <w:t xml:space="preserve"> </w:t>
-      </w:r>
-      <w:proofErr w:type="spellStart"/>
-      <w:r>
-        <w:t>alata</w:t>
-      </w:r>
-      <w:proofErr w:type="spellEnd"/>
-      <w:r>
-        <w:t>/</w:t>
-      </w:r>
-      <w:proofErr w:type="spellStart"/>
-      <w:r>
-        <w:t>mašine</w:t>
-      </w:r>
-      <w:proofErr w:type="spellEnd"/>
-      <w:r>
-        <w:t xml:space="preserve"> (combo box), </w:t>
+        <w:t>kliknuti</w:t>
+      </w:r>
+      <w:proofErr w:type="spellEnd"/>
+      <w:r>
+        <w:t xml:space="preserve"> </w:t>
+      </w:r>
+      <w:proofErr w:type="spellStart"/>
+      <w:r>
+        <w:t>na</w:t>
+      </w:r>
+      <w:proofErr w:type="spellEnd"/>
+      <w:r>
+        <w:t xml:space="preserve"> </w:t>
+      </w:r>
+      <w:proofErr w:type="spellStart"/>
+      <w:r>
+        <w:t>dugme</w:t>
+      </w:r>
+      <w:proofErr w:type="spellEnd"/>
+      <w:r>
+        <w:t xml:space="preserve"> </w:t>
+      </w:r>
+      <w:proofErr w:type="spellStart"/>
+      <w:r>
+        <w:t>za</w:t>
+      </w:r>
+      <w:proofErr w:type="spellEnd"/>
+      <w:r>
+        <w:t xml:space="preserve"> </w:t>
+      </w:r>
+      <w:proofErr w:type="spellStart"/>
+      <w:r>
+        <w:t>dodavanje</w:t>
+      </w:r>
+      <w:proofErr w:type="spellEnd"/>
+      <w:r>
+        <w:t xml:space="preserve"> </w:t>
+      </w:r>
+      <w:r>
+        <w:rPr>
+          <w:b/>
+        </w:rPr>
+        <w:t>(</w:t>
+      </w:r>
+      <w:r>
+        <w:rPr>
+          <w:b/>
+        </w:rPr>
+        <w:t>2)</w:t>
+      </w:r>
+      <w:r>
+        <w:t>.</w:t>
+      </w:r>
+      <w:r>
+        <w:t xml:space="preserve"> </w:t>
+      </w:r>
+      <w:proofErr w:type="spellStart"/>
+      <w:r>
+        <w:t>Nakon</w:t>
+      </w:r>
+      <w:proofErr w:type="spellEnd"/>
+      <w:r>
+        <w:t xml:space="preserve"> </w:t>
+      </w:r>
+      <w:proofErr w:type="spellStart"/>
+      <w:r>
+        <w:t>uspješnog</w:t>
+      </w:r>
+      <w:proofErr w:type="spellEnd"/>
+      <w:r>
+        <w:t xml:space="preserve"> </w:t>
+      </w:r>
+      <w:proofErr w:type="spellStart"/>
+      <w:r>
+        <w:t>dodavanja</w:t>
+      </w:r>
+      <w:proofErr w:type="spellEnd"/>
+      <w:r>
+        <w:t xml:space="preserve"> </w:t>
+      </w:r>
+      <w:proofErr w:type="spellStart"/>
+      <w:r>
+        <w:t>možemo</w:t>
+      </w:r>
+      <w:proofErr w:type="spellEnd"/>
+      <w:r>
+        <w:t xml:space="preserve"> </w:t>
+      </w:r>
+      <w:proofErr w:type="spellStart"/>
+      <w:r>
+        <w:t>vidjeti</w:t>
+      </w:r>
+      <w:proofErr w:type="spellEnd"/>
+      <w:r>
+        <w:t xml:space="preserve"> </w:t>
+      </w:r>
+      <w:proofErr w:type="spellStart"/>
+      <w:r>
+        <w:t>da</w:t>
+      </w:r>
+      <w:proofErr w:type="spellEnd"/>
+      <w:r>
+        <w:t xml:space="preserve"> se </w:t>
       </w:r>
       <w:proofErr w:type="spellStart"/>
       <w:proofErr w:type="gramStart"/>
       <w:r>
-        <w:t>te</w:t>
+        <w:t>novi</w:t>
       </w:r>
       <w:proofErr w:type="spellEnd"/>
       <w:proofErr w:type="gramEnd"/>
       <w:r>
-        <w:t xml:space="preserve"> </w:t>
-      </w:r>
-      <w:proofErr w:type="spellStart"/>
-      <w:r>
-        <w:t>klikom</w:t>
-      </w:r>
-      <w:proofErr w:type="spellEnd"/>
-      <w:r>
-        <w:t xml:space="preserve"> </w:t>
-      </w:r>
-      <w:proofErr w:type="spellStart"/>
-      <w:r>
-        <w:t>na</w:t>
-      </w:r>
-      <w:proofErr w:type="spellEnd"/>
-      <w:r>
-        <w:t xml:space="preserve"> </w:t>
-      </w:r>
-      <w:proofErr w:type="spellStart"/>
-      <w:r>
-        <w:t>dugme</w:t>
-      </w:r>
-      <w:proofErr w:type="spellEnd"/>
-      <w:r>
-        <w:t xml:space="preserve"> </w:t>
-      </w:r>
-      <w:proofErr w:type="spellStart"/>
-      <w:r>
-        <w:t>Dodajte</w:t>
-      </w:r>
-      <w:proofErr w:type="spellEnd"/>
-      <w:r>
-        <w:t xml:space="preserve"> </w:t>
-      </w:r>
-      <w:proofErr w:type="spellStart"/>
-      <w:r>
-        <w:t>alat</w:t>
-      </w:r>
-      <w:proofErr w:type="spellEnd"/>
-      <w:r>
-        <w:t>/</w:t>
-      </w:r>
-      <w:proofErr w:type="spellStart"/>
-      <w:r>
-        <w:t>ma</w:t>
-      </w:r>
-      <w:r>
-        <w:t>šinu</w:t>
-      </w:r>
-      <w:proofErr w:type="spellEnd"/>
+        <w:t xml:space="preserve"> tip </w:t>
+      </w:r>
+      <w:proofErr w:type="spellStart"/>
+      <w:r>
+        <w:t>pojavio</w:t>
+      </w:r>
+      <w:proofErr w:type="spellEnd"/>
+      <w:r>
+        <w:t xml:space="preserve"> u</w:t>
+      </w:r>
+      <w:r>
+        <w:t xml:space="preserve"> </w:t>
+      </w:r>
+      <w:proofErr w:type="spellStart"/>
+      <w:r>
+        <w:t>padajućoj</w:t>
+      </w:r>
+      <w:proofErr w:type="spellEnd"/>
+      <w:r>
+        <w:t xml:space="preserve"> </w:t>
+      </w:r>
+      <w:proofErr w:type="spellStart"/>
+      <w:r>
+        <w:t>listi</w:t>
+      </w:r>
+      <w:proofErr w:type="spellEnd"/>
+      <w:r>
+        <w:t xml:space="preserve"> </w:t>
+      </w:r>
+      <w:r>
+        <w:rPr>
+          <w:b/>
+        </w:rPr>
+        <w:t>(</w:t>
+      </w:r>
+      <w:r>
+        <w:rPr>
+          <w:b/>
+        </w:rPr>
+        <w:t>1</w:t>
+      </w:r>
+      <w:r>
+        <w:rPr>
+          <w:b/>
+        </w:rPr>
+        <w:t>)</w:t>
+      </w:r>
       <w:r>
         <w:t xml:space="preserve">. </w:t>
-      </w:r>
-      <w:proofErr w:type="spellStart"/>
-      <w:r>
-        <w:t>Pri</w:t>
-      </w:r>
-      <w:proofErr w:type="spellEnd"/>
-      <w:r>
-        <w:t xml:space="preserve"> </w:t>
-      </w:r>
-      <w:proofErr w:type="spellStart"/>
-      <w:r>
-        <w:t>dodavanju</w:t>
-      </w:r>
-      <w:proofErr w:type="spellEnd"/>
-      <w:r>
-        <w:t xml:space="preserve"> </w:t>
-      </w:r>
-      <w:proofErr w:type="spellStart"/>
-      <w:r>
-        <w:t>novog</w:t>
-      </w:r>
-      <w:proofErr w:type="spellEnd"/>
-      <w:r>
-        <w:t xml:space="preserve"> </w:t>
-      </w:r>
-      <w:proofErr w:type="spellStart"/>
-      <w:r>
-        <w:t>alata</w:t>
-      </w:r>
-      <w:proofErr w:type="spellEnd"/>
-      <w:r>
-        <w:t>/</w:t>
-      </w:r>
-      <w:proofErr w:type="spellStart"/>
-      <w:r>
-        <w:t>mašine</w:t>
-      </w:r>
-      <w:proofErr w:type="spellEnd"/>
-      <w:r>
-        <w:t xml:space="preserve">, </w:t>
-      </w:r>
-      <w:proofErr w:type="spellStart"/>
-      <w:r>
-        <w:t>stanje</w:t>
-      </w:r>
-      <w:proofErr w:type="spellEnd"/>
-      <w:r>
-        <w:t xml:space="preserve"> se </w:t>
-      </w:r>
-      <w:proofErr w:type="spellStart"/>
-      <w:r>
-        <w:t>postavlja</w:t>
-      </w:r>
-      <w:proofErr w:type="spellEnd"/>
-      <w:r>
-        <w:t xml:space="preserve"> </w:t>
-      </w:r>
-      <w:proofErr w:type="spellStart"/>
-      <w:proofErr w:type="gramStart"/>
-      <w:r>
-        <w:t>na</w:t>
-      </w:r>
-      <w:proofErr w:type="spellEnd"/>
-      <w:proofErr w:type="gramEnd"/>
-      <w:r>
-        <w:t xml:space="preserve"> </w:t>
-      </w:r>
-      <w:proofErr w:type="spellStart"/>
-      <w:r>
-        <w:t>ispravno</w:t>
-      </w:r>
-      <w:proofErr w:type="spellEnd"/>
-      <w:r>
-        <w:t>.</w:t>
       </w:r>
     </w:p>
     <w:p>
@@ -731,6 +607,266 @@
       </w:r>
       <w:proofErr w:type="spellStart"/>
       <w:r>
+        <w:t>novog</w:t>
+      </w:r>
+      <w:proofErr w:type="spellEnd"/>
+      <w:r>
+        <w:t xml:space="preserve"> </w:t>
+      </w:r>
+      <w:proofErr w:type="spellStart"/>
+      <w:r>
+        <w:t>alata</w:t>
+      </w:r>
+      <w:proofErr w:type="spellEnd"/>
+      <w:r>
+        <w:t>/</w:t>
+      </w:r>
+      <w:proofErr w:type="spellStart"/>
+      <w:r>
+        <w:t>mašin</w:t>
+      </w:r>
+      <w:r>
+        <w:t>e</w:t>
+      </w:r>
+      <w:proofErr w:type="spellEnd"/>
+      <w:r>
+        <w:t xml:space="preserve"> je </w:t>
+      </w:r>
+      <w:proofErr w:type="spellStart"/>
+      <w:r>
+        <w:t>moguće</w:t>
+      </w:r>
+      <w:proofErr w:type="spellEnd"/>
+      <w:r>
+        <w:t xml:space="preserve"> </w:t>
+      </w:r>
+      <w:proofErr w:type="spellStart"/>
+      <w:r>
+        <w:t>odabirom</w:t>
+      </w:r>
+      <w:proofErr w:type="spellEnd"/>
+      <w:r>
+        <w:t xml:space="preserve"> </w:t>
+      </w:r>
+      <w:proofErr w:type="spellStart"/>
+      <w:r>
+        <w:t>tipa</w:t>
+      </w:r>
+      <w:proofErr w:type="spellEnd"/>
+      <w:r>
+        <w:t xml:space="preserve"> </w:t>
+      </w:r>
+      <w:proofErr w:type="spellStart"/>
+      <w:r>
+        <w:t>alata</w:t>
+      </w:r>
+      <w:proofErr w:type="spellEnd"/>
+      <w:r>
+        <w:t>/</w:t>
+      </w:r>
+      <w:proofErr w:type="spellStart"/>
+      <w:r>
+        <w:t>mašine</w:t>
+      </w:r>
+      <w:proofErr w:type="spellEnd"/>
+      <w:r>
+        <w:t xml:space="preserve">, </w:t>
+      </w:r>
+      <w:proofErr w:type="spellStart"/>
+      <w:proofErr w:type="gramStart"/>
+      <w:r>
+        <w:t>te</w:t>
+      </w:r>
+      <w:proofErr w:type="spellEnd"/>
+      <w:proofErr w:type="gramEnd"/>
+      <w:r>
+        <w:t xml:space="preserve"> </w:t>
+      </w:r>
+      <w:proofErr w:type="spellStart"/>
+      <w:r>
+        <w:t>klikom</w:t>
+      </w:r>
+      <w:proofErr w:type="spellEnd"/>
+      <w:r>
+        <w:t xml:space="preserve"> </w:t>
+      </w:r>
+      <w:proofErr w:type="spellStart"/>
+      <w:r>
+        <w:t>na</w:t>
+      </w:r>
+      <w:proofErr w:type="spellEnd"/>
+      <w:r>
+        <w:t xml:space="preserve"> </w:t>
+      </w:r>
+      <w:proofErr w:type="spellStart"/>
+      <w:r>
+        <w:t>dugme</w:t>
+      </w:r>
+      <w:proofErr w:type="spellEnd"/>
+      <w:r>
+        <w:t xml:space="preserve"> </w:t>
+      </w:r>
+      <w:proofErr w:type="spellStart"/>
+      <w:r>
+        <w:rPr>
+          <w:b/>
+          <w:i/>
+        </w:rPr>
+        <w:t>Dodajte</w:t>
+      </w:r>
+      <w:proofErr w:type="spellEnd"/>
+      <w:r>
+        <w:rPr>
+          <w:b/>
+          <w:i/>
+        </w:rPr>
+        <w:t xml:space="preserve"> </w:t>
+      </w:r>
+      <w:proofErr w:type="spellStart"/>
+      <w:r>
+        <w:rPr>
+          <w:b/>
+          <w:i/>
+        </w:rPr>
+        <w:t>alat</w:t>
+      </w:r>
+      <w:proofErr w:type="spellEnd"/>
+      <w:r>
+        <w:rPr>
+          <w:b/>
+          <w:i/>
+        </w:rPr>
+        <w:t>/</w:t>
+      </w:r>
+      <w:proofErr w:type="spellStart"/>
+      <w:r>
+        <w:rPr>
+          <w:b/>
+          <w:i/>
+        </w:rPr>
+        <w:t>ma</w:t>
+      </w:r>
+      <w:r>
+        <w:rPr>
+          <w:b/>
+          <w:i/>
+        </w:rPr>
+        <w:t>šinu</w:t>
+      </w:r>
+      <w:proofErr w:type="spellEnd"/>
+      <w:r>
+        <w:rPr>
+          <w:b/>
+          <w:i/>
+        </w:rPr>
+        <w:t xml:space="preserve"> </w:t>
+      </w:r>
+      <w:r>
+        <w:rPr>
+          <w:b/>
+        </w:rPr>
+        <w:t>(12)</w:t>
+      </w:r>
+      <w:r>
+        <w:t xml:space="preserve">. </w:t>
+      </w:r>
+      <w:proofErr w:type="spellStart"/>
+      <w:r>
+        <w:t>Pri</w:t>
+      </w:r>
+      <w:proofErr w:type="spellEnd"/>
+      <w:r>
+        <w:t xml:space="preserve"> </w:t>
+      </w:r>
+      <w:proofErr w:type="spellStart"/>
+      <w:r>
+        <w:t>dodavanju</w:t>
+      </w:r>
+      <w:proofErr w:type="spellEnd"/>
+      <w:r>
+        <w:t xml:space="preserve"> </w:t>
+      </w:r>
+      <w:proofErr w:type="spellStart"/>
+      <w:r>
+        <w:t>novog</w:t>
+      </w:r>
+      <w:proofErr w:type="spellEnd"/>
+      <w:r>
+        <w:t xml:space="preserve"> </w:t>
+      </w:r>
+      <w:proofErr w:type="spellStart"/>
+      <w:r>
+        <w:t>alata</w:t>
+      </w:r>
+      <w:proofErr w:type="spellEnd"/>
+      <w:r>
+        <w:t>/</w:t>
+      </w:r>
+      <w:proofErr w:type="spellStart"/>
+      <w:r>
+        <w:t>mašine</w:t>
+      </w:r>
+      <w:proofErr w:type="spellEnd"/>
+      <w:r>
+        <w:t xml:space="preserve">, </w:t>
+      </w:r>
+      <w:proofErr w:type="spellStart"/>
+      <w:r>
+        <w:t>stanje</w:t>
+      </w:r>
+      <w:proofErr w:type="spellEnd"/>
+      <w:r>
+        <w:t xml:space="preserve"> se</w:t>
+      </w:r>
+      <w:r>
+        <w:t xml:space="preserve"> </w:t>
+      </w:r>
+      <w:proofErr w:type="spellStart"/>
+      <w:r>
+        <w:t>automatski</w:t>
+      </w:r>
+      <w:proofErr w:type="spellEnd"/>
+      <w:r>
+        <w:t xml:space="preserve"> </w:t>
+      </w:r>
+      <w:proofErr w:type="spellStart"/>
+      <w:r>
+        <w:t>postavlja</w:t>
+      </w:r>
+      <w:proofErr w:type="spellEnd"/>
+      <w:r>
+        <w:t xml:space="preserve"> </w:t>
+      </w:r>
+      <w:proofErr w:type="spellStart"/>
+      <w:proofErr w:type="gramStart"/>
+      <w:r>
+        <w:t>na</w:t>
+      </w:r>
+      <w:proofErr w:type="spellEnd"/>
+      <w:proofErr w:type="gramEnd"/>
+      <w:r>
+        <w:t xml:space="preserve"> </w:t>
+      </w:r>
+      <w:proofErr w:type="spellStart"/>
+      <w:r>
+        <w:t>ispravno</w:t>
+      </w:r>
+      <w:proofErr w:type="spellEnd"/>
+      <w:r>
+        <w:t>.</w:t>
+      </w:r>
+    </w:p>
+    <w:p>
+      <w:proofErr w:type="spellStart"/>
+      <w:r>
+        <w:t>Dodavanje</w:t>
+      </w:r>
+      <w:proofErr w:type="spellEnd"/>
+      <w:r>
+        <w:t xml:space="preserve"> </w:t>
+      </w:r>
+      <w:proofErr w:type="spellStart"/>
+      <w:r>
         <w:t>nove</w:t>
       </w:r>
       <w:proofErr w:type="spellEnd"/>
@@ -810,7 +946,16 @@
       </w:r>
       <w:proofErr w:type="spellEnd"/>
       <w:r>
-        <w:t xml:space="preserve"> 1, </w:t>
+        <w:t xml:space="preserve"> </w:t>
+      </w:r>
+      <w:r>
+        <w:rPr>
+          <w:b/>
+        </w:rPr>
+        <w:t>(5)</w:t>
+      </w:r>
+      <w:r>
+        <w:t xml:space="preserve">, </w:t>
       </w:r>
       <w:proofErr w:type="spellStart"/>
       <w:proofErr w:type="gramStart"/>
@@ -880,15 +1025,13 @@
         </w:numPr>
       </w:pPr>
       <w:r>
-        <w:t xml:space="preserve">Datum – </w:t>
-      </w:r>
-      <w:proofErr w:type="spellStart"/>
-      <w:r>
-        <w:t>polje</w:t>
-      </w:r>
-      <w:proofErr w:type="spellEnd"/>
-      <w:r>
-        <w:t xml:space="preserve"> 1. Datum ne </w:t>
+        <w:rPr>
+          <w:i/>
+        </w:rPr>
+        <w:t>Datum</w:t>
+      </w:r>
+      <w:r>
+        <w:t xml:space="preserve"> ne </w:t>
       </w:r>
       <w:proofErr w:type="spellStart"/>
       <w:r>
@@ -936,37 +1079,82 @@
       </w:r>
       <w:proofErr w:type="spellEnd"/>
       <w:r>
-        <w:t xml:space="preserve"> Datum ne </w:t>
-      </w:r>
-      <w:proofErr w:type="spellStart"/>
-      <w:r>
+        <w:t xml:space="preserve"> </w:t>
+      </w:r>
+      <w:r>
+        <w:t>“</w:t>
+      </w:r>
+      <w:r>
+        <w:rPr>
+          <w:b/>
+          <w:i/>
+        </w:rPr>
+        <w:t xml:space="preserve">Datum ne </w:t>
+      </w:r>
+      <w:proofErr w:type="spellStart"/>
+      <w:r>
+        <w:rPr>
+          <w:b/>
+          <w:i/>
+        </w:rPr>
         <w:t>može</w:t>
       </w:r>
       <w:proofErr w:type="spellEnd"/>
       <w:r>
-        <w:t xml:space="preserve"> </w:t>
-      </w:r>
-      <w:proofErr w:type="spellStart"/>
-      <w:r>
+        <w:rPr>
+          <w:b/>
+          <w:i/>
+        </w:rPr>
+        <w:t xml:space="preserve"> </w:t>
+      </w:r>
+      <w:proofErr w:type="spellStart"/>
+      <w:r>
+        <w:rPr>
+          <w:b/>
+          <w:i/>
+        </w:rPr>
         <w:t>biti</w:t>
       </w:r>
       <w:proofErr w:type="spellEnd"/>
       <w:r>
-        <w:t xml:space="preserve"> </w:t>
-      </w:r>
-      <w:proofErr w:type="spellStart"/>
-      <w:r>
+        <w:rPr>
+          <w:b/>
+          <w:i/>
+        </w:rPr>
+        <w:t xml:space="preserve"> </w:t>
+      </w:r>
+      <w:proofErr w:type="spellStart"/>
+      <w:r>
+        <w:rPr>
+          <w:b/>
+          <w:i/>
+        </w:rPr>
         <w:t>poslije</w:t>
       </w:r>
       <w:proofErr w:type="spellEnd"/>
       <w:r>
-        <w:t xml:space="preserve"> </w:t>
-      </w:r>
-      <w:proofErr w:type="spellStart"/>
-      <w:r>
+        <w:rPr>
+          <w:b/>
+          <w:i/>
+        </w:rPr>
+        <w:t xml:space="preserve"> </w:t>
+      </w:r>
+      <w:proofErr w:type="spellStart"/>
+      <w:r>
+        <w:rPr>
+          <w:b/>
+          <w:i/>
+        </w:rPr>
         <w:t>današnjeg</w:t>
       </w:r>
       <w:proofErr w:type="spellEnd"/>
+      <w:r>
+        <w:rPr>
+          <w:b/>
+          <w:i/>
+        </w:rPr>
+        <w:t>”</w:t>
+      </w:r>
       <w:r>
         <w:t>.</w:t>
       </w:r>
@@ -981,26 +1169,13 @@
       </w:pPr>
       <w:proofErr w:type="spellStart"/>
       <w:r>
+        <w:rPr>
+          <w:i/>
+        </w:rPr>
         <w:t>Iznos</w:t>
       </w:r>
       <w:proofErr w:type="spellEnd"/>
       <w:r>
-        <w:t xml:space="preserve"> – </w:t>
-      </w:r>
-      <w:proofErr w:type="spellStart"/>
-      <w:r>
-        <w:t>polje</w:t>
-      </w:r>
-      <w:proofErr w:type="spellEnd"/>
-      <w:r>
-        <w:t xml:space="preserve"> 2. </w:t>
-      </w:r>
-      <w:proofErr w:type="spellStart"/>
-      <w:r>
-        <w:t>Iznos</w:t>
-      </w:r>
-      <w:proofErr w:type="spellEnd"/>
-      <w:r>
         <w:t xml:space="preserve"> </w:t>
       </w:r>
       <w:proofErr w:type="spellStart"/>
@@ -1091,36 +1266,82 @@
       <w:r>
         <w:t xml:space="preserve"> </w:t>
       </w:r>
-      <w:proofErr w:type="spellStart"/>
-      <w:r>
+      <w:r>
+        <w:rPr>
+          <w:b/>
+          <w:i/>
+        </w:rPr>
+        <w:t>“</w:t>
+      </w:r>
+      <w:proofErr w:type="spellStart"/>
+      <w:r>
+        <w:rPr>
+          <w:b/>
+          <w:i/>
+        </w:rPr>
         <w:t>Podaci</w:t>
       </w:r>
       <w:proofErr w:type="spellEnd"/>
       <w:r>
-        <w:t xml:space="preserve"> </w:t>
-      </w:r>
-      <w:proofErr w:type="spellStart"/>
-      <w:r>
+        <w:rPr>
+          <w:b/>
+          <w:i/>
+        </w:rPr>
+        <w:t xml:space="preserve"> </w:t>
+      </w:r>
+      <w:proofErr w:type="spellStart"/>
+      <w:r>
+        <w:rPr>
+          <w:b/>
+          <w:i/>
+        </w:rPr>
         <w:t>nisu</w:t>
       </w:r>
       <w:proofErr w:type="spellEnd"/>
       <w:r>
+        <w:rPr>
+          <w:b/>
+          <w:i/>
+        </w:rPr>
         <w:t xml:space="preserve"> u </w:t>
       </w:r>
       <w:proofErr w:type="spellStart"/>
       <w:r>
+        <w:rPr>
+          <w:b/>
+          <w:i/>
+        </w:rPr>
         <w:t>ispravnom</w:t>
       </w:r>
       <w:proofErr w:type="spellEnd"/>
       <w:r>
-        <w:t xml:space="preserve"> </w:t>
-      </w:r>
-      <w:proofErr w:type="spellStart"/>
-      <w:r>
+        <w:rPr>
+          <w:b/>
+          <w:i/>
+        </w:rPr>
+        <w:t xml:space="preserve"> </w:t>
+      </w:r>
+      <w:proofErr w:type="spellStart"/>
+      <w:r>
+        <w:rPr>
+          <w:b/>
+          <w:i/>
+        </w:rPr>
         <w:t>formatu</w:t>
       </w:r>
       <w:proofErr w:type="spellEnd"/>
       <w:r>
+        <w:rPr>
+          <w:b/>
+          <w:i/>
+        </w:rPr>
+        <w:t>”</w:t>
+      </w:r>
+      <w:r>
+        <w:rPr>
+          <w:b/>
+          <w:i/>
+        </w:rPr>
         <w:t>.</w:t>
       </w:r>
     </w:p>
@@ -1198,30 +1419,51 @@
       </w:r>
       <w:proofErr w:type="spellStart"/>
       <w:r>
+        <w:rPr>
+          <w:i/>
+        </w:rPr>
         <w:t>Uključeno</w:t>
       </w:r>
       <w:proofErr w:type="spellEnd"/>
       <w:r>
-        <w:t xml:space="preserve"> </w:t>
-      </w:r>
-      <w:proofErr w:type="spellStart"/>
-      <w:r>
+        <w:rPr>
+          <w:i/>
+        </w:rPr>
+        <w:t xml:space="preserve"> </w:t>
+      </w:r>
+      <w:proofErr w:type="spellStart"/>
+      <w:r>
+        <w:rPr>
+          <w:i/>
+        </w:rPr>
         <w:t>godišnje</w:t>
       </w:r>
       <w:proofErr w:type="spellEnd"/>
       <w:r>
-        <w:t xml:space="preserve"> </w:t>
-      </w:r>
-      <w:proofErr w:type="spellStart"/>
-      <w:r>
+        <w:rPr>
+          <w:i/>
+        </w:rPr>
+        <w:t xml:space="preserve"> </w:t>
+      </w:r>
+      <w:proofErr w:type="spellStart"/>
+      <w:r>
+        <w:rPr>
+          <w:i/>
+        </w:rPr>
         <w:t>kompletno</w:t>
       </w:r>
       <w:proofErr w:type="spellEnd"/>
       <w:r>
-        <w:t xml:space="preserve"> </w:t>
-      </w:r>
-      <w:proofErr w:type="spellStart"/>
-      <w:r>
+        <w:rPr>
+          <w:i/>
+        </w:rPr>
+        <w:t xml:space="preserve"> </w:t>
+      </w:r>
+      <w:proofErr w:type="spellStart"/>
+      <w:r>
+        <w:rPr>
+          <w:i/>
+        </w:rPr>
         <w:t>servisiranje</w:t>
       </w:r>
       <w:proofErr w:type="spellEnd"/>
@@ -1400,20 +1642,23 @@
         </w:numPr>
       </w:pPr>
       <w:proofErr w:type="spellStart"/>
-      <w:r>
+      <w:proofErr w:type="gramStart"/>
+      <w:r>
+        <w:rPr>
+          <w:i/>
+        </w:rPr>
         <w:t>Opis</w:t>
       </w:r>
       <w:proofErr w:type="spellEnd"/>
       <w:r>
-        <w:t xml:space="preserve"> – </w:t>
-      </w:r>
-      <w:proofErr w:type="spellStart"/>
-      <w:r>
-        <w:t>polje</w:t>
-      </w:r>
-      <w:proofErr w:type="spellEnd"/>
-      <w:r>
-        <w:t xml:space="preserve"> 3. </w:t>
+        <w:t xml:space="preserve"> </w:t>
+      </w:r>
+      <w:r>
+        <w:t>.</w:t>
+      </w:r>
+      <w:proofErr w:type="gramEnd"/>
+      <w:r>
+        <w:t xml:space="preserve"> </w:t>
       </w:r>
       <w:proofErr w:type="spellStart"/>
       <w:r>
@@ -1481,30 +1726,46 @@
         <w:t xml:space="preserve"> </w:t>
       </w:r>
       <w:proofErr w:type="spellStart"/>
+      <w:r>
+        <w:t>na</w:t>
+      </w:r>
+      <w:proofErr w:type="spellEnd"/>
+      <w:r>
+        <w:t xml:space="preserve"> </w:t>
+      </w:r>
+      <w:proofErr w:type="spellStart"/>
+      <w:r>
+        <w:t>dugme</w:t>
+      </w:r>
+      <w:proofErr w:type="spellEnd"/>
+      <w:r>
+        <w:t xml:space="preserve"> </w:t>
+      </w:r>
+      <w:proofErr w:type="spellStart"/>
       <w:proofErr w:type="gramStart"/>
       <w:r>
-        <w:t>na</w:t>
-      </w:r>
-      <w:proofErr w:type="spellEnd"/>
+        <w:rPr>
+          <w:b/>
+          <w:i/>
+        </w:rPr>
+        <w:t>Dodajte</w:t>
+      </w:r>
+      <w:proofErr w:type="spellEnd"/>
+      <w:r>
+        <w:rPr>
+          <w:b/>
+        </w:rPr>
+        <w:t>(</w:t>
+      </w:r>
       <w:proofErr w:type="gramEnd"/>
       <w:r>
-        <w:t xml:space="preserve"> </w:t>
-      </w:r>
-      <w:proofErr w:type="spellStart"/>
-      <w:r>
-        <w:t>dugme</w:t>
-      </w:r>
-      <w:proofErr w:type="spellEnd"/>
-      <w:r>
-        <w:t xml:space="preserve"> </w:t>
-      </w:r>
-      <w:proofErr w:type="spellStart"/>
-      <w:r>
-        <w:t>Dodajte</w:t>
-      </w:r>
-      <w:proofErr w:type="spellEnd"/>
-      <w:r>
-        <w:t xml:space="preserve"> </w:t>
+        <w:rPr>
+          <w:b/>
+        </w:rPr>
+        <w:t>11)</w:t>
+      </w:r>
+      <w:r>
+        <w:t xml:space="preserve">, </w:t>
       </w:r>
       <w:proofErr w:type="spellStart"/>
       <w:r>
@@ -1512,14 +1773,6 @@
       </w:r>
       <w:proofErr w:type="spellEnd"/>
       <w:r>
-        <w:t xml:space="preserve">, </w:t>
-      </w:r>
-      <w:proofErr w:type="spellStart"/>
-      <w:r>
-        <w:t>aktivnost</w:t>
-      </w:r>
-      <w:proofErr w:type="spellEnd"/>
-      <w:r>
         <w:t xml:space="preserve"> </w:t>
       </w:r>
       <w:proofErr w:type="spellStart"/>
@@ -1544,7 +1797,15 @@
       </w:r>
       <w:proofErr w:type="spellEnd"/>
       <w:r>
-        <w:t xml:space="preserve"> I </w:t>
+        <w:t xml:space="preserve"> </w:t>
+      </w:r>
+      <w:proofErr w:type="spellStart"/>
+      <w:r>
+        <w:t>i</w:t>
+      </w:r>
+      <w:proofErr w:type="spellEnd"/>
+      <w:r>
+        <w:t xml:space="preserve"> </w:t>
       </w:r>
       <w:proofErr w:type="spellStart"/>
       <w:r>
@@ -1560,7 +1821,16 @@
       </w:r>
       <w:proofErr w:type="spellEnd"/>
       <w:r>
-        <w:t xml:space="preserve"> 2.</w:t>
+        <w:t xml:space="preserve"> </w:t>
+      </w:r>
+      <w:r>
+        <w:rPr>
+          <w:b/>
+        </w:rPr>
+        <w:t>(9)</w:t>
+      </w:r>
+      <w:r>
+        <w:t>.</w:t>
       </w:r>
     </w:p>
     <w:p>
@@ -1570,25 +1840,135 @@
     </w:p>
     <w:p>
       <w:proofErr w:type="spellStart"/>
+      <w:r>
+        <w:t>Za</w:t>
+      </w:r>
+      <w:proofErr w:type="spellEnd"/>
+      <w:r>
+        <w:t xml:space="preserve"> </w:t>
+      </w:r>
+      <w:proofErr w:type="spellStart"/>
+      <w:r>
+        <w:t>pregled</w:t>
+      </w:r>
+      <w:proofErr w:type="spellEnd"/>
+      <w:r>
+        <w:t xml:space="preserve"> </w:t>
+      </w:r>
+      <w:proofErr w:type="spellStart"/>
+      <w:r>
+        <w:t>trenutno</w:t>
+      </w:r>
+      <w:proofErr w:type="spellEnd"/>
+      <w:r>
+        <w:t xml:space="preserve"> </w:t>
+      </w:r>
+      <w:proofErr w:type="spellStart"/>
+      <w:r>
+        <w:t>dodanih</w:t>
+      </w:r>
+      <w:proofErr w:type="spellEnd"/>
+      <w:r>
+        <w:t xml:space="preserve"> </w:t>
+      </w:r>
+      <w:proofErr w:type="spellStart"/>
+      <w:r>
+        <w:t>alata</w:t>
+      </w:r>
+      <w:proofErr w:type="spellEnd"/>
+      <w:r>
+        <w:t xml:space="preserve"> </w:t>
+      </w:r>
+      <w:proofErr w:type="spellStart"/>
+      <w:r>
+        <w:t>i</w:t>
+      </w:r>
+      <w:proofErr w:type="spellEnd"/>
+      <w:r>
+        <w:t xml:space="preserve"> </w:t>
+      </w:r>
+      <w:proofErr w:type="spellStart"/>
+      <w:r>
+        <w:t>mašina</w:t>
+      </w:r>
+      <w:proofErr w:type="spellEnd"/>
+      <w:r>
+        <w:t xml:space="preserve"> </w:t>
+      </w:r>
+      <w:proofErr w:type="spellStart"/>
+      <w:r>
+        <w:t>potrebno</w:t>
+      </w:r>
+      <w:proofErr w:type="spellEnd"/>
+      <w:r>
+        <w:t xml:space="preserve"> je </w:t>
+      </w:r>
+      <w:proofErr w:type="spellStart"/>
+      <w:r>
+        <w:t>odabrati</w:t>
+      </w:r>
+      <w:proofErr w:type="spellEnd"/>
+      <w:r>
+        <w:t xml:space="preserve"> tip </w:t>
+      </w:r>
+      <w:proofErr w:type="spellStart"/>
+      <w:r>
+        <w:t>ala</w:t>
+      </w:r>
+      <w:r>
+        <w:t>ta</w:t>
+      </w:r>
+      <w:proofErr w:type="spellEnd"/>
+      <w:r>
+        <w:t>/</w:t>
+      </w:r>
+      <w:proofErr w:type="spellStart"/>
       <w:proofErr w:type="gramStart"/>
       <w:r>
-        <w:t>Za</w:t>
-      </w:r>
-      <w:proofErr w:type="spellEnd"/>
-      <w:r>
-        <w:t xml:space="preserve"> </w:t>
-      </w:r>
-      <w:proofErr w:type="spellStart"/>
-      <w:r>
-        <w:t>pregled</w:t>
-      </w:r>
-      <w:proofErr w:type="spellEnd"/>
-      <w:r>
-        <w:t xml:space="preserve"> </w:t>
-      </w:r>
-      <w:proofErr w:type="spellStart"/>
-      <w:r>
-        <w:t>trenutno</w:t>
+        <w:t>mašine</w:t>
+      </w:r>
+      <w:proofErr w:type="spellEnd"/>
+      <w:r>
+        <w:rPr>
+          <w:b/>
+        </w:rPr>
+        <w:t>(</w:t>
+      </w:r>
+      <w:proofErr w:type="gramEnd"/>
+      <w:r>
+        <w:rPr>
+          <w:b/>
+        </w:rPr>
+        <w:t>1)</w:t>
+      </w:r>
+      <w:r>
+        <w:t xml:space="preserve">. </w:t>
+      </w:r>
+      <w:r>
+        <w:t xml:space="preserve"> </w:t>
+      </w:r>
+      <w:proofErr w:type="spellStart"/>
+      <w:r>
+        <w:t>Prikazu</w:t>
+      </w:r>
+      <w:r>
+        <w:t>je</w:t>
+      </w:r>
+      <w:proofErr w:type="spellEnd"/>
+      <w:r>
+        <w:t xml:space="preserve"> se </w:t>
+      </w:r>
+      <w:proofErr w:type="spellStart"/>
+      <w:r>
+        <w:t>ukupan</w:t>
+      </w:r>
+      <w:proofErr w:type="spellEnd"/>
+      <w:r>
+        <w:t xml:space="preserve"> </w:t>
+      </w:r>
+      <w:proofErr w:type="spellStart"/>
+      <w:r>
+        <w:t>broj</w:t>
       </w:r>
       <w:proofErr w:type="spellEnd"/>
       <w:r>
@@ -1608,7 +1988,7 @@
       </w:r>
       <w:proofErr w:type="spellEnd"/>
       <w:r>
-        <w:t xml:space="preserve"> I </w:t>
+        <w:t>/</w:t>
       </w:r>
       <w:proofErr w:type="spellStart"/>
       <w:r>
@@ -1620,7 +2000,117 @@
       </w:r>
       <w:proofErr w:type="spellStart"/>
       <w:r>
-        <w:t>potrebno</w:t>
+        <w:t>tog</w:t>
+      </w:r>
+      <w:proofErr w:type="spellEnd"/>
+      <w:r>
+        <w:t xml:space="preserve"> </w:t>
+      </w:r>
+      <w:proofErr w:type="spellStart"/>
+      <w:r>
+        <w:t>tipa</w:t>
+      </w:r>
+      <w:proofErr w:type="spellEnd"/>
+      <w:r>
+        <w:t xml:space="preserve"> </w:t>
+      </w:r>
+      <w:r>
+        <w:rPr>
+          <w:b/>
+        </w:rPr>
+        <w:t>(3</w:t>
+      </w:r>
+      <w:r>
+        <w:rPr>
+          <w:b/>
+        </w:rPr>
+        <w:t>)</w:t>
+      </w:r>
+      <w:r>
+        <w:t xml:space="preserve">. </w:t>
+      </w:r>
+      <w:proofErr w:type="gramStart"/>
+      <w:r>
+        <w:t xml:space="preserve">U </w:t>
+      </w:r>
+      <w:proofErr w:type="spellStart"/>
+      <w:r>
+        <w:t>t</w:t>
+      </w:r>
+      <w:r>
+        <w:t>abeli</w:t>
+      </w:r>
+      <w:proofErr w:type="spellEnd"/>
+      <w:r>
+        <w:t xml:space="preserve"> </w:t>
+      </w:r>
+      <w:r>
+        <w:rPr>
+          <w:b/>
+        </w:rPr>
+        <w:t>(5)</w:t>
+      </w:r>
+      <w:r>
+        <w:t xml:space="preserve"> s</w:t>
+      </w:r>
+      <w:r>
+        <w:t xml:space="preserve">e </w:t>
+      </w:r>
+      <w:proofErr w:type="spellStart"/>
+      <w:r>
+        <w:t>prikazuju</w:t>
+      </w:r>
+      <w:proofErr w:type="spellEnd"/>
+      <w:r>
+        <w:t xml:space="preserve"> </w:t>
+      </w:r>
+      <w:proofErr w:type="spellStart"/>
+      <w:r>
+        <w:t>svi</w:t>
+      </w:r>
+      <w:proofErr w:type="spellEnd"/>
+      <w:r>
+        <w:t xml:space="preserve"> </w:t>
+      </w:r>
+      <w:proofErr w:type="spellStart"/>
+      <w:r>
+        <w:t>alati</w:t>
+      </w:r>
+      <w:proofErr w:type="spellEnd"/>
+      <w:r>
+        <w:t>/</w:t>
+      </w:r>
+      <w:proofErr w:type="spellStart"/>
+      <w:r>
+        <w:t>mašine</w:t>
+      </w:r>
+      <w:proofErr w:type="spellEnd"/>
+      <w:r>
+        <w:t xml:space="preserve"> </w:t>
+      </w:r>
+      <w:proofErr w:type="spellStart"/>
+      <w:r>
+        <w:t>odabrane</w:t>
+      </w:r>
+      <w:proofErr w:type="spellEnd"/>
+      <w:r>
+        <w:t xml:space="preserve"> </w:t>
+      </w:r>
+      <w:proofErr w:type="spellStart"/>
+      <w:r>
+        <w:t>kategorije</w:t>
+      </w:r>
+      <w:proofErr w:type="spellEnd"/>
+      <w:r>
+        <w:t>.</w:t>
+      </w:r>
+      <w:proofErr w:type="gramEnd"/>
+      <w:r>
+        <w:t xml:space="preserve"> </w:t>
+      </w:r>
+      <w:proofErr w:type="spellStart"/>
+      <w:r>
+        <w:t>Potrebno</w:t>
       </w:r>
       <w:proofErr w:type="spellEnd"/>
       <w:r>
@@ -1628,26 +2118,280 @@
       </w:r>
       <w:proofErr w:type="spellStart"/>
       <w:r>
-        <w:t>odabrati</w:t>
-      </w:r>
-      <w:proofErr w:type="spellEnd"/>
-      <w:r>
-        <w:t xml:space="preserve"> tip </w:t>
-      </w:r>
-      <w:proofErr w:type="spellStart"/>
-      <w:r>
-        <w:t>ala</w:t>
-      </w:r>
+        <w:t>kliknuti</w:t>
+      </w:r>
+      <w:proofErr w:type="spellEnd"/>
+      <w:r>
+        <w:t xml:space="preserve"> </w:t>
+      </w:r>
+      <w:proofErr w:type="spellStart"/>
+      <w:proofErr w:type="gramStart"/>
+      <w:r>
+        <w:t>na</w:t>
+      </w:r>
+      <w:proofErr w:type="spellEnd"/>
+      <w:proofErr w:type="gramEnd"/>
+      <w:r>
+        <w:t xml:space="preserve"> </w:t>
+      </w:r>
+      <w:proofErr w:type="spellStart"/>
+      <w:r>
+        <w:t>stavku</w:t>
+      </w:r>
+      <w:proofErr w:type="spellEnd"/>
+      <w:r>
+        <w:t xml:space="preserve"> u </w:t>
+      </w:r>
+      <w:proofErr w:type="spellStart"/>
+      <w:r>
+        <w:t>tab</w:t>
+      </w:r>
+      <w:r>
+        <w:t>eli</w:t>
+      </w:r>
+      <w:proofErr w:type="spellEnd"/>
+      <w:r>
+        <w:t xml:space="preserve"> </w:t>
+      </w:r>
+      <w:proofErr w:type="spellStart"/>
+      <w:r>
+        <w:t>ako</w:t>
+      </w:r>
+      <w:proofErr w:type="spellEnd"/>
+      <w:r>
+        <w:t xml:space="preserve"> </w:t>
+      </w:r>
+      <w:proofErr w:type="spellStart"/>
+      <w:r>
+        <w:t>želimo</w:t>
+      </w:r>
+      <w:proofErr w:type="spellEnd"/>
+      <w:r>
+        <w:t xml:space="preserve"> </w:t>
+      </w:r>
+      <w:proofErr w:type="spellStart"/>
+      <w:r>
+        <w:t>da</w:t>
+      </w:r>
+      <w:proofErr w:type="spellEnd"/>
+      <w:r>
+        <w:t xml:space="preserve"> se u </w:t>
+      </w:r>
+      <w:proofErr w:type="spellStart"/>
+      <w:r>
+        <w:t>tabeli</w:t>
+      </w:r>
+      <w:proofErr w:type="spellEnd"/>
+      <w:r>
+        <w:t xml:space="preserve"> </w:t>
+      </w:r>
+      <w:r>
+        <w:rPr>
+          <w:b/>
+        </w:rPr>
+        <w:t>(9)</w:t>
+      </w:r>
+      <w:r>
+        <w:t xml:space="preserve"> </w:t>
+      </w:r>
+      <w:proofErr w:type="spellStart"/>
+      <w:r>
+        <w:t>p</w:t>
+      </w:r>
+      <w:r>
+        <w:t>rikažu</w:t>
+      </w:r>
+      <w:proofErr w:type="spellEnd"/>
+      <w:r>
+        <w:t xml:space="preserve"> </w:t>
+      </w:r>
+      <w:proofErr w:type="spellStart"/>
+      <w:r>
+        <w:t>sve</w:t>
+      </w:r>
+      <w:proofErr w:type="spellEnd"/>
+      <w:r>
+        <w:t xml:space="preserve"> </w:t>
+      </w:r>
+      <w:proofErr w:type="spellStart"/>
+      <w:r>
+        <w:t>aktivnosti</w:t>
+      </w:r>
+      <w:proofErr w:type="spellEnd"/>
+      <w:r>
+        <w:t xml:space="preserve"> </w:t>
+      </w:r>
+      <w:proofErr w:type="spellStart"/>
+      <w:r>
+        <w:t>održavanja</w:t>
+      </w:r>
+      <w:proofErr w:type="spellEnd"/>
+      <w:r>
+        <w:t xml:space="preserve"> </w:t>
+      </w:r>
+      <w:proofErr w:type="spellStart"/>
+      <w:r>
+        <w:t>za</w:t>
+      </w:r>
+      <w:proofErr w:type="spellEnd"/>
+      <w:r>
+        <w:t xml:space="preserve"> </w:t>
+      </w:r>
+      <w:proofErr w:type="spellStart"/>
+      <w:r>
+        <w:t>odabrani</w:t>
+      </w:r>
+      <w:proofErr w:type="spellEnd"/>
+      <w:r>
+        <w:t xml:space="preserve"> </w:t>
+      </w:r>
+      <w:proofErr w:type="spellStart"/>
+      <w:r>
+        <w:t>a</w:t>
+      </w:r>
+      <w:r>
+        <w:t>lat</w:t>
+      </w:r>
+      <w:proofErr w:type="spellEnd"/>
+      <w:r>
+        <w:t>/</w:t>
+      </w:r>
+      <w:proofErr w:type="spellStart"/>
+      <w:r>
+        <w:t>mašinu</w:t>
+      </w:r>
+      <w:proofErr w:type="spellEnd"/>
+      <w:r>
+        <w:t xml:space="preserve">. </w:t>
+      </w:r>
+      <w:proofErr w:type="gramStart"/>
+      <w:r>
+        <w:t xml:space="preserve">U </w:t>
+      </w:r>
+      <w:proofErr w:type="spellStart"/>
+      <w:r>
+        <w:t>tabeli</w:t>
+      </w:r>
+      <w:proofErr w:type="spellEnd"/>
+      <w:r>
+        <w:t xml:space="preserve"> </w:t>
+      </w:r>
+      <w:r>
+        <w:rPr>
+          <w:b/>
+        </w:rPr>
+        <w:t>(9)</w:t>
+      </w:r>
+      <w:r>
+        <w:t xml:space="preserve"> u </w:t>
+      </w:r>
+      <w:proofErr w:type="spellStart"/>
+      <w:r>
+        <w:t>koloni</w:t>
+      </w:r>
+      <w:proofErr w:type="spellEnd"/>
+      <w:r>
+        <w:t xml:space="preserve"> </w:t>
+      </w:r>
+      <w:r>
+        <w:rPr>
+          <w:i/>
+        </w:rPr>
+        <w:t>D</w:t>
+      </w:r>
+      <w:r>
+        <w:rPr>
+          <w:i/>
+        </w:rPr>
+        <w:t>atum</w:t>
+      </w:r>
+      <w:r>
+        <w:t xml:space="preserve"> </w:t>
+      </w:r>
+      <w:proofErr w:type="spellStart"/>
+      <w:r>
+        <w:t>sa</w:t>
+      </w:r>
+      <w:r>
+        <w:t>d</w:t>
+      </w:r>
+      <w:r>
+        <w:t>ržaj</w:t>
+      </w:r>
+      <w:proofErr w:type="spellEnd"/>
+      <w:r>
+        <w:t xml:space="preserve"> je </w:t>
+      </w:r>
+      <w:proofErr w:type="spellStart"/>
+      <w:r>
+        <w:t>obojen</w:t>
+      </w:r>
+      <w:proofErr w:type="spellEnd"/>
+      <w:r>
+        <w:t xml:space="preserve"> </w:t>
+      </w:r>
+      <w:proofErr w:type="spellStart"/>
+      <w:r>
+        <w:t>zelenom</w:t>
+      </w:r>
+      <w:proofErr w:type="spellEnd"/>
+      <w:r>
+        <w:t xml:space="preserve"> </w:t>
+      </w:r>
+      <w:proofErr w:type="spellStart"/>
+      <w:r>
+        <w:t>bojom</w:t>
+      </w:r>
+      <w:proofErr w:type="spellEnd"/>
+      <w:r>
+        <w:t xml:space="preserve"> </w:t>
+      </w:r>
+      <w:proofErr w:type="spellStart"/>
+      <w:r>
+        <w:t>ako</w:t>
+      </w:r>
+      <w:proofErr w:type="spellEnd"/>
+      <w:r>
+        <w:t xml:space="preserve"> </w:t>
+      </w:r>
+      <w:proofErr w:type="spellStart"/>
       <w:r>
         <w:t>ta</w:t>
       </w:r>
       <w:proofErr w:type="spellEnd"/>
       <w:r>
-        <w:t>/</w:t>
-      </w:r>
-      <w:proofErr w:type="spellStart"/>
-      <w:r>
-        <w:t>mašine</w:t>
+        <w:t xml:space="preserve"> </w:t>
+      </w:r>
+      <w:proofErr w:type="spellStart"/>
+      <w:r>
+        <w:t>aktivnost</w:t>
+      </w:r>
+      <w:proofErr w:type="spellEnd"/>
+      <w:r>
+        <w:t xml:space="preserve"> </w:t>
+      </w:r>
+      <w:proofErr w:type="spellStart"/>
+      <w:r>
+        <w:t>uključ</w:t>
+      </w:r>
+      <w:r>
+        <w:t>uje</w:t>
+      </w:r>
+      <w:proofErr w:type="spellEnd"/>
+      <w:r>
+        <w:t xml:space="preserve"> </w:t>
+      </w:r>
+      <w:proofErr w:type="spellStart"/>
+      <w:r>
+        <w:t>godišnji</w:t>
+      </w:r>
+      <w:proofErr w:type="spellEnd"/>
+      <w:r>
+        <w:t xml:space="preserve"> </w:t>
+      </w:r>
+      <w:proofErr w:type="spellStart"/>
+      <w:r>
+        <w:t>servis</w:t>
       </w:r>
       <w:proofErr w:type="spellEnd"/>
       <w:r>
@@ -1657,453 +2401,52 @@
       <w:r>
         <w:t xml:space="preserve"> </w:t>
       </w:r>
-      <w:r>
-        <w:t xml:space="preserve"> </w:t>
-      </w:r>
-      <w:proofErr w:type="spellStart"/>
-      <w:r>
-        <w:t>Prikazu</w:t>
-      </w:r>
-      <w:r>
-        <w:t>je</w:t>
-      </w:r>
-      <w:proofErr w:type="spellEnd"/>
-      <w:r>
-        <w:t xml:space="preserve"> se </w:t>
-      </w:r>
-      <w:proofErr w:type="spellStart"/>
-      <w:r>
-        <w:t>ukupan</w:t>
-      </w:r>
-      <w:proofErr w:type="spellEnd"/>
-      <w:r>
-        <w:t xml:space="preserve"> </w:t>
-      </w:r>
-      <w:proofErr w:type="spellStart"/>
-      <w:r>
-        <w:t>broj</w:t>
-      </w:r>
-      <w:proofErr w:type="spellEnd"/>
-      <w:r>
-        <w:t xml:space="preserve"> </w:t>
-      </w:r>
-      <w:proofErr w:type="spellStart"/>
-      <w:r>
-        <w:t>dodanih</w:t>
-      </w:r>
-      <w:proofErr w:type="spellEnd"/>
-      <w:r>
-        <w:t xml:space="preserve"> </w:t>
-      </w:r>
-      <w:proofErr w:type="spellStart"/>
-      <w:r>
-        <w:t>alata</w:t>
-      </w:r>
-      <w:proofErr w:type="spellEnd"/>
-      <w:r>
-        <w:t>/</w:t>
-      </w:r>
-      <w:proofErr w:type="spellStart"/>
-      <w:r>
-        <w:t>mašina</w:t>
-      </w:r>
-      <w:proofErr w:type="spellEnd"/>
-      <w:r>
-        <w:t xml:space="preserve"> </w:t>
-      </w:r>
-      <w:proofErr w:type="spellStart"/>
-      <w:r>
-        <w:t>tog</w:t>
-      </w:r>
-      <w:proofErr w:type="spellEnd"/>
-      <w:r>
-        <w:t xml:space="preserve"> </w:t>
-      </w:r>
-      <w:proofErr w:type="spellStart"/>
-      <w:r>
-        <w:t>tipa</w:t>
-      </w:r>
-      <w:proofErr w:type="spellEnd"/>
-      <w:r>
-        <w:t xml:space="preserve"> (</w:t>
-      </w:r>
-      <w:proofErr w:type="spellStart"/>
-      <w:r>
-        <w:t>labela</w:t>
-      </w:r>
-      <w:proofErr w:type="spellEnd"/>
-      <w:r>
-        <w:t xml:space="preserve">). </w:t>
-      </w:r>
       <w:proofErr w:type="gramStart"/>
       <w:r>
         <w:t xml:space="preserve">U </w:t>
       </w:r>
       <w:proofErr w:type="spellStart"/>
       <w:r>
-        <w:t>t</w:t>
-      </w:r>
-      <w:r>
-        <w:t>abeli</w:t>
-      </w:r>
-      <w:proofErr w:type="spellEnd"/>
-      <w:r>
-        <w:t xml:space="preserve"> 1.</w:t>
-      </w:r>
-      <w:proofErr w:type="gramEnd"/>
-      <w:r>
-        <w:t xml:space="preserve"> </w:t>
-      </w:r>
-      <w:proofErr w:type="gramStart"/>
-      <w:r>
-        <w:t xml:space="preserve">Se </w:t>
-      </w:r>
-      <w:proofErr w:type="spellStart"/>
-      <w:r>
-        <w:t>prikazuju</w:t>
-      </w:r>
-      <w:proofErr w:type="spellEnd"/>
-      <w:r>
-        <w:t xml:space="preserve"> </w:t>
-      </w:r>
-      <w:proofErr w:type="spellStart"/>
-      <w:r>
-        <w:t>svi</w:t>
-      </w:r>
-      <w:proofErr w:type="spellEnd"/>
-      <w:r>
-        <w:t xml:space="preserve"> </w:t>
-      </w:r>
-      <w:proofErr w:type="spellStart"/>
-      <w:r>
-        <w:t>alati</w:t>
-      </w:r>
-      <w:proofErr w:type="spellEnd"/>
-      <w:r>
-        <w:t>/</w:t>
-      </w:r>
-      <w:proofErr w:type="spellStart"/>
-      <w:r>
-        <w:t>mašine</w:t>
-      </w:r>
-      <w:proofErr w:type="spellEnd"/>
-      <w:r>
-        <w:t xml:space="preserve"> </w:t>
-      </w:r>
-      <w:proofErr w:type="spellStart"/>
-      <w:r>
-        <w:t>odabrane</w:t>
-      </w:r>
-      <w:proofErr w:type="spellEnd"/>
-      <w:r>
-        <w:t xml:space="preserve"> </w:t>
-      </w:r>
-      <w:proofErr w:type="spellStart"/>
-      <w:r>
-        <w:t>kategorije</w:t>
-      </w:r>
-      <w:proofErr w:type="spellEnd"/>
-      <w:r>
-        <w:t>.</w:t>
-      </w:r>
-      <w:proofErr w:type="gramEnd"/>
-      <w:r>
-        <w:t xml:space="preserve"> </w:t>
-      </w:r>
-      <w:proofErr w:type="spellStart"/>
-      <w:r>
-        <w:t>Potrebno</w:t>
-      </w:r>
-      <w:proofErr w:type="spellEnd"/>
-      <w:r>
-        <w:t xml:space="preserve"> je </w:t>
-      </w:r>
-      <w:proofErr w:type="spellStart"/>
-      <w:r>
-        <w:t>kliknuti</w:t>
-      </w:r>
-      <w:proofErr w:type="spellEnd"/>
-      <w:r>
-        <w:t xml:space="preserve"> </w:t>
-      </w:r>
-      <w:proofErr w:type="spellStart"/>
-      <w:proofErr w:type="gramStart"/>
-      <w:r>
-        <w:t>na</w:t>
-      </w:r>
-      <w:proofErr w:type="spellEnd"/>
-      <w:proofErr w:type="gramEnd"/>
-      <w:r>
-        <w:t xml:space="preserve"> </w:t>
-      </w:r>
-      <w:proofErr w:type="spellStart"/>
-      <w:r>
-        <w:t>stavku</w:t>
-      </w:r>
-      <w:proofErr w:type="spellEnd"/>
+        <w:t>tabeli</w:t>
+      </w:r>
+      <w:proofErr w:type="spellEnd"/>
+      <w:r>
+        <w:t xml:space="preserve"> </w:t>
+      </w:r>
+      <w:r>
+        <w:rPr>
+          <w:b/>
+        </w:rPr>
+        <w:t>(5)</w:t>
+      </w:r>
       <w:r>
         <w:t xml:space="preserve"> u </w:t>
       </w:r>
       <w:proofErr w:type="spellStart"/>
       <w:r>
-        <w:t>tabeli</w:t>
-      </w:r>
-      <w:proofErr w:type="spellEnd"/>
-      <w:r>
-        <w:t xml:space="preserve"> </w:t>
-      </w:r>
-      <w:proofErr w:type="spellStart"/>
-      <w:r>
-        <w:t>ako</w:t>
-      </w:r>
-      <w:proofErr w:type="spellEnd"/>
-      <w:r>
-        <w:t xml:space="preserve"> </w:t>
-      </w:r>
-      <w:proofErr w:type="spellStart"/>
-      <w:r>
-        <w:t>želimo</w:t>
-      </w:r>
-      <w:proofErr w:type="spellEnd"/>
-      <w:r>
-        <w:t xml:space="preserve"> </w:t>
-      </w:r>
-      <w:proofErr w:type="spellStart"/>
-      <w:r>
-        <w:t>da</w:t>
-      </w:r>
-      <w:proofErr w:type="spellEnd"/>
-      <w:r>
-        <w:t xml:space="preserve"> se u </w:t>
-      </w:r>
-      <w:proofErr w:type="spellStart"/>
-      <w:r>
-        <w:t>tabeli</w:t>
-      </w:r>
-      <w:proofErr w:type="spellEnd"/>
-      <w:r>
-        <w:t xml:space="preserve"> 2. </w:t>
-      </w:r>
-      <w:proofErr w:type="spellStart"/>
-      <w:proofErr w:type="gramStart"/>
-      <w:r>
-        <w:t>Prikažu</w:t>
-      </w:r>
-      <w:proofErr w:type="spellEnd"/>
-      <w:r>
-        <w:t xml:space="preserve"> </w:t>
-      </w:r>
-      <w:proofErr w:type="spellStart"/>
-      <w:r>
-        <w:t>sve</w:t>
-      </w:r>
-      <w:proofErr w:type="spellEnd"/>
-      <w:r>
-        <w:t xml:space="preserve"> </w:t>
-      </w:r>
-      <w:proofErr w:type="spellStart"/>
-      <w:r>
-        <w:t>aktivnosti</w:t>
-      </w:r>
-      <w:proofErr w:type="spellEnd"/>
-      <w:r>
-        <w:t xml:space="preserve"> </w:t>
-      </w:r>
-      <w:proofErr w:type="spellStart"/>
-      <w:r>
-        <w:t>održavanja</w:t>
-      </w:r>
-      <w:proofErr w:type="spellEnd"/>
-      <w:r>
-        <w:t xml:space="preserve"> </w:t>
-      </w:r>
-      <w:proofErr w:type="spellStart"/>
-      <w:r>
-        <w:t>za</w:t>
-      </w:r>
-      <w:proofErr w:type="spellEnd"/>
-      <w:r>
-        <w:t xml:space="preserve"> </w:t>
-      </w:r>
-      <w:proofErr w:type="spellStart"/>
-      <w:r>
-        <w:t>odabrani</w:t>
-      </w:r>
-      <w:proofErr w:type="spellEnd"/>
-      <w:r>
-        <w:t xml:space="preserve"> </w:t>
-      </w:r>
-      <w:proofErr w:type="spellStart"/>
-      <w:r>
-        <w:t>a</w:t>
-      </w:r>
-      <w:r>
-        <w:t>lat</w:t>
-      </w:r>
-      <w:proofErr w:type="spellEnd"/>
-      <w:r>
-        <w:t>/</w:t>
-      </w:r>
-      <w:proofErr w:type="spellStart"/>
-      <w:r>
-        <w:t>mašinu</w:t>
-      </w:r>
-      <w:proofErr w:type="spellEnd"/>
-      <w:r>
-        <w:t>.</w:t>
-      </w:r>
-      <w:proofErr w:type="gramEnd"/>
-      <w:r>
-        <w:t xml:space="preserve"> </w:t>
-      </w:r>
-      <w:proofErr w:type="gramStart"/>
-      <w:r>
-        <w:t xml:space="preserve">U </w:t>
-      </w:r>
-      <w:proofErr w:type="spellStart"/>
-      <w:r>
-        <w:t>tabeli</w:t>
-      </w:r>
-      <w:proofErr w:type="spellEnd"/>
-      <w:r>
-        <w:t xml:space="preserve"> 2.</w:t>
-      </w:r>
-      <w:proofErr w:type="gramEnd"/>
-      <w:r>
-        <w:t xml:space="preserve"> </w:t>
-      </w:r>
-      <w:proofErr w:type="gramStart"/>
-      <w:r>
-        <w:t xml:space="preserve">U </w:t>
-      </w:r>
-      <w:proofErr w:type="spellStart"/>
-      <w:r>
         <w:t>koloni</w:t>
       </w:r>
       <w:proofErr w:type="spellEnd"/>
       <w:r>
-        <w:t xml:space="preserve"> datum </w:t>
-      </w:r>
-      <w:proofErr w:type="spellStart"/>
-      <w:r>
-        <w:t>sa</w:t>
-      </w:r>
-      <w:r>
-        <w:t>d</w:t>
-      </w:r>
-      <w:r>
-        <w:t>ržaj</w:t>
-      </w:r>
-      <w:proofErr w:type="spellEnd"/>
-      <w:r>
-        <w:t xml:space="preserve"> je </w:t>
-      </w:r>
-      <w:proofErr w:type="spellStart"/>
-      <w:r>
-        <w:t>obojen</w:t>
-      </w:r>
-      <w:proofErr w:type="spellEnd"/>
-      <w:r>
-        <w:t xml:space="preserve"> </w:t>
-      </w:r>
-      <w:proofErr w:type="spellStart"/>
-      <w:r>
-        <w:t>zelenom</w:t>
-      </w:r>
-      <w:proofErr w:type="spellEnd"/>
-      <w:r>
-        <w:t xml:space="preserve"> </w:t>
-      </w:r>
-      <w:proofErr w:type="spellStart"/>
-      <w:r>
-        <w:t>bojom</w:t>
-      </w:r>
-      <w:proofErr w:type="spellEnd"/>
-      <w:r>
-        <w:t xml:space="preserve"> </w:t>
-      </w:r>
-      <w:proofErr w:type="spellStart"/>
-      <w:r>
-        <w:t>ako</w:t>
-      </w:r>
-      <w:proofErr w:type="spellEnd"/>
-      <w:r>
-        <w:t xml:space="preserve"> </w:t>
-      </w:r>
-      <w:proofErr w:type="spellStart"/>
-      <w:r>
-        <w:t>ta</w:t>
-      </w:r>
-      <w:proofErr w:type="spellEnd"/>
-      <w:r>
-        <w:t xml:space="preserve"> </w:t>
-      </w:r>
-      <w:proofErr w:type="spellStart"/>
-      <w:r>
-        <w:t>aktivnost</w:t>
-      </w:r>
-      <w:proofErr w:type="spellEnd"/>
-      <w:r>
-        <w:t xml:space="preserve"> </w:t>
-      </w:r>
-      <w:proofErr w:type="spellStart"/>
-      <w:r>
-        <w:t>uključuje</w:t>
-      </w:r>
-      <w:proofErr w:type="spellEnd"/>
-      <w:r>
-        <w:t xml:space="preserve"> </w:t>
-      </w:r>
-      <w:proofErr w:type="spellStart"/>
-      <w:r>
-        <w:t>godišnji</w:t>
-      </w:r>
-      <w:proofErr w:type="spellEnd"/>
-      <w:r>
-        <w:t xml:space="preserve"> </w:t>
-      </w:r>
-      <w:proofErr w:type="spellStart"/>
-      <w:r>
-        <w:t>servis</w:t>
-      </w:r>
-      <w:proofErr w:type="spellEnd"/>
-      <w:r>
-        <w:t>.</w:t>
-      </w:r>
-      <w:proofErr w:type="gramEnd"/>
-      <w:r>
-        <w:t xml:space="preserve"> </w:t>
-      </w:r>
-      <w:proofErr w:type="gramStart"/>
-      <w:r>
-        <w:t xml:space="preserve">U </w:t>
-      </w:r>
-      <w:proofErr w:type="spellStart"/>
-      <w:r>
-        <w:t>tabeli</w:t>
-      </w:r>
-      <w:proofErr w:type="spellEnd"/>
-      <w:r>
-        <w:t xml:space="preserve"> 1.</w:t>
-      </w:r>
-      <w:proofErr w:type="gramEnd"/>
-      <w:r>
-        <w:t xml:space="preserve"> </w:t>
-      </w:r>
-      <w:proofErr w:type="gramStart"/>
-      <w:r>
-        <w:t xml:space="preserve">U </w:t>
-      </w:r>
-      <w:proofErr w:type="spellStart"/>
-      <w:r>
-        <w:t>koloni</w:t>
-      </w:r>
-      <w:proofErr w:type="spellEnd"/>
-      <w:r>
-        <w:t xml:space="preserve"> datum </w:t>
-      </w:r>
-      <w:proofErr w:type="spellStart"/>
-      <w:r>
+        <w:t xml:space="preserve"> </w:t>
+      </w:r>
+      <w:r>
+        <w:rPr>
+          <w:i/>
+        </w:rPr>
+        <w:t>D</w:t>
+      </w:r>
+      <w:r>
+        <w:rPr>
+          <w:i/>
+        </w:rPr>
+        <w:t xml:space="preserve">atum </w:t>
+      </w:r>
+      <w:proofErr w:type="spellStart"/>
+      <w:r>
+        <w:rPr>
+          <w:i/>
+        </w:rPr>
         <w:t>servisiranja</w:t>
       </w:r>
       <w:proofErr w:type="spellEnd"/>
@@ -2202,9 +2545,203 @@
     </w:p>
     <w:p>
       <w:proofErr w:type="spellStart"/>
+      <w:r>
+        <w:t>Odabirom</w:t>
+      </w:r>
+      <w:proofErr w:type="spellEnd"/>
+      <w:r>
+        <w:t xml:space="preserve"> </w:t>
+      </w:r>
+      <w:proofErr w:type="spellStart"/>
+      <w:r>
+        <w:t>alata</w:t>
+      </w:r>
+      <w:proofErr w:type="spellEnd"/>
+      <w:r>
+        <w:t>/</w:t>
+      </w:r>
+      <w:proofErr w:type="spellStart"/>
+      <w:r>
+        <w:t>mašine</w:t>
+      </w:r>
+      <w:proofErr w:type="spellEnd"/>
+      <w:r>
+        <w:t xml:space="preserve"> u </w:t>
+      </w:r>
+      <w:proofErr w:type="spellStart"/>
+      <w:r>
+        <w:t>tabeli</w:t>
+      </w:r>
+      <w:proofErr w:type="spellEnd"/>
+      <w:r>
+        <w:t xml:space="preserve"> </w:t>
+      </w:r>
+      <w:r>
+        <w:rPr>
+          <w:b/>
+        </w:rPr>
+        <w:t>(5)</w:t>
+      </w:r>
+      <w:r>
+        <w:t xml:space="preserve"> </w:t>
+      </w:r>
+      <w:proofErr w:type="spellStart"/>
+      <w:r>
+        <w:t>i</w:t>
+      </w:r>
+      <w:proofErr w:type="spellEnd"/>
+      <w:r>
+        <w:t xml:space="preserve"> </w:t>
+      </w:r>
+      <w:proofErr w:type="spellStart"/>
+      <w:r>
+        <w:t>odabirom</w:t>
+      </w:r>
+      <w:proofErr w:type="spellEnd"/>
+      <w:r>
+        <w:t xml:space="preserve"> </w:t>
+      </w:r>
+      <w:proofErr w:type="spellStart"/>
+      <w:r>
+        <w:t>novog</w:t>
+      </w:r>
+      <w:proofErr w:type="spellEnd"/>
+      <w:r>
+        <w:t xml:space="preserve"> </w:t>
+      </w:r>
+      <w:proofErr w:type="spellStart"/>
+      <w:r>
+        <w:t>stanja</w:t>
+      </w:r>
+      <w:proofErr w:type="spellEnd"/>
+      <w:r>
+        <w:t xml:space="preserve"> </w:t>
+      </w:r>
+      <w:r>
+        <w:rPr>
+          <w:b/>
+        </w:rPr>
+        <w:t>(</w:t>
+      </w:r>
+      <w:r>
+        <w:rPr>
+          <w:b/>
+        </w:rPr>
+        <w:t>6</w:t>
+      </w:r>
+      <w:r>
+        <w:rPr>
+          <w:b/>
+        </w:rPr>
+        <w:t>)</w:t>
+      </w:r>
+      <w:r>
+        <w:t xml:space="preserve">, </w:t>
+      </w:r>
+      <w:proofErr w:type="spellStart"/>
+      <w:r>
+        <w:t>te</w:t>
+      </w:r>
+      <w:proofErr w:type="spellEnd"/>
+      <w:r>
+        <w:t xml:space="preserve"> </w:t>
+      </w:r>
+      <w:proofErr w:type="spellStart"/>
+      <w:r>
+        <w:t>klikom</w:t>
+      </w:r>
+      <w:proofErr w:type="spellEnd"/>
+      <w:r>
+        <w:t xml:space="preserve"> </w:t>
+      </w:r>
+      <w:proofErr w:type="spellStart"/>
+      <w:r>
+        <w:t>na</w:t>
+      </w:r>
+      <w:proofErr w:type="spellEnd"/>
+      <w:r>
+        <w:t xml:space="preserve"> </w:t>
+      </w:r>
+      <w:proofErr w:type="spellStart"/>
+      <w:r>
+        <w:t>dugme</w:t>
+      </w:r>
+      <w:proofErr w:type="spellEnd"/>
+      <w:r>
+        <w:t xml:space="preserve"> </w:t>
+      </w:r>
+      <w:proofErr w:type="spellStart"/>
+      <w:r>
+        <w:rPr>
+          <w:b/>
+          <w:i/>
+        </w:rPr>
+        <w:t>Ažurirajte</w:t>
+      </w:r>
+      <w:proofErr w:type="spellEnd"/>
+      <w:r>
+        <w:rPr>
+          <w:b/>
+          <w:i/>
+        </w:rPr>
+        <w:t xml:space="preserve"> </w:t>
+      </w:r>
+      <w:proofErr w:type="spellStart"/>
       <w:proofErr w:type="gramStart"/>
       <w:r>
-        <w:t>Odabirom</w:t>
+        <w:rPr>
+          <w:b/>
+          <w:i/>
+        </w:rPr>
+        <w:t>stanje</w:t>
+      </w:r>
+      <w:proofErr w:type="spellEnd"/>
+      <w:r>
+        <w:rPr>
+          <w:b/>
+        </w:rPr>
+        <w:t>(</w:t>
+      </w:r>
+      <w:proofErr w:type="gramEnd"/>
+      <w:r>
+        <w:rPr>
+          <w:b/>
+        </w:rPr>
+        <w:t>8)</w:t>
+      </w:r>
+      <w:r>
+        <w:t xml:space="preserve">, </w:t>
+      </w:r>
+      <w:proofErr w:type="spellStart"/>
+      <w:r>
+        <w:t>vrši</w:t>
+      </w:r>
+      <w:proofErr w:type="spellEnd"/>
+      <w:r>
+        <w:t xml:space="preserve"> se </w:t>
+      </w:r>
+      <w:proofErr w:type="spellStart"/>
+      <w:r>
+        <w:t>až</w:t>
+      </w:r>
+      <w:r>
+        <w:t>uriranje</w:t>
+      </w:r>
+      <w:proofErr w:type="spellEnd"/>
+      <w:r>
+        <w:t xml:space="preserve"> </w:t>
+      </w:r>
+      <w:proofErr w:type="spellStart"/>
+      <w:r>
+        <w:t>stanja</w:t>
+      </w:r>
+      <w:proofErr w:type="spellEnd"/>
+      <w:r>
+        <w:t xml:space="preserve"> </w:t>
+      </w:r>
+      <w:proofErr w:type="spellStart"/>
+      <w:r>
+        <w:t>odabranog</w:t>
       </w:r>
       <w:proofErr w:type="spellEnd"/>
       <w:r>
@@ -2224,51 +2761,210 @@
       </w:r>
       <w:proofErr w:type="spellEnd"/>
       <w:r>
-        <w:t xml:space="preserve"> u </w:t>
-      </w:r>
-      <w:proofErr w:type="spellStart"/>
-      <w:r>
-        <w:t>tabeli</w:t>
-      </w:r>
-      <w:proofErr w:type="spellEnd"/>
-      <w:r>
-        <w:t xml:space="preserve"> 1.</w:t>
+        <w:t xml:space="preserve">.  </w:t>
+      </w:r>
+      <w:proofErr w:type="spellStart"/>
+      <w:r>
+        <w:t>Alat</w:t>
+      </w:r>
+      <w:proofErr w:type="spellEnd"/>
+      <w:r>
+        <w:t>/</w:t>
+      </w:r>
+      <w:proofErr w:type="spellStart"/>
+      <w:r>
+        <w:t>mašinu</w:t>
+      </w:r>
+      <w:proofErr w:type="spellEnd"/>
+      <w:r>
+        <w:t xml:space="preserve"> </w:t>
+      </w:r>
+      <w:proofErr w:type="spellStart"/>
+      <w:r>
+        <w:t>iz</w:t>
+      </w:r>
+      <w:proofErr w:type="spellEnd"/>
+      <w:r>
+        <w:t xml:space="preserve"> </w:t>
+      </w:r>
+      <w:proofErr w:type="spellStart"/>
+      <w:r>
+        <w:t>tabele</w:t>
+      </w:r>
+      <w:proofErr w:type="spellEnd"/>
+      <w:r>
+        <w:t xml:space="preserve"> </w:t>
+      </w:r>
+      <w:r>
+        <w:rPr>
+          <w:b/>
+        </w:rPr>
+        <w:t>(5)</w:t>
+      </w:r>
+      <w:r>
+        <w:t xml:space="preserve"> j</w:t>
+      </w:r>
+      <w:r>
+        <w:t xml:space="preserve">e </w:t>
+      </w:r>
+      <w:proofErr w:type="spellStart"/>
+      <w:r>
+        <w:t>moguće</w:t>
+      </w:r>
+      <w:proofErr w:type="spellEnd"/>
+      <w:r>
+        <w:t xml:space="preserve"> </w:t>
+      </w:r>
+      <w:proofErr w:type="spellStart"/>
+      <w:r>
+        <w:t>obrisat</w:t>
+      </w:r>
+      <w:r>
+        <w:t>i</w:t>
+      </w:r>
+      <w:proofErr w:type="spellEnd"/>
+      <w:r>
+        <w:t xml:space="preserve"> </w:t>
+      </w:r>
+      <w:proofErr w:type="spellStart"/>
+      <w:r>
+        <w:t>klikom</w:t>
+      </w:r>
+      <w:proofErr w:type="spellEnd"/>
+      <w:r>
+        <w:t xml:space="preserve"> </w:t>
+      </w:r>
+      <w:proofErr w:type="spellStart"/>
+      <w:r>
+        <w:t>na</w:t>
+      </w:r>
+      <w:proofErr w:type="spellEnd"/>
+      <w:r>
+        <w:t xml:space="preserve"> </w:t>
+      </w:r>
+      <w:proofErr w:type="spellStart"/>
+      <w:r>
+        <w:t>dugme</w:t>
+      </w:r>
+      <w:proofErr w:type="spellEnd"/>
+      <w:r>
+        <w:t xml:space="preserve"> </w:t>
+      </w:r>
+      <w:proofErr w:type="spellStart"/>
+      <w:r>
+        <w:rPr>
+          <w:b/>
+          <w:i/>
+        </w:rPr>
+        <w:t>Obrišite</w:t>
+      </w:r>
+      <w:proofErr w:type="spellEnd"/>
+      <w:r>
+        <w:rPr>
+          <w:b/>
+          <w:i/>
+        </w:rPr>
+        <w:t xml:space="preserve"> </w:t>
+      </w:r>
+      <w:proofErr w:type="spellStart"/>
+      <w:r>
+        <w:rPr>
+          <w:b/>
+          <w:i/>
+        </w:rPr>
+        <w:t>alat</w:t>
+      </w:r>
+      <w:proofErr w:type="spellEnd"/>
+      <w:r>
+        <w:rPr>
+          <w:b/>
+          <w:i/>
+        </w:rPr>
+        <w:t>/</w:t>
+      </w:r>
+      <w:proofErr w:type="spellStart"/>
+      <w:proofErr w:type="gramStart"/>
+      <w:r>
+        <w:rPr>
+          <w:b/>
+          <w:i/>
+        </w:rPr>
+        <w:t>mašinu</w:t>
+      </w:r>
+      <w:proofErr w:type="spellEnd"/>
+      <w:r>
+        <w:rPr>
+          <w:b/>
+        </w:rPr>
+        <w:t>(</w:t>
       </w:r>
       <w:proofErr w:type="gramEnd"/>
       <w:r>
-        <w:t xml:space="preserve"> I </w:t>
-      </w:r>
-      <w:proofErr w:type="spellStart"/>
-      <w:r>
-        <w:t>odabirom</w:t>
-      </w:r>
-      <w:proofErr w:type="spellEnd"/>
-      <w:r>
-        <w:t xml:space="preserve"> </w:t>
-      </w:r>
-      <w:proofErr w:type="spellStart"/>
-      <w:r>
-        <w:t>novog</w:t>
-      </w:r>
-      <w:proofErr w:type="spellEnd"/>
-      <w:r>
-        <w:t xml:space="preserve"> </w:t>
-      </w:r>
-      <w:proofErr w:type="spellStart"/>
-      <w:r>
-        <w:t>stanja</w:t>
-      </w:r>
-      <w:proofErr w:type="spellEnd"/>
-      <w:r>
-        <w:t xml:space="preserve"> (combo box), </w:t>
-      </w:r>
-      <w:proofErr w:type="spellStart"/>
-      <w:proofErr w:type="gramStart"/>
-      <w:r>
-        <w:t>te</w:t>
-      </w:r>
-      <w:proofErr w:type="spellEnd"/>
-      <w:proofErr w:type="gramEnd"/>
+        <w:rPr>
+          <w:b/>
+        </w:rPr>
+        <w:t>7)</w:t>
+      </w:r>
+      <w:r>
+        <w:t xml:space="preserve">, a </w:t>
+      </w:r>
+      <w:proofErr w:type="spellStart"/>
+      <w:r>
+        <w:t>aktivno</w:t>
+      </w:r>
+      <w:r>
+        <w:t>st</w:t>
+      </w:r>
+      <w:proofErr w:type="spellEnd"/>
+      <w:r>
+        <w:t xml:space="preserve"> </w:t>
+      </w:r>
+      <w:proofErr w:type="spellStart"/>
+      <w:r>
+        <w:t>održavanja</w:t>
+      </w:r>
+      <w:proofErr w:type="spellEnd"/>
+      <w:r>
+        <w:t xml:space="preserve"> </w:t>
+      </w:r>
+      <w:proofErr w:type="spellStart"/>
+      <w:r>
+        <w:t>iz</w:t>
+      </w:r>
+      <w:proofErr w:type="spellEnd"/>
+      <w:r>
+        <w:t xml:space="preserve"> </w:t>
+      </w:r>
+      <w:proofErr w:type="spellStart"/>
+      <w:r>
+        <w:t>tabele</w:t>
+      </w:r>
+      <w:proofErr w:type="spellEnd"/>
+      <w:r>
+        <w:t xml:space="preserve"> </w:t>
+      </w:r>
+      <w:r>
+        <w:rPr>
+          <w:b/>
+        </w:rPr>
+        <w:t>(9)</w:t>
+      </w:r>
+      <w:r>
+        <w:t xml:space="preserve"> je </w:t>
+      </w:r>
+      <w:proofErr w:type="spellStart"/>
+      <w:r>
+        <w:t>moguće</w:t>
+      </w:r>
+      <w:proofErr w:type="spellEnd"/>
+      <w:r>
+        <w:t xml:space="preserve"> </w:t>
+      </w:r>
+      <w:proofErr w:type="spellStart"/>
+      <w:r>
+        <w:t>obrisati</w:t>
+      </w:r>
+      <w:proofErr w:type="spellEnd"/>
       <w:r>
         <w:t xml:space="preserve"> </w:t>
       </w:r>
@@ -2298,304 +2994,47 @@
       </w:r>
       <w:proofErr w:type="spellStart"/>
       <w:r>
-        <w:t>Ažurirajte</w:t>
-      </w:r>
-      <w:proofErr w:type="spellEnd"/>
-      <w:r>
-        <w:t xml:space="preserve"> </w:t>
-      </w:r>
-      <w:proofErr w:type="spellStart"/>
-      <w:r>
-        <w:t>stanje</w:t>
-      </w:r>
-      <w:proofErr w:type="spellEnd"/>
-      <w:r>
-        <w:t xml:space="preserve">, </w:t>
-      </w:r>
-      <w:proofErr w:type="spellStart"/>
-      <w:r>
-        <w:t>vrši</w:t>
-      </w:r>
-      <w:proofErr w:type="spellEnd"/>
-      <w:r>
-        <w:t xml:space="preserve"> se </w:t>
-      </w:r>
-      <w:proofErr w:type="spellStart"/>
-      <w:r>
-        <w:t>až</w:t>
-      </w:r>
-      <w:r>
-        <w:t>uriranje</w:t>
-      </w:r>
-      <w:proofErr w:type="spellEnd"/>
-      <w:r>
-        <w:t xml:space="preserve"> </w:t>
-      </w:r>
-      <w:proofErr w:type="spellStart"/>
-      <w:r>
-        <w:t>stanja</w:t>
-      </w:r>
-      <w:proofErr w:type="spellEnd"/>
-      <w:r>
-        <w:t xml:space="preserve"> </w:t>
-      </w:r>
-      <w:proofErr w:type="spellStart"/>
-      <w:r>
-        <w:t>odabranog</w:t>
-      </w:r>
-      <w:proofErr w:type="spellEnd"/>
-      <w:r>
-        <w:t xml:space="preserve"> </w:t>
-      </w:r>
-      <w:proofErr w:type="spellStart"/>
-      <w:r>
-        <w:t>alata</w:t>
-      </w:r>
-      <w:proofErr w:type="spellEnd"/>
-      <w:r>
-        <w:t>/</w:t>
-      </w:r>
-      <w:proofErr w:type="spellStart"/>
-      <w:r>
-        <w:t>mašine</w:t>
-      </w:r>
-      <w:proofErr w:type="spellEnd"/>
-      <w:r>
-        <w:t xml:space="preserve">.  </w:t>
-      </w:r>
-      <w:proofErr w:type="spellStart"/>
-      <w:proofErr w:type="gramStart"/>
-      <w:r>
-        <w:t>Alat</w:t>
-      </w:r>
-      <w:proofErr w:type="spellEnd"/>
-      <w:r>
-        <w:t>/</w:t>
-      </w:r>
-      <w:proofErr w:type="spellStart"/>
-      <w:r>
-        <w:t>mašinu</w:t>
-      </w:r>
-      <w:proofErr w:type="spellEnd"/>
-      <w:r>
-        <w:t xml:space="preserve"> </w:t>
-      </w:r>
-      <w:proofErr w:type="spellStart"/>
-      <w:r>
-        <w:t>iz</w:t>
-      </w:r>
-      <w:proofErr w:type="spellEnd"/>
-      <w:r>
-        <w:t xml:space="preserve"> </w:t>
-      </w:r>
-      <w:proofErr w:type="spellStart"/>
-      <w:r>
-        <w:t>tabele</w:t>
-      </w:r>
-      <w:proofErr w:type="spellEnd"/>
-      <w:r>
-        <w:t xml:space="preserve"> 1.</w:t>
-      </w:r>
-      <w:proofErr w:type="gramEnd"/>
-      <w:r>
-        <w:t xml:space="preserve"> Je </w:t>
-      </w:r>
-      <w:proofErr w:type="spellStart"/>
-      <w:r>
-        <w:t>moguće</w:t>
-      </w:r>
-      <w:proofErr w:type="spellEnd"/>
-      <w:r>
-        <w:t xml:space="preserve"> </w:t>
-      </w:r>
-      <w:proofErr w:type="spellStart"/>
-      <w:r>
-        <w:t>obrisat</w:t>
-      </w:r>
-      <w:r>
-        <w:t>i</w:t>
-      </w:r>
-      <w:proofErr w:type="spellEnd"/>
-      <w:r>
-        <w:t xml:space="preserve"> </w:t>
-      </w:r>
-      <w:proofErr w:type="spellStart"/>
-      <w:r>
-        <w:t>klikom</w:t>
-      </w:r>
-      <w:proofErr w:type="spellEnd"/>
-      <w:r>
-        <w:t xml:space="preserve"> </w:t>
-      </w:r>
-      <w:proofErr w:type="spellStart"/>
-      <w:proofErr w:type="gramStart"/>
-      <w:r>
-        <w:t>na</w:t>
-      </w:r>
-      <w:proofErr w:type="spellEnd"/>
-      <w:proofErr w:type="gramEnd"/>
-      <w:r>
-        <w:t xml:space="preserve"> </w:t>
-      </w:r>
-      <w:proofErr w:type="spellStart"/>
-      <w:r>
-        <w:t>dugme</w:t>
-      </w:r>
-      <w:proofErr w:type="spellEnd"/>
-      <w:r>
-        <w:t xml:space="preserve"> </w:t>
-      </w:r>
-      <w:proofErr w:type="spellStart"/>
-      <w:r>
+        <w:rPr>
+          <w:b/>
+          <w:i/>
+        </w:rPr>
         <w:t>Obrišite</w:t>
       </w:r>
       <w:proofErr w:type="spellEnd"/>
       <w:r>
-        <w:t xml:space="preserve"> </w:t>
-      </w:r>
-      <w:proofErr w:type="spellStart"/>
-      <w:r>
-        <w:t>alat</w:t>
-      </w:r>
-      <w:proofErr w:type="spellEnd"/>
-      <w:r>
-        <w:t>/</w:t>
-      </w:r>
-      <w:proofErr w:type="spellStart"/>
-      <w:r>
-        <w:t>mašinu</w:t>
-      </w:r>
-      <w:proofErr w:type="spellEnd"/>
-      <w:r>
-        <w:t xml:space="preserve">, a </w:t>
-      </w:r>
-      <w:proofErr w:type="spellStart"/>
-      <w:r>
+        <w:rPr>
+          <w:b/>
+          <w:i/>
+        </w:rPr>
+        <w:t xml:space="preserve"> </w:t>
+      </w:r>
+      <w:proofErr w:type="spellStart"/>
+      <w:r>
+        <w:rPr>
+          <w:b/>
+          <w:i/>
+        </w:rPr>
         <w:t>aktivnost</w:t>
       </w:r>
       <w:proofErr w:type="spellEnd"/>
       <w:r>
-        <w:t xml:space="preserve"> </w:t>
-      </w:r>
-      <w:proofErr w:type="spellStart"/>
-      <w:r>
-        <w:t>održavanja</w:t>
-      </w:r>
-      <w:proofErr w:type="spellEnd"/>
-      <w:r>
-        <w:t xml:space="preserve"> </w:t>
-      </w:r>
-      <w:proofErr w:type="spellStart"/>
-      <w:r>
-        <w:t>iz</w:t>
-      </w:r>
-      <w:proofErr w:type="spellEnd"/>
-      <w:r>
-        <w:t xml:space="preserve"> </w:t>
-      </w:r>
-      <w:proofErr w:type="spellStart"/>
-      <w:r>
-        <w:t>tabele</w:t>
-      </w:r>
-      <w:proofErr w:type="spellEnd"/>
-      <w:r>
-        <w:t xml:space="preserve"> 2. </w:t>
-      </w:r>
-      <w:proofErr w:type="gramStart"/>
-      <w:r>
-        <w:t>je</w:t>
-      </w:r>
-      <w:proofErr w:type="gramEnd"/>
-      <w:r>
-        <w:t xml:space="preserve"> </w:t>
-      </w:r>
-      <w:proofErr w:type="spellStart"/>
-      <w:r>
-        <w:t>moguće</w:t>
-      </w:r>
-      <w:proofErr w:type="spellEnd"/>
-      <w:r>
-        <w:t xml:space="preserve"> </w:t>
-      </w:r>
-      <w:proofErr w:type="spellStart"/>
-      <w:r>
-        <w:t>obrisati</w:t>
-      </w:r>
-      <w:proofErr w:type="spellEnd"/>
-      <w:r>
-        <w:t xml:space="preserve"> </w:t>
-      </w:r>
-      <w:proofErr w:type="spellStart"/>
-      <w:r>
-        <w:t>klikom</w:t>
-      </w:r>
-      <w:proofErr w:type="spellEnd"/>
-      <w:r>
-        <w:t xml:space="preserve"> </w:t>
-      </w:r>
-      <w:proofErr w:type="spellStart"/>
-      <w:r>
-        <w:t>na</w:t>
-      </w:r>
-      <w:proofErr w:type="spellEnd"/>
-      <w:r>
-        <w:t xml:space="preserve"> </w:t>
-      </w:r>
-      <w:proofErr w:type="spellStart"/>
-      <w:r>
-        <w:t>dugme</w:t>
-      </w:r>
-      <w:proofErr w:type="spellEnd"/>
-      <w:r>
-        <w:t xml:space="preserve"> </w:t>
-      </w:r>
-      <w:proofErr w:type="spellStart"/>
-      <w:r>
-        <w:t>Obrišite</w:t>
-      </w:r>
-      <w:proofErr w:type="spellEnd"/>
-      <w:r>
-        <w:t xml:space="preserve"> </w:t>
-      </w:r>
-      <w:proofErr w:type="spellStart"/>
-      <w:r>
-        <w:t>aktivnost</w:t>
-      </w:r>
-      <w:proofErr w:type="spellEnd"/>
-      <w:r>
-        <w:t xml:space="preserve"> </w:t>
-      </w:r>
-      <w:proofErr w:type="spellStart"/>
-      <w:r>
-        <w:t>koje</w:t>
-      </w:r>
-      <w:proofErr w:type="spellEnd"/>
-      <w:r>
-        <w:t xml:space="preserve"> se </w:t>
-      </w:r>
-      <w:proofErr w:type="spellStart"/>
-      <w:r>
-        <w:t>nalazi</w:t>
-      </w:r>
-      <w:proofErr w:type="spellEnd"/>
-      <w:r>
-        <w:t xml:space="preserve"> </w:t>
-      </w:r>
-      <w:proofErr w:type="spellStart"/>
-      <w:r>
-        <w:t>ispod</w:t>
-      </w:r>
-      <w:proofErr w:type="spellEnd"/>
-      <w:r>
-        <w:t xml:space="preserve"> </w:t>
-      </w:r>
-      <w:proofErr w:type="spellStart"/>
-      <w:r>
-        <w:t>tabele</w:t>
-      </w:r>
-      <w:proofErr w:type="spellEnd"/>
-      <w:r>
-        <w:t xml:space="preserve"> 2. </w:t>
+        <w:rPr>
+          <w:b/>
+          <w:i/>
+        </w:rPr>
+        <w:t xml:space="preserve"> </w:t>
+      </w:r>
+      <w:r>
+        <w:t xml:space="preserve"> </w:t>
+      </w:r>
+      <w:r>
+        <w:rPr>
+          <w:b/>
+        </w:rPr>
+        <w:t>(10)</w:t>
+      </w:r>
+      <w:r>
+        <w:t xml:space="preserve">. </w:t>
       </w:r>
     </w:p>
     <w:p/>
@@ -2605,7 +3044,6 @@
     <w:p>
       <w:proofErr w:type="spellStart"/>
       <w:r>
-        <w:lastRenderedPageBreak/>
         <w:t>SalesView</w:t>
       </w:r>
       <w:proofErr w:type="spellEnd"/>
@@ -2631,7 +3069,7 @@
                     <pic:cNvPicPr/>
                   </pic:nvPicPr>
                   <pic:blipFill>
-                    <a:blip r:embed="rId6"/>
+                    <a:blip r:embed="rId7"/>
                     <a:stretch>
                       <a:fillRect/>
                     </a:stretch>
@@ -2659,6 +3097,7 @@
         </w:rPr>
       </w:pPr>
       <w:r>
+        <w:lastRenderedPageBreak/>
         <w:t xml:space="preserve">U </w:t>
       </w:r>
       <w:proofErr w:type="spellStart"/>
@@ -3485,7 +3924,6 @@
         <w:rPr>
           <w:lang w:val="sr-Latn-BA"/>
         </w:rPr>
-        <w:lastRenderedPageBreak/>
         <w:t>Ako želite pregledati napomenu vezanu za neku kupovinu, potrebno je</w:t>
       </w:r>
       <w:r>

</xml_diff>

<commit_message>
Zavrseno korisnicko uputstvo za SalesView i ToolView
</commit_message>
<xml_diff>
--- a/korisnickoUputstvo/KorisnickoUputstvoToolViewSalesView.docx
+++ b/korisnickoUputstvo/KorisnickoUputstvoToolViewSalesView.docx
@@ -3,21 +3,98 @@
 <w:document xmlns:ve="http://schemas.openxmlformats.org/markup-compatibility/2006" xmlns:o="urn:schemas-microsoft-com:office:office" xmlns:r="http://schemas.openxmlformats.org/officeDocument/2006/relationships" xmlns:m="http://schemas.openxmlformats.org/officeDocument/2006/math" xmlns:v="urn:schemas-microsoft-com:vml" xmlns:wp="http://schemas.openxmlformats.org/drawingml/2006/wordprocessingDrawing" xmlns:w10="urn:schemas-microsoft-com:office:word" xmlns:w="http://schemas.openxmlformats.org/wordprocessingml/2006/main" xmlns:wne="http://schemas.microsoft.com/office/word/2006/wordml">
   <w:body>
     <w:p>
-      <w:proofErr w:type="spellStart"/>
-      <w:r>
-        <w:t>ToolView</w:t>
+      <w:pPr>
+        <w:pStyle w:val="Heading1"/>
+      </w:pPr>
+      <w:proofErr w:type="spellStart"/>
+      <w:r>
+        <w:t>Pregled</w:t>
+      </w:r>
+      <w:proofErr w:type="spellEnd"/>
+      <w:r>
+        <w:t xml:space="preserve"> </w:t>
+      </w:r>
+      <w:proofErr w:type="spellStart"/>
+      <w:r>
+        <w:t>forme</w:t>
+      </w:r>
+      <w:proofErr w:type="spellEnd"/>
+      <w:r>
+        <w:t xml:space="preserve"> </w:t>
+      </w:r>
+      <w:proofErr w:type="spellStart"/>
+      <w:r>
+        <w:t>za</w:t>
+      </w:r>
+      <w:proofErr w:type="spellEnd"/>
+      <w:r>
+        <w:t xml:space="preserve"> </w:t>
+      </w:r>
+      <w:proofErr w:type="spellStart"/>
+      <w:r>
+        <w:t>evidentiranje</w:t>
+      </w:r>
+      <w:proofErr w:type="spellEnd"/>
+      <w:r>
+        <w:t xml:space="preserve"> </w:t>
+      </w:r>
+      <w:proofErr w:type="spellStart"/>
+      <w:r>
+        <w:t>alata</w:t>
+      </w:r>
+      <w:proofErr w:type="spellEnd"/>
+      <w:r>
+        <w:t>/</w:t>
+      </w:r>
+      <w:proofErr w:type="spellStart"/>
+      <w:r>
+        <w:t>mašina</w:t>
+      </w:r>
+      <w:proofErr w:type="spellEnd"/>
+      <w:r>
+        <w:t xml:space="preserve"> </w:t>
+      </w:r>
+      <w:proofErr w:type="spellStart"/>
+      <w:r>
+        <w:t>i</w:t>
+      </w:r>
+      <w:proofErr w:type="spellEnd"/>
+      <w:r>
+        <w:t xml:space="preserve"> </w:t>
+      </w:r>
+      <w:proofErr w:type="spellStart"/>
+      <w:r>
+        <w:t>aktivnosti</w:t>
+      </w:r>
+      <w:proofErr w:type="spellEnd"/>
+      <w:r>
+        <w:t xml:space="preserve"> </w:t>
+      </w:r>
+      <w:proofErr w:type="spellStart"/>
+      <w:r>
+        <w:t>održavanja</w:t>
       </w:r>
       <w:proofErr w:type="spellEnd"/>
     </w:p>
+    <w:p/>
+    <w:p/>
     <w:p>
       <w:r>
         <w:rPr>
           <w:noProof/>
         </w:rPr>
         <w:drawing>
-          <wp:inline distT="0" distB="0" distL="0" distR="0">
-            <wp:extent cx="3757014" cy="3625795"/>
+          <wp:anchor distT="0" distB="0" distL="114300" distR="114300" simplePos="0" relativeHeight="251658240" behindDoc="0" locked="0" layoutInCell="1" allowOverlap="1">
+            <wp:simplePos x="0" y="0"/>
+            <wp:positionH relativeFrom="column">
+              <wp:posOffset>2046605</wp:posOffset>
+            </wp:positionH>
+            <wp:positionV relativeFrom="paragraph">
+              <wp:posOffset>160655</wp:posOffset>
+            </wp:positionV>
+            <wp:extent cx="3757295" cy="3625215"/>
             <wp:effectExtent l="19050" t="0" r="0" b="0"/>
+            <wp:wrapSquare wrapText="bothSides"/>
             <wp:docPr id="2" name="Picture 1" descr="ToolView.png"/>
             <wp:cNvGraphicFramePr>
               <a:graphicFrameLocks xmlns:a="http://schemas.openxmlformats.org/drawingml/2006/main" noChangeAspect="1"/>
@@ -38,7 +115,7 @@
                   <pic:spPr>
                     <a:xfrm>
                       <a:off x="0" y="0"/>
-                      <a:ext cx="3759542" cy="3628235"/>
+                      <a:ext cx="3757295" cy="3625215"/>
                     </a:xfrm>
                     <a:prstGeom prst="rect">
                       <a:avLst/>
@@ -47,33 +124,241 @@
                 </pic:pic>
               </a:graphicData>
             </a:graphic>
-          </wp:inline>
+          </wp:anchor>
         </w:drawing>
+      </w:r>
+      <w:r>
+        <w:t xml:space="preserve">Na </w:t>
+      </w:r>
+      <w:proofErr w:type="spellStart"/>
+      <w:r>
+        <w:t>formi</w:t>
+      </w:r>
+      <w:proofErr w:type="spellEnd"/>
+      <w:r>
+        <w:t xml:space="preserve"> </w:t>
+      </w:r>
+      <w:proofErr w:type="spellStart"/>
+      <w:r>
+        <w:t>za</w:t>
+      </w:r>
+      <w:proofErr w:type="spellEnd"/>
+      <w:r>
+        <w:t xml:space="preserve"> </w:t>
+      </w:r>
+      <w:proofErr w:type="spellStart"/>
+      <w:r>
+        <w:t>evidentiranje</w:t>
+      </w:r>
+      <w:proofErr w:type="spellEnd"/>
+      <w:r>
+        <w:t xml:space="preserve"> </w:t>
+      </w:r>
+      <w:proofErr w:type="spellStart"/>
+      <w:r>
+        <w:t>alata</w:t>
+      </w:r>
+      <w:proofErr w:type="spellEnd"/>
+      <w:r>
+        <w:t xml:space="preserve"> </w:t>
+      </w:r>
+      <w:proofErr w:type="spellStart"/>
+      <w:r>
+        <w:t>i</w:t>
+      </w:r>
+      <w:proofErr w:type="spellEnd"/>
+      <w:r>
+        <w:t xml:space="preserve"> </w:t>
+      </w:r>
+      <w:proofErr w:type="spellStart"/>
+      <w:r>
+        <w:t>mašina</w:t>
+      </w:r>
+      <w:proofErr w:type="spellEnd"/>
+      <w:r>
+        <w:t xml:space="preserve"> je </w:t>
+      </w:r>
+      <w:proofErr w:type="spellStart"/>
+      <w:r>
+        <w:t>moguće</w:t>
+      </w:r>
+      <w:proofErr w:type="spellEnd"/>
+      <w:r>
+        <w:t xml:space="preserve"> </w:t>
+      </w:r>
+      <w:proofErr w:type="spellStart"/>
+      <w:r>
+        <w:t>unijeti</w:t>
+      </w:r>
+      <w:proofErr w:type="spellEnd"/>
+      <w:r>
+        <w:t xml:space="preserve"> </w:t>
+      </w:r>
+      <w:proofErr w:type="spellStart"/>
+      <w:proofErr w:type="gramStart"/>
+      <w:r>
+        <w:t>novi</w:t>
+      </w:r>
+      <w:proofErr w:type="spellEnd"/>
+      <w:proofErr w:type="gramEnd"/>
+      <w:r>
+        <w:t xml:space="preserve"> tip </w:t>
+      </w:r>
+      <w:proofErr w:type="spellStart"/>
+      <w:r>
+        <w:t>ala</w:t>
+      </w:r>
+      <w:r>
+        <w:t>ta</w:t>
+      </w:r>
+      <w:proofErr w:type="spellEnd"/>
+      <w:r>
+        <w:t xml:space="preserve"> </w:t>
+      </w:r>
+      <w:proofErr w:type="spellStart"/>
+      <w:r>
+        <w:t>ili</w:t>
+      </w:r>
+      <w:proofErr w:type="spellEnd"/>
+      <w:r>
+        <w:t xml:space="preserve"> </w:t>
+      </w:r>
+      <w:proofErr w:type="spellStart"/>
+      <w:r>
+        <w:t>mašine</w:t>
+      </w:r>
+      <w:proofErr w:type="spellEnd"/>
+      <w:r>
+        <w:t xml:space="preserve">, </w:t>
+      </w:r>
+      <w:proofErr w:type="spellStart"/>
+      <w:r>
+        <w:t>dodati</w:t>
+      </w:r>
+      <w:proofErr w:type="spellEnd"/>
+      <w:r>
+        <w:t xml:space="preserve"> </w:t>
+      </w:r>
+      <w:proofErr w:type="spellStart"/>
+      <w:r>
+        <w:t>novi</w:t>
+      </w:r>
+      <w:proofErr w:type="spellEnd"/>
+      <w:r>
+        <w:t xml:space="preserve"> </w:t>
+      </w:r>
+      <w:proofErr w:type="spellStart"/>
+      <w:r>
+        <w:t>alat</w:t>
+      </w:r>
+      <w:proofErr w:type="spellEnd"/>
+      <w:r>
+        <w:t>/</w:t>
+      </w:r>
+      <w:proofErr w:type="spellStart"/>
+      <w:r>
+        <w:t>mašinu</w:t>
+      </w:r>
+      <w:proofErr w:type="spellEnd"/>
+      <w:r>
+        <w:t xml:space="preserve">, </w:t>
+      </w:r>
+      <w:proofErr w:type="spellStart"/>
+      <w:r>
+        <w:t>te</w:t>
+      </w:r>
+      <w:proofErr w:type="spellEnd"/>
+      <w:r>
+        <w:t xml:space="preserve"> </w:t>
+      </w:r>
+      <w:proofErr w:type="spellStart"/>
+      <w:r>
+        <w:t>dodati</w:t>
+      </w:r>
+      <w:proofErr w:type="spellEnd"/>
+      <w:r>
+        <w:t xml:space="preserve"> </w:t>
+      </w:r>
+      <w:proofErr w:type="spellStart"/>
+      <w:r>
+        <w:t>aktivn</w:t>
+      </w:r>
+      <w:r>
+        <w:t>ost</w:t>
+      </w:r>
+      <w:proofErr w:type="spellEnd"/>
+      <w:r>
+        <w:t xml:space="preserve"> </w:t>
+      </w:r>
+      <w:proofErr w:type="spellStart"/>
+      <w:r>
+        <w:t>održavanja</w:t>
+      </w:r>
+      <w:proofErr w:type="spellEnd"/>
+      <w:r>
+        <w:t xml:space="preserve"> </w:t>
+      </w:r>
+      <w:proofErr w:type="spellStart"/>
+      <w:r>
+        <w:t>za</w:t>
+      </w:r>
+      <w:proofErr w:type="spellEnd"/>
+      <w:r>
+        <w:t xml:space="preserve"> </w:t>
+      </w:r>
+      <w:proofErr w:type="spellStart"/>
+      <w:r>
+        <w:t>odabrani</w:t>
+      </w:r>
+      <w:proofErr w:type="spellEnd"/>
+      <w:r>
+        <w:t xml:space="preserve"> </w:t>
+      </w:r>
+      <w:proofErr w:type="spellStart"/>
+      <w:r>
+        <w:t>alat</w:t>
+      </w:r>
+      <w:proofErr w:type="spellEnd"/>
+      <w:r>
+        <w:t>/</w:t>
+      </w:r>
+      <w:proofErr w:type="spellStart"/>
+      <w:r>
+        <w:t>mašinu</w:t>
+      </w:r>
+      <w:proofErr w:type="spellEnd"/>
+      <w:r>
+        <w:t xml:space="preserve">. </w:t>
       </w:r>
     </w:p>
     <w:p>
-      <w:r>
-        <w:t xml:space="preserve">Na </w:t>
-      </w:r>
-      <w:proofErr w:type="spellStart"/>
-      <w:r>
-        <w:t>formi</w:t>
-      </w:r>
-      <w:proofErr w:type="spellEnd"/>
-      <w:r>
-        <w:t xml:space="preserve"> </w:t>
-      </w:r>
-      <w:proofErr w:type="spellStart"/>
-      <w:r>
-        <w:t>za</w:t>
-      </w:r>
-      <w:proofErr w:type="spellEnd"/>
-      <w:r>
-        <w:t xml:space="preserve"> </w:t>
-      </w:r>
-      <w:proofErr w:type="spellStart"/>
-      <w:r>
-        <w:t>evidentiranje</w:t>
+      <w:proofErr w:type="spellStart"/>
+      <w:r>
+        <w:t>Za</w:t>
+      </w:r>
+      <w:proofErr w:type="spellEnd"/>
+      <w:r>
+        <w:t xml:space="preserve"> </w:t>
+      </w:r>
+      <w:proofErr w:type="spellStart"/>
+      <w:r>
+        <w:t>unos</w:t>
+      </w:r>
+      <w:proofErr w:type="spellEnd"/>
+      <w:r>
+        <w:t xml:space="preserve"> </w:t>
+      </w:r>
+      <w:proofErr w:type="spellStart"/>
+      <w:r>
+        <w:t>novog</w:t>
+      </w:r>
+      <w:proofErr w:type="spellEnd"/>
+      <w:r>
+        <w:t xml:space="preserve"> </w:t>
+      </w:r>
+      <w:proofErr w:type="spellStart"/>
+      <w:r>
+        <w:t>tipa</w:t>
       </w:r>
       <w:proofErr w:type="spellEnd"/>
       <w:r>
@@ -88,11 +373,26 @@
         <w:t xml:space="preserve"> </w:t>
       </w:r>
       <w:proofErr w:type="spellStart"/>
-      <w:r>
-        <w:t>i</w:t>
-      </w:r>
-      <w:r>
-        <w:t>mašina</w:t>
+      <w:proofErr w:type="gramStart"/>
+      <w:r>
+        <w:t>ili</w:t>
+      </w:r>
+      <w:proofErr w:type="spellEnd"/>
+      <w:proofErr w:type="gramEnd"/>
+      <w:r>
+        <w:t xml:space="preserve"> </w:t>
+      </w:r>
+      <w:proofErr w:type="spellStart"/>
+      <w:r>
+        <w:t>mašine</w:t>
+      </w:r>
+      <w:proofErr w:type="spellEnd"/>
+      <w:r>
+        <w:t xml:space="preserve"> </w:t>
+      </w:r>
+      <w:proofErr w:type="spellStart"/>
+      <w:r>
+        <w:t>potrebno</w:t>
       </w:r>
       <w:proofErr w:type="spellEnd"/>
       <w:r>
@@ -100,226 +400,6 @@
       </w:r>
       <w:proofErr w:type="spellStart"/>
       <w:r>
-        <w:t>moguće</w:t>
-      </w:r>
-      <w:proofErr w:type="spellEnd"/>
-      <w:r>
-        <w:t xml:space="preserve"> </w:t>
-      </w:r>
-      <w:proofErr w:type="spellStart"/>
-      <w:r>
-        <w:t>unijeti</w:t>
-      </w:r>
-      <w:proofErr w:type="spellEnd"/>
-      <w:r>
-        <w:t xml:space="preserve"> </w:t>
-      </w:r>
-      <w:proofErr w:type="spellStart"/>
-      <w:proofErr w:type="gramStart"/>
-      <w:r>
-        <w:t>novi</w:t>
-      </w:r>
-      <w:proofErr w:type="spellEnd"/>
-      <w:proofErr w:type="gramEnd"/>
-      <w:r>
-        <w:t xml:space="preserve"> tip </w:t>
-      </w:r>
-      <w:proofErr w:type="spellStart"/>
-      <w:r>
-        <w:t>ala</w:t>
-      </w:r>
-      <w:r>
-        <w:t>ta</w:t>
-      </w:r>
-      <w:proofErr w:type="spellEnd"/>
-      <w:r>
-        <w:t xml:space="preserve"> </w:t>
-      </w:r>
-      <w:proofErr w:type="spellStart"/>
-      <w:r>
-        <w:t>ili</w:t>
-      </w:r>
-      <w:proofErr w:type="spellEnd"/>
-      <w:r>
-        <w:t xml:space="preserve"> </w:t>
-      </w:r>
-      <w:proofErr w:type="spellStart"/>
-      <w:r>
-        <w:t>mašine</w:t>
-      </w:r>
-      <w:proofErr w:type="spellEnd"/>
-      <w:r>
-        <w:t xml:space="preserve">, </w:t>
-      </w:r>
-      <w:proofErr w:type="spellStart"/>
-      <w:r>
-        <w:t>dodati</w:t>
-      </w:r>
-      <w:proofErr w:type="spellEnd"/>
-      <w:r>
-        <w:t xml:space="preserve"> </w:t>
-      </w:r>
-      <w:proofErr w:type="spellStart"/>
-      <w:r>
-        <w:t>novi</w:t>
-      </w:r>
-      <w:proofErr w:type="spellEnd"/>
-      <w:r>
-        <w:t xml:space="preserve"> </w:t>
-      </w:r>
-      <w:proofErr w:type="spellStart"/>
-      <w:r>
-        <w:t>alat</w:t>
-      </w:r>
-      <w:proofErr w:type="spellEnd"/>
-      <w:r>
-        <w:t>/</w:t>
-      </w:r>
-      <w:proofErr w:type="spellStart"/>
-      <w:r>
-        <w:t>mašinu</w:t>
-      </w:r>
-      <w:proofErr w:type="spellEnd"/>
-      <w:r>
-        <w:t xml:space="preserve">, </w:t>
-      </w:r>
-      <w:proofErr w:type="spellStart"/>
-      <w:r>
-        <w:t>te</w:t>
-      </w:r>
-      <w:proofErr w:type="spellEnd"/>
-      <w:r>
-        <w:t xml:space="preserve"> </w:t>
-      </w:r>
-      <w:proofErr w:type="spellStart"/>
-      <w:r>
-        <w:t>dodati</w:t>
-      </w:r>
-      <w:proofErr w:type="spellEnd"/>
-      <w:r>
-        <w:t xml:space="preserve"> </w:t>
-      </w:r>
-      <w:proofErr w:type="spellStart"/>
-      <w:r>
-        <w:t>aktivn</w:t>
-      </w:r>
-      <w:r>
-        <w:t>ost</w:t>
-      </w:r>
-      <w:proofErr w:type="spellEnd"/>
-      <w:r>
-        <w:t xml:space="preserve"> </w:t>
-      </w:r>
-      <w:proofErr w:type="spellStart"/>
-      <w:r>
-        <w:t>održavanja</w:t>
-      </w:r>
-      <w:proofErr w:type="spellEnd"/>
-      <w:r>
-        <w:t xml:space="preserve"> </w:t>
-      </w:r>
-      <w:proofErr w:type="spellStart"/>
-      <w:r>
-        <w:t>za</w:t>
-      </w:r>
-      <w:proofErr w:type="spellEnd"/>
-      <w:r>
-        <w:t xml:space="preserve"> </w:t>
-      </w:r>
-      <w:proofErr w:type="spellStart"/>
-      <w:r>
-        <w:t>odabrani</w:t>
-      </w:r>
-      <w:proofErr w:type="spellEnd"/>
-      <w:r>
-        <w:t xml:space="preserve"> </w:t>
-      </w:r>
-      <w:proofErr w:type="spellStart"/>
-      <w:r>
-        <w:t>alat</w:t>
-      </w:r>
-      <w:proofErr w:type="spellEnd"/>
-      <w:r>
-        <w:t>/</w:t>
-      </w:r>
-      <w:proofErr w:type="spellStart"/>
-      <w:r>
-        <w:t>mašinu</w:t>
-      </w:r>
-      <w:proofErr w:type="spellEnd"/>
-      <w:r>
-        <w:t xml:space="preserve">. </w:t>
-      </w:r>
-    </w:p>
-    <w:p>
-      <w:proofErr w:type="spellStart"/>
-      <w:r>
-        <w:t>Za</w:t>
-      </w:r>
-      <w:proofErr w:type="spellEnd"/>
-      <w:r>
-        <w:t xml:space="preserve"> </w:t>
-      </w:r>
-      <w:proofErr w:type="spellStart"/>
-      <w:r>
-        <w:t>unos</w:t>
-      </w:r>
-      <w:proofErr w:type="spellEnd"/>
-      <w:r>
-        <w:t xml:space="preserve"> </w:t>
-      </w:r>
-      <w:proofErr w:type="spellStart"/>
-      <w:r>
-        <w:t>novog</w:t>
-      </w:r>
-      <w:proofErr w:type="spellEnd"/>
-      <w:r>
-        <w:t xml:space="preserve"> </w:t>
-      </w:r>
-      <w:proofErr w:type="spellStart"/>
-      <w:r>
-        <w:t>tipa</w:t>
-      </w:r>
-      <w:proofErr w:type="spellEnd"/>
-      <w:r>
-        <w:t xml:space="preserve"> </w:t>
-      </w:r>
-      <w:proofErr w:type="spellStart"/>
-      <w:r>
-        <w:t>alata</w:t>
-      </w:r>
-      <w:proofErr w:type="spellEnd"/>
-      <w:r>
-        <w:t xml:space="preserve"> </w:t>
-      </w:r>
-      <w:proofErr w:type="spellStart"/>
-      <w:proofErr w:type="gramStart"/>
-      <w:r>
-        <w:t>ili</w:t>
-      </w:r>
-      <w:proofErr w:type="spellEnd"/>
-      <w:proofErr w:type="gramEnd"/>
-      <w:r>
-        <w:t xml:space="preserve"> </w:t>
-      </w:r>
-      <w:proofErr w:type="spellStart"/>
-      <w:r>
-        <w:t>mašine</w:t>
-      </w:r>
-      <w:proofErr w:type="spellEnd"/>
-      <w:r>
-        <w:t xml:space="preserve"> </w:t>
-      </w:r>
-      <w:proofErr w:type="spellStart"/>
-      <w:r>
-        <w:t>potrebno</w:t>
-      </w:r>
-      <w:proofErr w:type="spellEnd"/>
-      <w:r>
-        <w:t xml:space="preserve"> je </w:t>
-      </w:r>
-      <w:proofErr w:type="spellStart"/>
-      <w:r>
         <w:t>odabrati</w:t>
       </w:r>
       <w:proofErr w:type="spellEnd"/>
@@ -328,31 +408,23 @@
       </w:r>
       <w:proofErr w:type="spellStart"/>
       <w:r>
-        <w:t>opciju</w:t>
-      </w:r>
-      <w:proofErr w:type="spellEnd"/>
-      <w:r>
-        <w:t xml:space="preserve"> </w:t>
-      </w:r>
-      <w:proofErr w:type="spellStart"/>
-      <w:r>
-        <w:t>mašina</w:t>
-      </w:r>
-      <w:proofErr w:type="spellEnd"/>
-      <w:r>
-        <w:t xml:space="preserve"> </w:t>
-      </w:r>
-      <w:proofErr w:type="spellStart"/>
-      <w:r>
-        <w:t>ili</w:t>
-      </w:r>
-      <w:proofErr w:type="spellEnd"/>
-      <w:r>
-        <w:t xml:space="preserve"> </w:t>
-      </w:r>
-      <w:proofErr w:type="spellStart"/>
-      <w:r>
-        <w:t>alat</w:t>
+        <w:t>jednu</w:t>
+      </w:r>
+      <w:proofErr w:type="spellEnd"/>
+      <w:r>
+        <w:t xml:space="preserve"> </w:t>
+      </w:r>
+      <w:proofErr w:type="spellStart"/>
+      <w:r>
+        <w:t>od</w:t>
+      </w:r>
+      <w:proofErr w:type="spellEnd"/>
+      <w:r>
+        <w:t xml:space="preserve"> </w:t>
+      </w:r>
+      <w:proofErr w:type="spellStart"/>
+      <w:r>
+        <w:t>opcija</w:t>
       </w:r>
       <w:proofErr w:type="spellEnd"/>
       <w:r>
@@ -1645,12 +1717,16 @@
       <w:proofErr w:type="gramStart"/>
       <w:r>
         <w:rPr>
+          <w:b/>
           <w:i/>
         </w:rPr>
         <w:t>Opis</w:t>
       </w:r>
       <w:proofErr w:type="spellEnd"/>
       <w:r>
+        <w:rPr>
+          <w:b/>
+        </w:rPr>
         <w:t xml:space="preserve"> </w:t>
       </w:r>
       <w:r>
@@ -1841,6 +1917,7 @@
     <w:p>
       <w:proofErr w:type="spellStart"/>
       <w:r>
+        <w:lastRenderedPageBreak/>
         <w:t>Za</w:t>
       </w:r>
       <w:proofErr w:type="spellEnd"/>
@@ -1923,122 +2000,518 @@
         <w:t>/</w:t>
       </w:r>
       <w:proofErr w:type="spellStart"/>
+      <w:r>
+        <w:t>mašine</w:t>
+      </w:r>
+      <w:proofErr w:type="spellEnd"/>
+      <w:r>
+        <w:t xml:space="preserve"> </w:t>
+      </w:r>
+      <w:proofErr w:type="spellStart"/>
+      <w:r>
+        <w:t>iz</w:t>
+      </w:r>
+      <w:proofErr w:type="spellEnd"/>
+      <w:r>
+        <w:t xml:space="preserve"> </w:t>
+      </w:r>
+      <w:proofErr w:type="spellStart"/>
+      <w:r>
+        <w:t>padajuće</w:t>
+      </w:r>
+      <w:proofErr w:type="spellEnd"/>
+      <w:r>
+        <w:t xml:space="preserve"> </w:t>
+      </w:r>
+      <w:proofErr w:type="spellStart"/>
       <w:proofErr w:type="gramStart"/>
       <w:r>
+        <w:t>liste</w:t>
+      </w:r>
+      <w:proofErr w:type="spellEnd"/>
+      <w:r>
+        <w:rPr>
+          <w:b/>
+        </w:rPr>
+        <w:t>(</w:t>
+      </w:r>
+      <w:proofErr w:type="gramEnd"/>
+      <w:r>
+        <w:rPr>
+          <w:b/>
+        </w:rPr>
+        <w:t>1)</w:t>
+      </w:r>
+      <w:r>
+        <w:t xml:space="preserve">. </w:t>
+      </w:r>
+      <w:r>
+        <w:t xml:space="preserve"> </w:t>
+      </w:r>
+      <w:proofErr w:type="spellStart"/>
+      <w:r>
+        <w:t>Prikazu</w:t>
+      </w:r>
+      <w:r>
+        <w:t>je</w:t>
+      </w:r>
+      <w:proofErr w:type="spellEnd"/>
+      <w:r>
+        <w:t xml:space="preserve"> se </w:t>
+      </w:r>
+      <w:proofErr w:type="spellStart"/>
+      <w:r>
+        <w:t>ukupan</w:t>
+      </w:r>
+      <w:proofErr w:type="spellEnd"/>
+      <w:r>
+        <w:t xml:space="preserve"> </w:t>
+      </w:r>
+      <w:proofErr w:type="spellStart"/>
+      <w:r>
+        <w:t>broj</w:t>
+      </w:r>
+      <w:proofErr w:type="spellEnd"/>
+      <w:r>
+        <w:t xml:space="preserve"> </w:t>
+      </w:r>
+      <w:proofErr w:type="spellStart"/>
+      <w:r>
+        <w:t>dodanih</w:t>
+      </w:r>
+      <w:proofErr w:type="spellEnd"/>
+      <w:r>
+        <w:t xml:space="preserve"> </w:t>
+      </w:r>
+      <w:proofErr w:type="spellStart"/>
+      <w:r>
+        <w:t>alata</w:t>
+      </w:r>
+      <w:proofErr w:type="spellEnd"/>
+      <w:r>
+        <w:t>/</w:t>
+      </w:r>
+      <w:proofErr w:type="spellStart"/>
+      <w:r>
+        <w:t>mašina</w:t>
+      </w:r>
+      <w:proofErr w:type="spellEnd"/>
+      <w:r>
+        <w:t xml:space="preserve"> </w:t>
+      </w:r>
+      <w:proofErr w:type="spellStart"/>
+      <w:r>
+        <w:t>tog</w:t>
+      </w:r>
+      <w:proofErr w:type="spellEnd"/>
+      <w:r>
+        <w:t xml:space="preserve"> </w:t>
+      </w:r>
+      <w:proofErr w:type="spellStart"/>
+      <w:r>
+        <w:t>tipa</w:t>
+      </w:r>
+      <w:proofErr w:type="spellEnd"/>
+      <w:r>
+        <w:t xml:space="preserve"> </w:t>
+      </w:r>
+      <w:r>
+        <w:rPr>
+          <w:b/>
+        </w:rPr>
+        <w:t>(3</w:t>
+      </w:r>
+      <w:r>
+        <w:rPr>
+          <w:b/>
+        </w:rPr>
+        <w:t>)</w:t>
+      </w:r>
+      <w:r>
+        <w:t xml:space="preserve">. </w:t>
+      </w:r>
+      <w:proofErr w:type="gramStart"/>
+      <w:r>
+        <w:t xml:space="preserve">U </w:t>
+      </w:r>
+      <w:proofErr w:type="spellStart"/>
+      <w:r>
+        <w:t>t</w:t>
+      </w:r>
+      <w:r>
+        <w:t>abeli</w:t>
+      </w:r>
+      <w:proofErr w:type="spellEnd"/>
+      <w:r>
+        <w:t xml:space="preserve"> </w:t>
+      </w:r>
+      <w:r>
+        <w:rPr>
+          <w:b/>
+        </w:rPr>
+        <w:t>(5)</w:t>
+      </w:r>
+      <w:r>
+        <w:t xml:space="preserve"> s</w:t>
+      </w:r>
+      <w:r>
+        <w:t xml:space="preserve">e </w:t>
+      </w:r>
+      <w:proofErr w:type="spellStart"/>
+      <w:r>
+        <w:t>prikazuju</w:t>
+      </w:r>
+      <w:proofErr w:type="spellEnd"/>
+      <w:r>
+        <w:t xml:space="preserve"> </w:t>
+      </w:r>
+      <w:proofErr w:type="spellStart"/>
+      <w:r>
+        <w:t>svi</w:t>
+      </w:r>
+      <w:proofErr w:type="spellEnd"/>
+      <w:r>
+        <w:t xml:space="preserve"> </w:t>
+      </w:r>
+      <w:proofErr w:type="spellStart"/>
+      <w:r>
+        <w:t>alati</w:t>
+      </w:r>
+      <w:proofErr w:type="spellEnd"/>
+      <w:r>
+        <w:t>/</w:t>
+      </w:r>
+      <w:proofErr w:type="spellStart"/>
+      <w:r>
         <w:t>mašine</w:t>
       </w:r>
       <w:proofErr w:type="spellEnd"/>
       <w:r>
-        <w:rPr>
-          <w:b/>
-        </w:rPr>
-        <w:t>(</w:t>
+        <w:t xml:space="preserve"> </w:t>
+      </w:r>
+      <w:proofErr w:type="spellStart"/>
+      <w:r>
+        <w:t>odabrane</w:t>
+      </w:r>
+      <w:proofErr w:type="spellEnd"/>
+      <w:r>
+        <w:t xml:space="preserve"> </w:t>
+      </w:r>
+      <w:proofErr w:type="spellStart"/>
+      <w:r>
+        <w:t>kategorije</w:t>
+      </w:r>
+      <w:proofErr w:type="spellEnd"/>
+      <w:r>
+        <w:t>.</w:t>
       </w:r>
       <w:proofErr w:type="gramEnd"/>
       <w:r>
-        <w:rPr>
-          <w:b/>
-        </w:rPr>
-        <w:t>1)</w:t>
-      </w:r>
+        <w:t xml:space="preserve"> </w:t>
+      </w:r>
+      <w:proofErr w:type="spellStart"/>
+      <w:r>
+        <w:t>Potrebno</w:t>
+      </w:r>
+      <w:proofErr w:type="spellEnd"/>
+      <w:r>
+        <w:t xml:space="preserve"> je </w:t>
+      </w:r>
+      <w:proofErr w:type="spellStart"/>
+      <w:r>
+        <w:t>kliknuti</w:t>
+      </w:r>
+      <w:proofErr w:type="spellEnd"/>
+      <w:r>
+        <w:t xml:space="preserve"> </w:t>
+      </w:r>
+      <w:proofErr w:type="spellStart"/>
+      <w:proofErr w:type="gramStart"/>
+      <w:r>
+        <w:t>na</w:t>
+      </w:r>
+      <w:proofErr w:type="spellEnd"/>
+      <w:proofErr w:type="gramEnd"/>
+      <w:r>
+        <w:t xml:space="preserve"> </w:t>
+      </w:r>
+      <w:proofErr w:type="spellStart"/>
+      <w:r>
+        <w:t>stavku</w:t>
+      </w:r>
+      <w:proofErr w:type="spellEnd"/>
+      <w:r>
+        <w:t xml:space="preserve"> u </w:t>
+      </w:r>
+      <w:proofErr w:type="spellStart"/>
+      <w:r>
+        <w:t>tab</w:t>
+      </w:r>
+      <w:r>
+        <w:t>eli</w:t>
+      </w:r>
+      <w:proofErr w:type="spellEnd"/>
+      <w:r>
+        <w:t xml:space="preserve"> </w:t>
+      </w:r>
+      <w:proofErr w:type="spellStart"/>
+      <w:r>
+        <w:t>ako</w:t>
+      </w:r>
+      <w:proofErr w:type="spellEnd"/>
+      <w:r>
+        <w:t xml:space="preserve"> </w:t>
+      </w:r>
+      <w:proofErr w:type="spellStart"/>
+      <w:r>
+        <w:t>želimo</w:t>
+      </w:r>
+      <w:proofErr w:type="spellEnd"/>
+      <w:r>
+        <w:t xml:space="preserve"> </w:t>
+      </w:r>
+      <w:proofErr w:type="spellStart"/>
+      <w:r>
+        <w:t>da</w:t>
+      </w:r>
+      <w:proofErr w:type="spellEnd"/>
+      <w:r>
+        <w:t xml:space="preserve"> se u </w:t>
+      </w:r>
+      <w:proofErr w:type="spellStart"/>
+      <w:r>
+        <w:t>tabeli</w:t>
+      </w:r>
+      <w:proofErr w:type="spellEnd"/>
+      <w:r>
+        <w:t xml:space="preserve"> </w:t>
+      </w:r>
+      <w:r>
+        <w:rPr>
+          <w:b/>
+        </w:rPr>
+        <w:t>(9)</w:t>
+      </w:r>
+      <w:r>
+        <w:t xml:space="preserve"> </w:t>
+      </w:r>
+      <w:proofErr w:type="spellStart"/>
+      <w:r>
+        <w:t>p</w:t>
+      </w:r>
+      <w:r>
+        <w:t>rikažu</w:t>
+      </w:r>
+      <w:proofErr w:type="spellEnd"/>
+      <w:r>
+        <w:t xml:space="preserve"> </w:t>
+      </w:r>
+      <w:proofErr w:type="spellStart"/>
+      <w:r>
+        <w:t>sve</w:t>
+      </w:r>
+      <w:proofErr w:type="spellEnd"/>
+      <w:r>
+        <w:t xml:space="preserve"> </w:t>
+      </w:r>
+      <w:proofErr w:type="spellStart"/>
+      <w:r>
+        <w:t>aktivnosti</w:t>
+      </w:r>
+      <w:proofErr w:type="spellEnd"/>
+      <w:r>
+        <w:t xml:space="preserve"> </w:t>
+      </w:r>
+      <w:proofErr w:type="spellStart"/>
+      <w:r>
+        <w:t>održavanja</w:t>
+      </w:r>
+      <w:proofErr w:type="spellEnd"/>
+      <w:r>
+        <w:t xml:space="preserve"> </w:t>
+      </w:r>
+      <w:proofErr w:type="spellStart"/>
+      <w:r>
+        <w:t>za</w:t>
+      </w:r>
+      <w:proofErr w:type="spellEnd"/>
+      <w:r>
+        <w:t xml:space="preserve"> </w:t>
+      </w:r>
+      <w:proofErr w:type="spellStart"/>
+      <w:r>
+        <w:t>odabrani</w:t>
+      </w:r>
+      <w:proofErr w:type="spellEnd"/>
+      <w:r>
+        <w:t xml:space="preserve"> </w:t>
+      </w:r>
+      <w:proofErr w:type="spellStart"/>
+      <w:r>
+        <w:t>a</w:t>
+      </w:r>
+      <w:r>
+        <w:t>lat</w:t>
+      </w:r>
+      <w:proofErr w:type="spellEnd"/>
+      <w:r>
+        <w:t>/</w:t>
+      </w:r>
+      <w:proofErr w:type="spellStart"/>
+      <w:r>
+        <w:t>mašinu</w:t>
+      </w:r>
+      <w:proofErr w:type="spellEnd"/>
       <w:r>
         <w:t xml:space="preserve">. </w:t>
       </w:r>
-      <w:r>
-        <w:t xml:space="preserve"> </w:t>
-      </w:r>
-      <w:proofErr w:type="spellStart"/>
-      <w:r>
-        <w:t>Prikazu</w:t>
-      </w:r>
-      <w:r>
-        <w:t>je</w:t>
-      </w:r>
-      <w:proofErr w:type="spellEnd"/>
-      <w:r>
-        <w:t xml:space="preserve"> se </w:t>
-      </w:r>
-      <w:proofErr w:type="spellStart"/>
-      <w:r>
-        <w:t>ukupan</w:t>
-      </w:r>
-      <w:proofErr w:type="spellEnd"/>
-      <w:r>
-        <w:t xml:space="preserve"> </w:t>
-      </w:r>
-      <w:proofErr w:type="spellStart"/>
-      <w:r>
-        <w:t>broj</w:t>
-      </w:r>
-      <w:proofErr w:type="spellEnd"/>
-      <w:r>
-        <w:t xml:space="preserve"> </w:t>
-      </w:r>
-      <w:proofErr w:type="spellStart"/>
-      <w:r>
-        <w:t>dodanih</w:t>
-      </w:r>
-      <w:proofErr w:type="spellEnd"/>
-      <w:r>
-        <w:t xml:space="preserve"> </w:t>
-      </w:r>
-      <w:proofErr w:type="spellStart"/>
-      <w:r>
-        <w:t>alata</w:t>
-      </w:r>
-      <w:proofErr w:type="spellEnd"/>
-      <w:r>
-        <w:t>/</w:t>
-      </w:r>
-      <w:proofErr w:type="spellStart"/>
-      <w:r>
-        <w:t>mašina</w:t>
-      </w:r>
-      <w:proofErr w:type="spellEnd"/>
-      <w:r>
-        <w:t xml:space="preserve"> </w:t>
-      </w:r>
-      <w:proofErr w:type="spellStart"/>
-      <w:r>
-        <w:t>tog</w:t>
-      </w:r>
-      <w:proofErr w:type="spellEnd"/>
-      <w:r>
-        <w:t xml:space="preserve"> </w:t>
-      </w:r>
-      <w:proofErr w:type="spellStart"/>
-      <w:r>
-        <w:t>tipa</w:t>
-      </w:r>
-      <w:proofErr w:type="spellEnd"/>
-      <w:r>
-        <w:t xml:space="preserve"> </w:t>
-      </w:r>
-      <w:r>
-        <w:rPr>
-          <w:b/>
-        </w:rPr>
-        <w:t>(3</w:t>
-      </w:r>
-      <w:r>
-        <w:rPr>
-          <w:b/>
-        </w:rPr>
-        <w:t>)</w:t>
-      </w:r>
-      <w:r>
-        <w:t xml:space="preserve">. </w:t>
-      </w:r>
       <w:proofErr w:type="gramStart"/>
       <w:r>
         <w:t xml:space="preserve">U </w:t>
       </w:r>
       <w:proofErr w:type="spellStart"/>
       <w:r>
-        <w:t>t</w:t>
-      </w:r>
-      <w:r>
-        <w:t>abeli</w:t>
+        <w:t>tabeli</w:t>
+      </w:r>
+      <w:proofErr w:type="spellEnd"/>
+      <w:r>
+        <w:t xml:space="preserve"> </w:t>
+      </w:r>
+      <w:r>
+        <w:rPr>
+          <w:b/>
+        </w:rPr>
+        <w:t>(9)</w:t>
+      </w:r>
+      <w:r>
+        <w:t xml:space="preserve"> u </w:t>
+      </w:r>
+      <w:proofErr w:type="spellStart"/>
+      <w:r>
+        <w:t>koloni</w:t>
+      </w:r>
+      <w:proofErr w:type="spellEnd"/>
+      <w:r>
+        <w:t xml:space="preserve"> </w:t>
+      </w:r>
+      <w:r>
+        <w:rPr>
+          <w:i/>
+        </w:rPr>
+        <w:t>D</w:t>
+      </w:r>
+      <w:r>
+        <w:rPr>
+          <w:i/>
+        </w:rPr>
+        <w:t>atum</w:t>
+      </w:r>
+      <w:r>
+        <w:t xml:space="preserve"> </w:t>
+      </w:r>
+      <w:proofErr w:type="spellStart"/>
+      <w:r>
+        <w:t>sa</w:t>
+      </w:r>
+      <w:r>
+        <w:t>d</w:t>
+      </w:r>
+      <w:r>
+        <w:t>ržaj</w:t>
+      </w:r>
+      <w:proofErr w:type="spellEnd"/>
+      <w:r>
+        <w:t xml:space="preserve"> je </w:t>
+      </w:r>
+      <w:proofErr w:type="spellStart"/>
+      <w:r>
+        <w:t>obojen</w:t>
+      </w:r>
+      <w:proofErr w:type="spellEnd"/>
+      <w:r>
+        <w:t xml:space="preserve"> </w:t>
+      </w:r>
+      <w:proofErr w:type="spellStart"/>
+      <w:r>
+        <w:rPr>
+          <w:i/>
+        </w:rPr>
+        <w:t>zelenom</w:t>
+      </w:r>
+      <w:proofErr w:type="spellEnd"/>
+      <w:r>
+        <w:t xml:space="preserve"> </w:t>
+      </w:r>
+      <w:proofErr w:type="spellStart"/>
+      <w:r>
+        <w:t>bojom</w:t>
+      </w:r>
+      <w:proofErr w:type="spellEnd"/>
+      <w:r>
+        <w:t xml:space="preserve"> </w:t>
+      </w:r>
+      <w:proofErr w:type="spellStart"/>
+      <w:r>
+        <w:t>ako</w:t>
+      </w:r>
+      <w:proofErr w:type="spellEnd"/>
+      <w:r>
+        <w:t xml:space="preserve"> </w:t>
+      </w:r>
+      <w:proofErr w:type="spellStart"/>
+      <w:r>
+        <w:t>ta</w:t>
+      </w:r>
+      <w:proofErr w:type="spellEnd"/>
+      <w:r>
+        <w:t xml:space="preserve"> </w:t>
+      </w:r>
+      <w:proofErr w:type="spellStart"/>
+      <w:r>
+        <w:t>aktivnost</w:t>
+      </w:r>
+      <w:proofErr w:type="spellEnd"/>
+      <w:r>
+        <w:t xml:space="preserve"> </w:t>
+      </w:r>
+      <w:proofErr w:type="spellStart"/>
+      <w:r>
+        <w:t>uključ</w:t>
+      </w:r>
+      <w:r>
+        <w:t>uje</w:t>
+      </w:r>
+      <w:proofErr w:type="spellEnd"/>
+      <w:r>
+        <w:t xml:space="preserve"> </w:t>
+      </w:r>
+      <w:proofErr w:type="spellStart"/>
+      <w:r>
+        <w:t>godišnji</w:t>
+      </w:r>
+      <w:proofErr w:type="spellEnd"/>
+      <w:r>
+        <w:t xml:space="preserve"> </w:t>
+      </w:r>
+      <w:proofErr w:type="spellStart"/>
+      <w:r>
+        <w:t>servis</w:t>
+      </w:r>
+      <w:proofErr w:type="spellEnd"/>
+      <w:r>
+        <w:t>.</w:t>
+      </w:r>
+      <w:proofErr w:type="gramEnd"/>
+      <w:r>
+        <w:t xml:space="preserve"> </w:t>
+      </w:r>
+      <w:proofErr w:type="gramStart"/>
+      <w:r>
+        <w:t xml:space="preserve">U </w:t>
+      </w:r>
+      <w:proofErr w:type="spellStart"/>
+      <w:r>
+        <w:t>tabeli</w:t>
       </w:r>
       <w:proofErr w:type="spellEnd"/>
       <w:r>
@@ -2051,66 +2524,42 @@
         <w:t>(5)</w:t>
       </w:r>
       <w:r>
-        <w:t xml:space="preserve"> s</w:t>
-      </w:r>
-      <w:r>
-        <w:t xml:space="preserve">e </w:t>
-      </w:r>
-      <w:proofErr w:type="spellStart"/>
-      <w:r>
-        <w:t>prikazuju</w:t>
-      </w:r>
-      <w:proofErr w:type="spellEnd"/>
-      <w:r>
-        <w:t xml:space="preserve"> </w:t>
-      </w:r>
-      <w:proofErr w:type="spellStart"/>
-      <w:r>
-        <w:t>svi</w:t>
-      </w:r>
-      <w:proofErr w:type="spellEnd"/>
-      <w:r>
-        <w:t xml:space="preserve"> </w:t>
-      </w:r>
-      <w:proofErr w:type="spellStart"/>
-      <w:r>
-        <w:t>alati</w:t>
-      </w:r>
-      <w:proofErr w:type="spellEnd"/>
-      <w:r>
-        <w:t>/</w:t>
-      </w:r>
-      <w:proofErr w:type="spellStart"/>
-      <w:r>
-        <w:t>mašine</w:t>
-      </w:r>
-      <w:proofErr w:type="spellEnd"/>
-      <w:r>
-        <w:t xml:space="preserve"> </w:t>
-      </w:r>
-      <w:proofErr w:type="spellStart"/>
-      <w:r>
-        <w:t>odabrane</w:t>
-      </w:r>
-      <w:proofErr w:type="spellEnd"/>
-      <w:r>
-        <w:t xml:space="preserve"> </w:t>
-      </w:r>
-      <w:proofErr w:type="spellStart"/>
-      <w:r>
-        <w:t>kategorije</w:t>
-      </w:r>
-      <w:proofErr w:type="spellEnd"/>
-      <w:r>
-        <w:t>.</w:t>
-      </w:r>
-      <w:proofErr w:type="gramEnd"/>
-      <w:r>
-        <w:t xml:space="preserve"> </w:t>
-      </w:r>
-      <w:proofErr w:type="spellStart"/>
-      <w:r>
-        <w:t>Potrebno</w:t>
+        <w:t xml:space="preserve"> u </w:t>
+      </w:r>
+      <w:proofErr w:type="spellStart"/>
+      <w:r>
+        <w:t>koloni</w:t>
+      </w:r>
+      <w:proofErr w:type="spellEnd"/>
+      <w:r>
+        <w:t xml:space="preserve"> </w:t>
+      </w:r>
+      <w:r>
+        <w:rPr>
+          <w:i/>
+        </w:rPr>
+        <w:t>D</w:t>
+      </w:r>
+      <w:r>
+        <w:rPr>
+          <w:i/>
+        </w:rPr>
+        <w:t xml:space="preserve">atum </w:t>
+      </w:r>
+      <w:proofErr w:type="spellStart"/>
+      <w:r>
+        <w:rPr>
+          <w:i/>
+        </w:rPr>
+        <w:t>servisiranja</w:t>
+      </w:r>
+      <w:proofErr w:type="spellEnd"/>
+      <w:r>
+        <w:t xml:space="preserve">, </w:t>
+      </w:r>
+      <w:proofErr w:type="spellStart"/>
+      <w:r>
+        <w:t>sadržaj</w:t>
       </w:r>
       <w:proofErr w:type="spellEnd"/>
       <w:r>
@@ -2118,212 +2567,6 @@
       </w:r>
       <w:proofErr w:type="spellStart"/>
       <w:r>
-        <w:t>kliknuti</w:t>
-      </w:r>
-      <w:proofErr w:type="spellEnd"/>
-      <w:r>
-        <w:t xml:space="preserve"> </w:t>
-      </w:r>
-      <w:proofErr w:type="spellStart"/>
-      <w:proofErr w:type="gramStart"/>
-      <w:r>
-        <w:t>na</w:t>
-      </w:r>
-      <w:proofErr w:type="spellEnd"/>
-      <w:proofErr w:type="gramEnd"/>
-      <w:r>
-        <w:t xml:space="preserve"> </w:t>
-      </w:r>
-      <w:proofErr w:type="spellStart"/>
-      <w:r>
-        <w:t>stavku</w:t>
-      </w:r>
-      <w:proofErr w:type="spellEnd"/>
-      <w:r>
-        <w:t xml:space="preserve"> u </w:t>
-      </w:r>
-      <w:proofErr w:type="spellStart"/>
-      <w:r>
-        <w:t>tab</w:t>
-      </w:r>
-      <w:r>
-        <w:t>eli</w:t>
-      </w:r>
-      <w:proofErr w:type="spellEnd"/>
-      <w:r>
-        <w:t xml:space="preserve"> </w:t>
-      </w:r>
-      <w:proofErr w:type="spellStart"/>
-      <w:r>
-        <w:t>ako</w:t>
-      </w:r>
-      <w:proofErr w:type="spellEnd"/>
-      <w:r>
-        <w:t xml:space="preserve"> </w:t>
-      </w:r>
-      <w:proofErr w:type="spellStart"/>
-      <w:r>
-        <w:t>želimo</w:t>
-      </w:r>
-      <w:proofErr w:type="spellEnd"/>
-      <w:r>
-        <w:t xml:space="preserve"> </w:t>
-      </w:r>
-      <w:proofErr w:type="spellStart"/>
-      <w:r>
-        <w:t>da</w:t>
-      </w:r>
-      <w:proofErr w:type="spellEnd"/>
-      <w:r>
-        <w:t xml:space="preserve"> se u </w:t>
-      </w:r>
-      <w:proofErr w:type="spellStart"/>
-      <w:r>
-        <w:t>tabeli</w:t>
-      </w:r>
-      <w:proofErr w:type="spellEnd"/>
-      <w:r>
-        <w:t xml:space="preserve"> </w:t>
-      </w:r>
-      <w:r>
-        <w:rPr>
-          <w:b/>
-        </w:rPr>
-        <w:t>(9)</w:t>
-      </w:r>
-      <w:r>
-        <w:t xml:space="preserve"> </w:t>
-      </w:r>
-      <w:proofErr w:type="spellStart"/>
-      <w:r>
-        <w:t>p</w:t>
-      </w:r>
-      <w:r>
-        <w:t>rikažu</w:t>
-      </w:r>
-      <w:proofErr w:type="spellEnd"/>
-      <w:r>
-        <w:t xml:space="preserve"> </w:t>
-      </w:r>
-      <w:proofErr w:type="spellStart"/>
-      <w:r>
-        <w:t>sve</w:t>
-      </w:r>
-      <w:proofErr w:type="spellEnd"/>
-      <w:r>
-        <w:t xml:space="preserve"> </w:t>
-      </w:r>
-      <w:proofErr w:type="spellStart"/>
-      <w:r>
-        <w:t>aktivnosti</w:t>
-      </w:r>
-      <w:proofErr w:type="spellEnd"/>
-      <w:r>
-        <w:t xml:space="preserve"> </w:t>
-      </w:r>
-      <w:proofErr w:type="spellStart"/>
-      <w:r>
-        <w:t>održavanja</w:t>
-      </w:r>
-      <w:proofErr w:type="spellEnd"/>
-      <w:r>
-        <w:t xml:space="preserve"> </w:t>
-      </w:r>
-      <w:proofErr w:type="spellStart"/>
-      <w:r>
-        <w:t>za</w:t>
-      </w:r>
-      <w:proofErr w:type="spellEnd"/>
-      <w:r>
-        <w:t xml:space="preserve"> </w:t>
-      </w:r>
-      <w:proofErr w:type="spellStart"/>
-      <w:r>
-        <w:t>odabrani</w:t>
-      </w:r>
-      <w:proofErr w:type="spellEnd"/>
-      <w:r>
-        <w:t xml:space="preserve"> </w:t>
-      </w:r>
-      <w:proofErr w:type="spellStart"/>
-      <w:r>
-        <w:t>a</w:t>
-      </w:r>
-      <w:r>
-        <w:t>lat</w:t>
-      </w:r>
-      <w:proofErr w:type="spellEnd"/>
-      <w:r>
-        <w:t>/</w:t>
-      </w:r>
-      <w:proofErr w:type="spellStart"/>
-      <w:r>
-        <w:t>mašinu</w:t>
-      </w:r>
-      <w:proofErr w:type="spellEnd"/>
-      <w:r>
-        <w:t xml:space="preserve">. </w:t>
-      </w:r>
-      <w:proofErr w:type="gramStart"/>
-      <w:r>
-        <w:t xml:space="preserve">U </w:t>
-      </w:r>
-      <w:proofErr w:type="spellStart"/>
-      <w:r>
-        <w:t>tabeli</w:t>
-      </w:r>
-      <w:proofErr w:type="spellEnd"/>
-      <w:r>
-        <w:t xml:space="preserve"> </w:t>
-      </w:r>
-      <w:r>
-        <w:rPr>
-          <w:b/>
-        </w:rPr>
-        <w:t>(9)</w:t>
-      </w:r>
-      <w:r>
-        <w:t xml:space="preserve"> u </w:t>
-      </w:r>
-      <w:proofErr w:type="spellStart"/>
-      <w:r>
-        <w:t>koloni</w:t>
-      </w:r>
-      <w:proofErr w:type="spellEnd"/>
-      <w:r>
-        <w:t xml:space="preserve"> </w:t>
-      </w:r>
-      <w:r>
-        <w:rPr>
-          <w:i/>
-        </w:rPr>
-        <w:t>D</w:t>
-      </w:r>
-      <w:r>
-        <w:rPr>
-          <w:i/>
-        </w:rPr>
-        <w:t>atum</w:t>
-      </w:r>
-      <w:r>
-        <w:t xml:space="preserve"> </w:t>
-      </w:r>
-      <w:proofErr w:type="spellStart"/>
-      <w:r>
-        <w:t>sa</w:t>
-      </w:r>
-      <w:r>
-        <w:t>d</w:t>
-      </w:r>
-      <w:r>
-        <w:t>ržaj</w:t>
-      </w:r>
-      <w:proofErr w:type="spellEnd"/>
-      <w:r>
-        <w:t xml:space="preserve"> je </w:t>
-      </w:r>
-      <w:proofErr w:type="spellStart"/>
-      <w:r>
         <w:t>obojen</w:t>
       </w:r>
       <w:proofErr w:type="spellEnd"/>
@@ -2332,145 +2575,9 @@
       </w:r>
       <w:proofErr w:type="spellStart"/>
       <w:r>
-        <w:t>zelenom</w:t>
-      </w:r>
-      <w:proofErr w:type="spellEnd"/>
-      <w:r>
-        <w:t xml:space="preserve"> </w:t>
-      </w:r>
-      <w:proofErr w:type="spellStart"/>
-      <w:r>
-        <w:t>bojom</w:t>
-      </w:r>
-      <w:proofErr w:type="spellEnd"/>
-      <w:r>
-        <w:t xml:space="preserve"> </w:t>
-      </w:r>
-      <w:proofErr w:type="spellStart"/>
-      <w:r>
-        <w:t>ako</w:t>
-      </w:r>
-      <w:proofErr w:type="spellEnd"/>
-      <w:r>
-        <w:t xml:space="preserve"> </w:t>
-      </w:r>
-      <w:proofErr w:type="spellStart"/>
-      <w:r>
-        <w:t>ta</w:t>
-      </w:r>
-      <w:proofErr w:type="spellEnd"/>
-      <w:r>
-        <w:t xml:space="preserve"> </w:t>
-      </w:r>
-      <w:proofErr w:type="spellStart"/>
-      <w:r>
-        <w:t>aktivnost</w:t>
-      </w:r>
-      <w:proofErr w:type="spellEnd"/>
-      <w:r>
-        <w:t xml:space="preserve"> </w:t>
-      </w:r>
-      <w:proofErr w:type="spellStart"/>
-      <w:r>
-        <w:t>uključ</w:t>
-      </w:r>
-      <w:r>
-        <w:t>uje</w:t>
-      </w:r>
-      <w:proofErr w:type="spellEnd"/>
-      <w:r>
-        <w:t xml:space="preserve"> </w:t>
-      </w:r>
-      <w:proofErr w:type="spellStart"/>
-      <w:r>
-        <w:t>godišnji</w:t>
-      </w:r>
-      <w:proofErr w:type="spellEnd"/>
-      <w:r>
-        <w:t xml:space="preserve"> </w:t>
-      </w:r>
-      <w:proofErr w:type="spellStart"/>
-      <w:r>
-        <w:t>servis</w:t>
-      </w:r>
-      <w:proofErr w:type="spellEnd"/>
-      <w:r>
-        <w:t>.</w:t>
-      </w:r>
-      <w:proofErr w:type="gramEnd"/>
-      <w:r>
-        <w:t xml:space="preserve"> </w:t>
-      </w:r>
-      <w:proofErr w:type="gramStart"/>
-      <w:r>
-        <w:t xml:space="preserve">U </w:t>
-      </w:r>
-      <w:proofErr w:type="spellStart"/>
-      <w:r>
-        <w:t>tabeli</w:t>
-      </w:r>
-      <w:proofErr w:type="spellEnd"/>
-      <w:r>
-        <w:t xml:space="preserve"> </w:t>
-      </w:r>
-      <w:r>
-        <w:rPr>
-          <w:b/>
-        </w:rPr>
-        <w:t>(5)</w:t>
-      </w:r>
-      <w:r>
-        <w:t xml:space="preserve"> u </w:t>
-      </w:r>
-      <w:proofErr w:type="spellStart"/>
-      <w:r>
-        <w:t>koloni</w:t>
-      </w:r>
-      <w:proofErr w:type="spellEnd"/>
-      <w:r>
-        <w:t xml:space="preserve"> </w:t>
-      </w:r>
-      <w:r>
-        <w:rPr>
-          <w:i/>
-        </w:rPr>
-        <w:t>D</w:t>
-      </w:r>
-      <w:r>
-        <w:rPr>
-          <w:i/>
-        </w:rPr>
-        <w:t xml:space="preserve">atum </w:t>
-      </w:r>
-      <w:proofErr w:type="spellStart"/>
-      <w:r>
-        <w:rPr>
-          <w:i/>
-        </w:rPr>
-        <w:t>servisiranja</w:t>
-      </w:r>
-      <w:proofErr w:type="spellEnd"/>
-      <w:r>
-        <w:t xml:space="preserve">, </w:t>
-      </w:r>
-      <w:proofErr w:type="spellStart"/>
-      <w:r>
-        <w:t>sadržaj</w:t>
-      </w:r>
-      <w:proofErr w:type="spellEnd"/>
-      <w:r>
-        <w:t xml:space="preserve"> je </w:t>
-      </w:r>
-      <w:proofErr w:type="spellStart"/>
-      <w:r>
-        <w:t>obojen</w:t>
-      </w:r>
-      <w:proofErr w:type="spellEnd"/>
-      <w:r>
-        <w:t xml:space="preserve"> </w:t>
-      </w:r>
-      <w:proofErr w:type="spellStart"/>
-      <w:r>
+        <w:rPr>
+          <w:i/>
+        </w:rPr>
         <w:t>crvenom</w:t>
       </w:r>
       <w:proofErr w:type="spellEnd"/>
@@ -3038,25 +3145,74 @@
       </w:r>
     </w:p>
     <w:p/>
-    <w:p/>
-    <w:p/>
+    <w:p>
+      <w:pPr>
+        <w:pStyle w:val="Heading1"/>
+      </w:pPr>
+      <w:proofErr w:type="spellStart"/>
+      <w:r>
+        <w:t>Pregled</w:t>
+      </w:r>
+      <w:proofErr w:type="spellEnd"/>
+      <w:r>
+        <w:t xml:space="preserve"> </w:t>
+      </w:r>
+      <w:proofErr w:type="spellStart"/>
+      <w:r>
+        <w:t>forme</w:t>
+      </w:r>
+      <w:proofErr w:type="spellEnd"/>
+      <w:r>
+        <w:t xml:space="preserve"> </w:t>
+      </w:r>
+      <w:proofErr w:type="spellStart"/>
+      <w:r>
+        <w:t>za</w:t>
+      </w:r>
+      <w:proofErr w:type="spellEnd"/>
+      <w:r>
+        <w:t xml:space="preserve"> </w:t>
+      </w:r>
+      <w:proofErr w:type="spellStart"/>
+      <w:r>
+        <w:t>evidentiranje</w:t>
+      </w:r>
+      <w:proofErr w:type="spellEnd"/>
+      <w:r>
+        <w:t xml:space="preserve"> </w:t>
+      </w:r>
+      <w:proofErr w:type="spellStart"/>
+      <w:r>
+        <w:t>novčanih</w:t>
+      </w:r>
+      <w:proofErr w:type="spellEnd"/>
+      <w:r>
+        <w:t xml:space="preserve"> </w:t>
+      </w:r>
+      <w:proofErr w:type="spellStart"/>
+      <w:r>
+        <w:t>sredstava</w:t>
+      </w:r>
+      <w:proofErr w:type="spellEnd"/>
+    </w:p>
     <w:p/>
     <w:p>
-      <w:proofErr w:type="spellStart"/>
-      <w:r>
-        <w:t>SalesView</w:t>
-      </w:r>
-      <w:proofErr w:type="spellEnd"/>
-    </w:p>
-    <w:p>
       <w:r>
         <w:rPr>
           <w:noProof/>
         </w:rPr>
         <w:drawing>
-          <wp:inline distT="0" distB="0" distL="0" distR="0">
-            <wp:extent cx="4624512" cy="3755526"/>
-            <wp:effectExtent l="19050" t="0" r="4638" b="0"/>
+          <wp:anchor distT="0" distB="0" distL="114300" distR="114300" simplePos="0" relativeHeight="251659264" behindDoc="0" locked="0" layoutInCell="1" allowOverlap="1">
+            <wp:simplePos x="0" y="0"/>
+            <wp:positionH relativeFrom="column">
+              <wp:posOffset>1879600</wp:posOffset>
+            </wp:positionH>
+            <wp:positionV relativeFrom="paragraph">
+              <wp:posOffset>-51435</wp:posOffset>
+            </wp:positionV>
+            <wp:extent cx="4632325" cy="3752850"/>
+            <wp:effectExtent l="19050" t="0" r="0" b="0"/>
+            <wp:wrapSquare wrapText="bothSides"/>
             <wp:docPr id="7" name="Picture 6" descr="SalesView.png"/>
             <wp:cNvGraphicFramePr>
               <a:graphicFrameLocks xmlns:a="http://schemas.openxmlformats.org/drawingml/2006/main" noChangeAspect="1"/>
@@ -3077,7 +3233,7 @@
                   <pic:spPr>
                     <a:xfrm>
                       <a:off x="0" y="0"/>
-                      <a:ext cx="4629820" cy="3759836"/>
+                      <a:ext cx="4632325" cy="3752850"/>
                     </a:xfrm>
                     <a:prstGeom prst="rect">
                       <a:avLst/>
@@ -3086,7 +3242,7 @@
                 </pic:pic>
               </a:graphicData>
             </a:graphic>
-          </wp:inline>
+          </wp:anchor>
         </w:drawing>
       </w:r>
     </w:p>
@@ -3097,7 +3253,6 @@
         </w:rPr>
       </w:pPr>
       <w:r>
-        <w:lastRenderedPageBreak/>
         <w:t xml:space="preserve">U </w:t>
       </w:r>
       <w:proofErr w:type="spellStart"/>
@@ -3362,6 +3517,14 @@
       <w:r>
         <w:rPr>
           <w:b/>
+          <w:i/>
+          <w:lang w:val="sr-Latn-BA"/>
+        </w:rPr>
+        <w:t>Isplati</w:t>
+      </w:r>
+      <w:r>
+        <w:rPr>
+          <w:b/>
           <w:lang w:val="sr-Latn-BA"/>
         </w:rPr>
         <w:t>(7)</w:t>
@@ -3408,7 +3571,14 @@
         <w:rPr>
           <w:lang w:val="sr-Latn-BA"/>
         </w:rPr>
-        <w:t>( unos novog ili odabir postojećeg dobavljača ). Ako odaberete opciju postojećeg dobavljača, potrebno je odabrati dobavljača iz padajuće liste</w:t>
+        <w:t xml:space="preserve">( unos novog ili odabir postojećeg dobavljača ). Ako odaberete opciju postojećeg dobavljača, potrebno je odabrati dobavljača iz </w:t>
+      </w:r>
+      <w:r>
+        <w:rPr>
+          <w:lang w:val="sr-Latn-BA"/>
+        </w:rPr>
+        <w:lastRenderedPageBreak/>
+        <w:t>padajuće liste</w:t>
       </w:r>
       <w:r>
         <w:rPr>
@@ -3427,7 +3597,19 @@
         <w:rPr>
           <w:lang w:val="sr-Latn-BA"/>
         </w:rPr>
-        <w:t>. Ako odaberete opciju unosa podataka o novom dobavljaču, potrebno je unijeti ime,prezime i adresu dobavljača. Zatim, unesite podatke o kupovini:</w:t>
+        <w:t>.</w:t>
+      </w:r>
+      <w:r>
+        <w:rPr>
+          <w:lang w:val="sr-Latn-BA"/>
+        </w:rPr>
+        <w:t>U slučaju da</w:t>
+      </w:r>
+      <w:r>
+        <w:rPr>
+          <w:lang w:val="sr-Latn-BA"/>
+        </w:rPr>
+        <w:t xml:space="preserve"> odaberete opciju unosa podataka o novom dobavljaču, potrebno je unijeti ime,prezime i adresu dobavljača. Zatim, unesite podatke o kupovini:</w:t>
       </w:r>
     </w:p>
     <w:p>
@@ -3440,12 +3622,19 @@
       </w:pPr>
       <w:r>
         <w:rPr>
+          <w:b/>
           <w:i/>
         </w:rPr>
         <w:t>Datum</w:t>
       </w:r>
       <w:r>
-        <w:t xml:space="preserve"> ne </w:t>
+        <w:rPr>
+          <w:b/>
+        </w:rPr>
+        <w:t xml:space="preserve"> </w:t>
+      </w:r>
+      <w:r>
+        <w:t xml:space="preserve">ne </w:t>
       </w:r>
       <w:proofErr w:type="spellStart"/>
       <w:r>
@@ -3592,12 +3781,16 @@
       <w:proofErr w:type="spellStart"/>
       <w:r>
         <w:rPr>
+          <w:b/>
           <w:i/>
         </w:rPr>
         <w:t>Iznos</w:t>
       </w:r>
       <w:proofErr w:type="spellEnd"/>
       <w:r>
+        <w:rPr>
+          <w:b/>
+        </w:rPr>
         <w:t xml:space="preserve"> </w:t>
       </w:r>
       <w:proofErr w:type="spellStart"/>
@@ -3784,6 +3977,7 @@
       <w:proofErr w:type="spellStart"/>
       <w:r>
         <w:rPr>
+          <w:b/>
           <w:i/>
         </w:rPr>
         <w:t>Napomena</w:t>
@@ -4526,6 +4720,29 @@
     <w:qFormat/>
     <w:rsid w:val="0008302C"/>
   </w:style>
+  <w:style w:type="paragraph" w:styleId="Heading1">
+    <w:name w:val="heading 1"/>
+    <w:basedOn w:val="Normal"/>
+    <w:next w:val="Normal"/>
+    <w:link w:val="Heading1Char"/>
+    <w:uiPriority w:val="9"/>
+    <w:qFormat/>
+    <w:rsid w:val="008337E9"/>
+    <w:pPr>
+      <w:keepNext/>
+      <w:keepLines/>
+      <w:spacing w:before="480" w:after="0"/>
+      <w:outlineLvl w:val="0"/>
+    </w:pPr>
+    <w:rPr>
+      <w:rFonts w:asciiTheme="majorHAnsi" w:eastAsiaTheme="majorEastAsia" w:hAnsiTheme="majorHAnsi" w:cstheme="majorBidi"/>
+      <w:b/>
+      <w:bCs/>
+      <w:color w:val="365F91" w:themeColor="accent1" w:themeShade="BF"/>
+      <w:sz w:val="28"/>
+      <w:szCs w:val="28"/>
+    </w:rPr>
+  </w:style>
   <w:style w:type="character" w:default="1" w:styleId="DefaultParagraphFont">
     <w:name w:val="Default Paragraph Font"/>
     <w:uiPriority w:val="1"/>
@@ -4593,6 +4810,21 @@
       <w:rFonts w:ascii="Tahoma" w:hAnsi="Tahoma" w:cs="Tahoma"/>
       <w:sz w:val="16"/>
       <w:szCs w:val="16"/>
+    </w:rPr>
+  </w:style>
+  <w:style w:type="character" w:customStyle="1" w:styleId="Heading1Char">
+    <w:name w:val="Heading 1 Char"/>
+    <w:basedOn w:val="DefaultParagraphFont"/>
+    <w:link w:val="Heading1"/>
+    <w:uiPriority w:val="9"/>
+    <w:rsid w:val="008337E9"/>
+    <w:rPr>
+      <w:rFonts w:asciiTheme="majorHAnsi" w:eastAsiaTheme="majorEastAsia" w:hAnsiTheme="majorHAnsi" w:cstheme="majorBidi"/>
+      <w:b/>
+      <w:bCs/>
+      <w:color w:val="365F91" w:themeColor="accent1" w:themeShade="BF"/>
+      <w:sz w:val="28"/>
+      <w:szCs w:val="28"/>
     </w:rPr>
   </w:style>
 </w:styles>

</xml_diff>